<commit_message>
Add: Se realizó la inserción de datos en Firebase
</commit_message>
<xml_diff>
--- a/Manual Firebase.docx
+++ b/Manual Firebase.docx
@@ -21,6 +21,137 @@
               <w:szCs w:val="32"/>
             </w:rPr>
           </w:pPr>
+          <w:r>
+            <w:rPr>
+              <w:noProof/>
+            </w:rPr>
+            <w:drawing>
+              <wp:anchor distT="0" distB="0" distL="114300" distR="114300" simplePos="0" relativeHeight="251662336" behindDoc="0" locked="0" layoutInCell="1" allowOverlap="1" wp14:anchorId="7ADF4B92" wp14:editId="132B2EE6">
+                <wp:simplePos x="0" y="0"/>
+                <wp:positionH relativeFrom="column">
+                  <wp:posOffset>368624</wp:posOffset>
+                </wp:positionH>
+                <wp:positionV relativeFrom="paragraph">
+                  <wp:posOffset>1027334</wp:posOffset>
+                </wp:positionV>
+                <wp:extent cx="3821502" cy="1546816"/>
+                <wp:effectExtent l="0" t="0" r="7620" b="0"/>
+                <wp:wrapNone/>
+                <wp:docPr id="14" name="Imagen 14" descr="GitHub - ocaparrostortosa/qr-code-project: A simple Android application to  create, read, save and share QR Codes."/>
+                <wp:cNvGraphicFramePr>
+                  <a:graphicFrameLocks xmlns:a="http://schemas.openxmlformats.org/drawingml/2006/main" noChangeAspect="1"/>
+                </wp:cNvGraphicFramePr>
+                <a:graphic xmlns:a="http://schemas.openxmlformats.org/drawingml/2006/main">
+                  <a:graphicData uri="http://schemas.openxmlformats.org/drawingml/2006/picture">
+                    <pic:pic xmlns:pic="http://schemas.openxmlformats.org/drawingml/2006/picture">
+                      <pic:nvPicPr>
+                        <pic:cNvPr id="0" name="Picture 4" descr="GitHub - ocaparrostortosa/qr-code-project: A simple Android application to  create, read, save and share QR Codes."/>
+                        <pic:cNvPicPr>
+                          <a:picLocks noChangeAspect="1" noChangeArrowheads="1"/>
+                        </pic:cNvPicPr>
+                      </pic:nvPicPr>
+                      <pic:blipFill>
+                        <a:blip r:embed="rId9">
+                          <a:extLst>
+                            <a:ext uri="{28A0092B-C50C-407E-A947-70E740481C1C}">
+                              <a14:useLocalDpi xmlns:a14="http://schemas.microsoft.com/office/drawing/2010/main" val="0"/>
+                            </a:ext>
+                          </a:extLst>
+                        </a:blip>
+                        <a:srcRect/>
+                        <a:stretch>
+                          <a:fillRect/>
+                        </a:stretch>
+                      </pic:blipFill>
+                      <pic:spPr bwMode="auto">
+                        <a:xfrm>
+                          <a:off x="0" y="0"/>
+                          <a:ext cx="3821502" cy="1546816"/>
+                        </a:xfrm>
+                        <a:prstGeom prst="rect">
+                          <a:avLst/>
+                        </a:prstGeom>
+                        <a:noFill/>
+                        <a:ln>
+                          <a:noFill/>
+                        </a:ln>
+                      </pic:spPr>
+                    </pic:pic>
+                  </a:graphicData>
+                </a:graphic>
+                <wp14:sizeRelH relativeFrom="page">
+                  <wp14:pctWidth>0</wp14:pctWidth>
+                </wp14:sizeRelH>
+                <wp14:sizeRelV relativeFrom="page">
+                  <wp14:pctHeight>0</wp14:pctHeight>
+                </wp14:sizeRelV>
+              </wp:anchor>
+            </w:drawing>
+          </w:r>
+          <w:r>
+            <w:rPr>
+              <w:noProof/>
+            </w:rPr>
+            <w:drawing>
+              <wp:anchor distT="0" distB="0" distL="114300" distR="114300" simplePos="0" relativeHeight="251661312" behindDoc="0" locked="0" layoutInCell="1" allowOverlap="1" wp14:anchorId="71B4C2FC" wp14:editId="535ABDD8">
+                <wp:simplePos x="0" y="0"/>
+                <wp:positionH relativeFrom="column">
+                  <wp:posOffset>430051</wp:posOffset>
+                </wp:positionH>
+                <wp:positionV relativeFrom="paragraph">
+                  <wp:posOffset>2704609</wp:posOffset>
+                </wp:positionV>
+                <wp:extent cx="4506055" cy="1267424"/>
+                <wp:effectExtent l="0" t="0" r="0" b="9525"/>
+                <wp:wrapNone/>
+                <wp:docPr id="13" name="Imagen 13" descr="Forma&#10;&#10;Descripción generada automáticamente con confianza media"/>
+                <wp:cNvGraphicFramePr>
+                  <a:graphicFrameLocks xmlns:a="http://schemas.openxmlformats.org/drawingml/2006/main" noChangeAspect="1"/>
+                </wp:cNvGraphicFramePr>
+                <a:graphic xmlns:a="http://schemas.openxmlformats.org/drawingml/2006/main">
+                  <a:graphicData uri="http://schemas.openxmlformats.org/drawingml/2006/picture">
+                    <pic:pic xmlns:pic="http://schemas.openxmlformats.org/drawingml/2006/picture">
+                      <pic:nvPicPr>
+                        <pic:cNvPr id="13" name="Imagen 13" descr="Forma&#10;&#10;Descripción generada automáticamente con confianza media"/>
+                        <pic:cNvPicPr>
+                          <a:picLocks noChangeAspect="1" noChangeArrowheads="1"/>
+                        </pic:cNvPicPr>
+                      </pic:nvPicPr>
+                      <pic:blipFill>
+                        <a:blip r:embed="rId10">
+                          <a:extLst>
+                            <a:ext uri="{28A0092B-C50C-407E-A947-70E740481C1C}">
+                              <a14:useLocalDpi xmlns:a14="http://schemas.microsoft.com/office/drawing/2010/main" val="0"/>
+                            </a:ext>
+                          </a:extLst>
+                        </a:blip>
+                        <a:srcRect/>
+                        <a:stretch>
+                          <a:fillRect/>
+                        </a:stretch>
+                      </pic:blipFill>
+                      <pic:spPr bwMode="auto">
+                        <a:xfrm>
+                          <a:off x="0" y="0"/>
+                          <a:ext cx="4506055" cy="1267424"/>
+                        </a:xfrm>
+                        <a:prstGeom prst="rect">
+                          <a:avLst/>
+                        </a:prstGeom>
+                        <a:noFill/>
+                      </pic:spPr>
+                    </pic:pic>
+                  </a:graphicData>
+                </a:graphic>
+                <wp14:sizeRelH relativeFrom="page">
+                  <wp14:pctWidth>0</wp14:pctWidth>
+                </wp14:sizeRelH>
+                <wp14:sizeRelV relativeFrom="page">
+                  <wp14:pctHeight>0</wp14:pctHeight>
+                </wp14:sizeRelV>
+              </wp:anchor>
+            </w:drawing>
+          </w:r>
           <w:r>
             <w:rPr>
               <w:noProof/>
@@ -568,6 +699,9 @@
     </w:p>
     <w:p>
       <w:r>
+        <w:rPr>
+          <w:noProof/>
+        </w:rPr>
         <w:drawing>
           <wp:inline distT="0" distB="0" distL="0" distR="0" wp14:anchorId="1D65D951" wp14:editId="062701FF">
             <wp:extent cx="4641011" cy="2494319"/>
@@ -584,7 +718,7 @@
                     <pic:cNvPicPr/>
                   </pic:nvPicPr>
                   <pic:blipFill>
-                    <a:blip r:embed="rId9"/>
+                    <a:blip r:embed="rId11"/>
                     <a:stretch>
                       <a:fillRect/>
                     </a:stretch>
@@ -648,8 +782,13 @@
         </w:numPr>
       </w:pPr>
       <w:r>
-        <w:t>Habilitación de Google Analytics</w:t>
-      </w:r>
+        <w:t xml:space="preserve">Habilitación de Google </w:t>
+      </w:r>
+      <w:proofErr w:type="spellStart"/>
+      <w:r>
+        <w:t>Analytics</w:t>
+      </w:r>
+      <w:proofErr w:type="spellEnd"/>
     </w:p>
     <w:p>
       <w:pPr>
@@ -660,8 +799,13 @@
         </w:numPr>
       </w:pPr>
       <w:r>
-        <w:t>Configurar Google Analytics</w:t>
-      </w:r>
+        <w:t xml:space="preserve">Configurar Google </w:t>
+      </w:r>
+      <w:proofErr w:type="spellStart"/>
+      <w:r>
+        <w:t>Analytics</w:t>
+      </w:r>
+      <w:proofErr w:type="spellEnd"/>
     </w:p>
     <w:p>
       <w:r>
@@ -679,6 +823,9 @@
     </w:p>
     <w:p>
       <w:r>
+        <w:rPr>
+          <w:noProof/>
+        </w:rPr>
         <w:drawing>
           <wp:inline distT="0" distB="0" distL="0" distR="0" wp14:anchorId="7BEC224E" wp14:editId="14C18B14">
             <wp:extent cx="4580626" cy="2461866"/>
@@ -695,7 +842,7 @@
                     <pic:cNvPicPr/>
                   </pic:nvPicPr>
                   <pic:blipFill>
-                    <a:blip r:embed="rId10"/>
+                    <a:blip r:embed="rId12"/>
                     <a:stretch>
                       <a:fillRect/>
                     </a:stretch>
@@ -740,16 +887,37 @@
       <w:r>
         <w:t xml:space="preserve"> y en la lista accedemos a la opción </w:t>
       </w:r>
+      <w:proofErr w:type="spellStart"/>
       <w:r>
         <w:rPr>
           <w:b/>
           <w:bCs/>
         </w:rPr>
-        <w:t>Realtime Database</w:t>
-      </w:r>
-    </w:p>
-    <w:p>
-      <w:r>
+        <w:t>Realtime</w:t>
+      </w:r>
+      <w:proofErr w:type="spellEnd"/>
+      <w:r>
+        <w:rPr>
+          <w:b/>
+          <w:bCs/>
+        </w:rPr>
+        <w:t xml:space="preserve"> </w:t>
+      </w:r>
+      <w:proofErr w:type="spellStart"/>
+      <w:r>
+        <w:rPr>
+          <w:b/>
+          <w:bCs/>
+        </w:rPr>
+        <w:t>Database</w:t>
+      </w:r>
+      <w:proofErr w:type="spellEnd"/>
+    </w:p>
+    <w:p>
+      <w:r>
+        <w:rPr>
+          <w:noProof/>
+        </w:rPr>
         <w:drawing>
           <wp:inline distT="0" distB="0" distL="0" distR="0" wp14:anchorId="797573C6" wp14:editId="1FC2056B">
             <wp:extent cx="4796287" cy="2577774"/>
@@ -766,7 +934,7 @@
                     <pic:cNvPicPr/>
                   </pic:nvPicPr>
                   <pic:blipFill>
-                    <a:blip r:embed="rId11"/>
+                    <a:blip r:embed="rId13"/>
                     <a:stretch>
                       <a:fillRect/>
                     </a:stretch>
@@ -789,7 +957,15 @@
     </w:p>
     <w:p>
       <w:r>
-        <w:t xml:space="preserve">A continuación, se nos preguntará la ubicación del almacenamiento de información, a la fecha, los servidores mas cercanos son los de </w:t>
+        <w:t xml:space="preserve">A continuación, se nos preguntará la ubicación del almacenamiento de información, a la fecha, los servidores </w:t>
+      </w:r>
+      <w:proofErr w:type="spellStart"/>
+      <w:r>
+        <w:t>mas</w:t>
+      </w:r>
+      <w:proofErr w:type="spellEnd"/>
+      <w:r>
+        <w:t xml:space="preserve"> cercanos son los de </w:t>
       </w:r>
       <w:r>
         <w:rPr>
@@ -817,6 +993,9 @@
     </w:p>
     <w:p>
       <w:r>
+        <w:rPr>
+          <w:noProof/>
+        </w:rPr>
         <w:drawing>
           <wp:inline distT="0" distB="0" distL="0" distR="0" wp14:anchorId="06F7D43A" wp14:editId="000247D0">
             <wp:extent cx="5612130" cy="3016250"/>
@@ -833,7 +1012,7 @@
                     <pic:cNvPicPr/>
                   </pic:nvPicPr>
                   <pic:blipFill>
-                    <a:blip r:embed="rId12"/>
+                    <a:blip r:embed="rId14"/>
                     <a:stretch>
                       <a:fillRect/>
                     </a:stretch>
@@ -875,24 +1054,39 @@
       </w:pPr>
       <w:r>
         <w:lastRenderedPageBreak/>
-        <w:t>Android Studio. Proyecto CRUDFirebase</w:t>
-      </w:r>
+        <w:t xml:space="preserve">Android Studio. Proyecto </w:t>
+      </w:r>
+      <w:proofErr w:type="spellStart"/>
+      <w:r>
+        <w:t>CRUDFirebase</w:t>
+      </w:r>
+      <w:proofErr w:type="spellEnd"/>
     </w:p>
     <w:p/>
     <w:p>
       <w:r>
         <w:t xml:space="preserve">Crearemos un nuevo proyecto en Android Studio llamado </w:t>
       </w:r>
-      <w:hyperlink r:id="rId13" w:history="1">
+      <w:hyperlink r:id="rId15" w:history="1">
+        <w:proofErr w:type="spellStart"/>
         <w:r>
           <w:rPr>
             <w:rStyle w:val="Hipervnculo"/>
           </w:rPr>
           <w:t>CRUDFirebase</w:t>
         </w:r>
+        <w:proofErr w:type="spellEnd"/>
       </w:hyperlink>
       <w:r>
-        <w:t>, que por el momento se compondrá de una sola activity en blanco.</w:t>
+        <w:t xml:space="preserve">, que por el momento se compondrá de una sola </w:t>
+      </w:r>
+      <w:proofErr w:type="spellStart"/>
+      <w:r>
+        <w:t>activity</w:t>
+      </w:r>
+      <w:proofErr w:type="spellEnd"/>
+      <w:r>
+        <w:t xml:space="preserve"> en blanco.</w:t>
       </w:r>
     </w:p>
     <w:p>
@@ -921,6 +1115,9 @@
     </w:p>
     <w:p>
       <w:r>
+        <w:rPr>
+          <w:noProof/>
+        </w:rPr>
         <w:drawing>
           <wp:inline distT="0" distB="0" distL="0" distR="0" wp14:anchorId="70AAB9AE" wp14:editId="03C166C7">
             <wp:extent cx="5520906" cy="2032333"/>
@@ -937,7 +1134,7 @@
                     <pic:cNvPicPr/>
                   </pic:nvPicPr>
                   <pic:blipFill rotWithShape="1">
-                    <a:blip r:embed="rId14"/>
+                    <a:blip r:embed="rId16"/>
                     <a:srcRect r="46970" b="63678"/>
                     <a:stretch/>
                   </pic:blipFill>
@@ -985,47 +1182,98 @@
         <w:t>. Como primer paso, realizaremos una depuración (icono del bicho); posteriormente</w:t>
       </w:r>
       <w:r>
-        <w:t xml:space="preserve"> accedemos a la pestaña </w:t>
+        <w:t xml:space="preserve"> accedemos a la </w:t>
+      </w:r>
+      <w:proofErr w:type="gramStart"/>
+      <w:r>
+        <w:t xml:space="preserve">pestaña </w:t>
       </w:r>
       <w:r>
         <w:rPr>
           <w:b/>
           <w:bCs/>
         </w:rPr>
-        <w:t xml:space="preserve"> Gradle</w:t>
-      </w:r>
-      <w:r>
-        <w:t xml:space="preserve"> a la derecha del editor, desplegaremos la opción </w:t>
-      </w:r>
+        <w:t xml:space="preserve"> </w:t>
+      </w:r>
+      <w:proofErr w:type="spellStart"/>
       <w:r>
         <w:rPr>
           <w:b/>
           <w:bCs/>
         </w:rPr>
-        <w:t>task</w:t>
-      </w:r>
-      <w:r>
-        <w:t xml:space="preserve">, abrimos el menú </w:t>
-      </w:r>
+        <w:t>Gradle</w:t>
+      </w:r>
+      <w:proofErr w:type="spellEnd"/>
+      <w:proofErr w:type="gramEnd"/>
+      <w:r>
+        <w:t xml:space="preserve"> a la derecha del editor, desplegaremos la opción </w:t>
+      </w:r>
+      <w:proofErr w:type="spellStart"/>
       <w:r>
         <w:rPr>
           <w:b/>
           <w:bCs/>
         </w:rPr>
-        <w:t xml:space="preserve"> android</w:t>
-      </w:r>
-      <w:r>
-        <w:t xml:space="preserve"> y deremos dos click a la configuración </w:t>
+        <w:t>task</w:t>
+      </w:r>
+      <w:proofErr w:type="spellEnd"/>
+      <w:r>
+        <w:t xml:space="preserve">, abrimos el menú </w:t>
       </w:r>
       <w:r>
         <w:rPr>
           <w:b/>
           <w:bCs/>
         </w:rPr>
+        <w:t xml:space="preserve"> </w:t>
+      </w:r>
+      <w:proofErr w:type="spellStart"/>
+      <w:r>
+        <w:rPr>
+          <w:b/>
+          <w:bCs/>
+        </w:rPr>
+        <w:t>android</w:t>
+      </w:r>
+      <w:proofErr w:type="spellEnd"/>
+      <w:r>
+        <w:t xml:space="preserve"> y </w:t>
+      </w:r>
+      <w:proofErr w:type="spellStart"/>
+      <w:r>
+        <w:t>deremos</w:t>
+      </w:r>
+      <w:proofErr w:type="spellEnd"/>
+      <w:r>
+        <w:t xml:space="preserve"> dos </w:t>
+      </w:r>
+      <w:proofErr w:type="spellStart"/>
+      <w:r>
+        <w:t>click</w:t>
+      </w:r>
+      <w:proofErr w:type="spellEnd"/>
+      <w:r>
+        <w:t xml:space="preserve"> a la configuración </w:t>
+      </w:r>
+      <w:proofErr w:type="spellStart"/>
+      <w:r>
+        <w:rPr>
+          <w:b/>
+          <w:bCs/>
+        </w:rPr>
         <w:t>signingReport</w:t>
       </w:r>
-      <w:r>
-        <w:t>. Se abrirá la consola en la parte inferiory nos dará la información del SHA -1; lo guardamos para el paso siguiente.</w:t>
+      <w:proofErr w:type="spellEnd"/>
+      <w:r>
+        <w:t xml:space="preserve">. Se abrirá la consola en la parte </w:t>
+      </w:r>
+      <w:proofErr w:type="spellStart"/>
+      <w:r>
+        <w:t>inferiory</w:t>
+      </w:r>
+      <w:proofErr w:type="spellEnd"/>
+      <w:r>
+        <w:t xml:space="preserve"> nos dará la información del SHA -1; lo guardamos para el paso siguiente.</w:t>
       </w:r>
     </w:p>
     <w:p>
@@ -1035,6 +1283,9 @@
         </w:tabs>
       </w:pPr>
       <w:r>
+        <w:rPr>
+          <w:noProof/>
+        </w:rPr>
         <w:drawing>
           <wp:inline distT="0" distB="0" distL="0" distR="0" wp14:anchorId="195605BC" wp14:editId="106B10ED">
             <wp:extent cx="5612130" cy="2671445"/>
@@ -1051,7 +1302,7 @@
                     <pic:cNvPicPr/>
                   </pic:nvPicPr>
                   <pic:blipFill>
-                    <a:blip r:embed="rId15"/>
+                    <a:blip r:embed="rId17"/>
                     <a:stretch>
                       <a:fillRect/>
                     </a:stretch>
@@ -1141,6 +1392,7 @@
         </w:rPr>
         <w:t xml:space="preserve">uses-permission </w:t>
       </w:r>
+      <w:proofErr w:type="spellStart"/>
       <w:r>
         <w:rPr>
           <w:rFonts w:ascii="Courier New" w:eastAsia="Times New Roman" w:hAnsi="Courier New" w:cs="Courier New"/>
@@ -1161,6 +1413,7 @@
         </w:rPr>
         <w:t>:name</w:t>
       </w:r>
+      <w:proofErr w:type="spellEnd"/>
       <w:r>
         <w:rPr>
           <w:rFonts w:ascii="Courier New" w:eastAsia="Times New Roman" w:hAnsi="Courier New" w:cs="Courier New"/>
@@ -1169,16 +1422,38 @@
           <w:szCs w:val="18"/>
           <w:lang w:val="en-US" w:eastAsia="es-MX"/>
         </w:rPr>
-        <w:t>="android.permission.INTERNET"</w:t>
-      </w:r>
+        <w:t>="</w:t>
+      </w:r>
+      <w:proofErr w:type="spellStart"/>
       <w:r>
         <w:rPr>
           <w:rFonts w:ascii="Courier New" w:eastAsia="Times New Roman" w:hAnsi="Courier New" w:cs="Courier New"/>
-          <w:color w:val="080808"/>
+          <w:color w:val="067D17"/>
           <w:sz w:val="18"/>
           <w:szCs w:val="18"/>
           <w:lang w:val="en-US" w:eastAsia="es-MX"/>
         </w:rPr>
+        <w:t>android.permission.INTERNET</w:t>
+      </w:r>
+      <w:proofErr w:type="spellEnd"/>
+      <w:r>
+        <w:rPr>
+          <w:rFonts w:ascii="Courier New" w:eastAsia="Times New Roman" w:hAnsi="Courier New" w:cs="Courier New"/>
+          <w:color w:val="067D17"/>
+          <w:sz w:val="18"/>
+          <w:szCs w:val="18"/>
+          <w:lang w:val="en-US" w:eastAsia="es-MX"/>
+        </w:rPr>
+        <w:t>"</w:t>
+      </w:r>
+      <w:r>
+        <w:rPr>
+          <w:rFonts w:ascii="Courier New" w:eastAsia="Times New Roman" w:hAnsi="Courier New" w:cs="Courier New"/>
+          <w:color w:val="080808"/>
+          <w:sz w:val="18"/>
+          <w:szCs w:val="18"/>
+          <w:lang w:val="en-US" w:eastAsia="es-MX"/>
+        </w:rPr>
         <w:t>/&gt;</w:t>
       </w:r>
     </w:p>
@@ -1188,29 +1463,66 @@
       </w:pPr>
       <w:r>
         <w:lastRenderedPageBreak/>
-        <w:t>Firebase. Agregar Firebase a app Android</w:t>
+        <w:t xml:space="preserve">Firebase. Agregar Firebase a </w:t>
+      </w:r>
+      <w:proofErr w:type="gramStart"/>
+      <w:r>
+        <w:t>app</w:t>
+      </w:r>
+      <w:proofErr w:type="gramEnd"/>
+      <w:r>
+        <w:t xml:space="preserve"> Android</w:t>
       </w:r>
     </w:p>
     <w:p/>
     <w:p>
       <w:r>
-        <w:t xml:space="preserve">Regresamos a la pagina principal del proyecto o </w:t>
+        <w:t xml:space="preserve">Regresamos a la </w:t>
+      </w:r>
+      <w:proofErr w:type="spellStart"/>
+      <w:r>
+        <w:t>pagina</w:t>
+      </w:r>
+      <w:proofErr w:type="spellEnd"/>
+      <w:r>
+        <w:t xml:space="preserve"> principal del proyecto o </w:t>
       </w:r>
       <w:r>
         <w:rPr>
           <w:b/>
           <w:bCs/>
         </w:rPr>
-        <w:t xml:space="preserve">Project Overview </w:t>
-      </w:r>
-      <w:r>
-        <w:t xml:space="preserve"> o </w:t>
-      </w:r>
+        <w:t xml:space="preserve">Project </w:t>
+      </w:r>
+      <w:proofErr w:type="spellStart"/>
+      <w:proofErr w:type="gramStart"/>
       <w:r>
         <w:rPr>
           <w:b/>
           <w:bCs/>
         </w:rPr>
+        <w:t>Overview</w:t>
+      </w:r>
+      <w:proofErr w:type="spellEnd"/>
+      <w:r>
+        <w:rPr>
+          <w:b/>
+          <w:bCs/>
+        </w:rPr>
+        <w:t xml:space="preserve"> </w:t>
+      </w:r>
+      <w:r>
+        <w:t xml:space="preserve"> o</w:t>
+      </w:r>
+      <w:proofErr w:type="gramEnd"/>
+      <w:r>
+        <w:t xml:space="preserve"> </w:t>
+      </w:r>
+      <w:r>
+        <w:rPr>
+          <w:b/>
+          <w:bCs/>
+        </w:rPr>
         <w:t>Descripción general</w:t>
       </w:r>
       <w:r>
@@ -1219,6 +1531,9 @@
     </w:p>
     <w:p>
       <w:r>
+        <w:rPr>
+          <w:noProof/>
+        </w:rPr>
         <w:drawing>
           <wp:inline distT="0" distB="0" distL="0" distR="0" wp14:anchorId="2BF40A4A" wp14:editId="20319C50">
             <wp:extent cx="5612130" cy="3016250"/>
@@ -1235,7 +1550,7 @@
                     <pic:cNvPicPr/>
                   </pic:nvPicPr>
                   <pic:blipFill>
-                    <a:blip r:embed="rId16"/>
+                    <a:blip r:embed="rId18"/>
                     <a:stretch>
                       <a:fillRect/>
                     </a:stretch>
@@ -1278,8 +1593,13 @@
         </w:tabs>
       </w:pPr>
       <w:r>
-        <w:t>Registrar app</w:t>
-      </w:r>
+        <w:t xml:space="preserve">Registrar </w:t>
+      </w:r>
+      <w:proofErr w:type="gramStart"/>
+      <w:r>
+        <w:t>app</w:t>
+      </w:r>
+      <w:proofErr w:type="gramEnd"/>
     </w:p>
     <w:p>
       <w:pPr>
@@ -1319,8 +1639,17 @@
           <w:b/>
           <w:bCs/>
         </w:rPr>
-        <w:t>Sobrenombre de la app</w:t>
-      </w:r>
+        <w:t xml:space="preserve">Sobrenombre de la </w:t>
+      </w:r>
+      <w:proofErr w:type="gramStart"/>
+      <w:r>
+        <w:rPr>
+          <w:b/>
+          <w:bCs/>
+        </w:rPr>
+        <w:t>app</w:t>
+      </w:r>
+      <w:proofErr w:type="gramEnd"/>
       <w:r>
         <w:t>. Se puede omitir. Es un alias de la aplicación</w:t>
       </w:r>
@@ -1386,6 +1715,9 @@
         <w:ind w:left="1440"/>
       </w:pPr>
       <w:r>
+        <w:rPr>
+          <w:noProof/>
+        </w:rPr>
         <w:drawing>
           <wp:inline distT="0" distB="0" distL="0" distR="0" wp14:anchorId="4FE32F8F" wp14:editId="2AD006BB">
             <wp:extent cx="3114136" cy="1927748"/>
@@ -1402,7 +1734,7 @@
                     <pic:cNvPicPr/>
                   </pic:nvPicPr>
                   <pic:blipFill>
-                    <a:blip r:embed="rId17"/>
+                    <a:blip r:embed="rId19"/>
                     <a:stretch>
                       <a:fillRect/>
                     </a:stretch>
@@ -1501,8 +1833,3414 @@
         </w:tabs>
       </w:pPr>
     </w:p>
+    <w:p>
+      <w:pPr>
+        <w:pStyle w:val="Ttulo1"/>
+      </w:pPr>
+      <w:r>
+        <w:t>Insertar datos</w:t>
+      </w:r>
+    </w:p>
+    <w:p/>
+    <w:p>
+      <w:r>
+        <w:t xml:space="preserve">Como primer paso, creamos un contenedor Java </w:t>
+      </w:r>
+      <w:r>
+        <w:rPr>
+          <w:b/>
+          <w:bCs/>
+        </w:rPr>
+        <w:t xml:space="preserve">Persona </w:t>
+      </w:r>
+      <w:r>
+        <w:t>como interfaz de los datos:</w:t>
+      </w:r>
+    </w:p>
+    <w:p>
+      <w:pPr>
+        <w:pStyle w:val="HTMLconformatoprevio"/>
+        <w:shd w:val="clear" w:color="auto" w:fill="FFFFFF"/>
+        <w:rPr>
+          <w:color w:val="080808"/>
+          <w:sz w:val="18"/>
+          <w:szCs w:val="18"/>
+        </w:rPr>
+      </w:pPr>
+      <w:proofErr w:type="spellStart"/>
+      <w:r>
+        <w:rPr>
+          <w:color w:val="0033B3"/>
+          <w:sz w:val="18"/>
+          <w:szCs w:val="18"/>
+        </w:rPr>
+        <w:t>public</w:t>
+      </w:r>
+      <w:proofErr w:type="spellEnd"/>
+      <w:r>
+        <w:rPr>
+          <w:color w:val="0033B3"/>
+          <w:sz w:val="18"/>
+          <w:szCs w:val="18"/>
+        </w:rPr>
+        <w:t xml:space="preserve"> </w:t>
+      </w:r>
+      <w:proofErr w:type="spellStart"/>
+      <w:r>
+        <w:rPr>
+          <w:color w:val="0033B3"/>
+          <w:sz w:val="18"/>
+          <w:szCs w:val="18"/>
+        </w:rPr>
+        <w:t>class</w:t>
+      </w:r>
+      <w:proofErr w:type="spellEnd"/>
+      <w:r>
+        <w:rPr>
+          <w:color w:val="0033B3"/>
+          <w:sz w:val="18"/>
+          <w:szCs w:val="18"/>
+        </w:rPr>
+        <w:t xml:space="preserve"> </w:t>
+      </w:r>
+      <w:r>
+        <w:rPr>
+          <w:color w:val="000000"/>
+          <w:sz w:val="18"/>
+          <w:szCs w:val="18"/>
+        </w:rPr>
+        <w:t xml:space="preserve">Persona </w:t>
+      </w:r>
+      <w:r>
+        <w:rPr>
+          <w:color w:val="080808"/>
+          <w:sz w:val="18"/>
+          <w:szCs w:val="18"/>
+        </w:rPr>
+        <w:t>{</w:t>
+      </w:r>
+      <w:r>
+        <w:rPr>
+          <w:color w:val="080808"/>
+          <w:sz w:val="18"/>
+          <w:szCs w:val="18"/>
+        </w:rPr>
+        <w:br/>
+        <w:t xml:space="preserve">    </w:t>
+      </w:r>
+      <w:proofErr w:type="spellStart"/>
+      <w:r>
+        <w:rPr>
+          <w:color w:val="0033B3"/>
+          <w:sz w:val="18"/>
+          <w:szCs w:val="18"/>
+        </w:rPr>
+        <w:t>private</w:t>
+      </w:r>
+      <w:proofErr w:type="spellEnd"/>
+      <w:r>
+        <w:rPr>
+          <w:color w:val="0033B3"/>
+          <w:sz w:val="18"/>
+          <w:szCs w:val="18"/>
+        </w:rPr>
+        <w:t xml:space="preserve"> </w:t>
+      </w:r>
+      <w:proofErr w:type="spellStart"/>
+      <w:r>
+        <w:rPr>
+          <w:color w:val="000000"/>
+          <w:sz w:val="18"/>
+          <w:szCs w:val="18"/>
+        </w:rPr>
+        <w:t>String</w:t>
+      </w:r>
+      <w:proofErr w:type="spellEnd"/>
+      <w:r>
+        <w:rPr>
+          <w:color w:val="000000"/>
+          <w:sz w:val="18"/>
+          <w:szCs w:val="18"/>
+        </w:rPr>
+        <w:t xml:space="preserve"> </w:t>
+      </w:r>
+      <w:proofErr w:type="spellStart"/>
+      <w:r>
+        <w:rPr>
+          <w:color w:val="871094"/>
+          <w:sz w:val="18"/>
+          <w:szCs w:val="18"/>
+        </w:rPr>
+        <w:t>uid</w:t>
+      </w:r>
+      <w:proofErr w:type="spellEnd"/>
+      <w:r>
+        <w:rPr>
+          <w:color w:val="080808"/>
+          <w:sz w:val="18"/>
+          <w:szCs w:val="18"/>
+        </w:rPr>
+        <w:t xml:space="preserve">, </w:t>
+      </w:r>
+      <w:r>
+        <w:rPr>
+          <w:color w:val="871094"/>
+          <w:sz w:val="18"/>
+          <w:szCs w:val="18"/>
+        </w:rPr>
+        <w:t>nombre</w:t>
+      </w:r>
+      <w:r>
+        <w:rPr>
+          <w:color w:val="080808"/>
+          <w:sz w:val="18"/>
+          <w:szCs w:val="18"/>
+        </w:rPr>
+        <w:t xml:space="preserve">, </w:t>
+      </w:r>
+      <w:r>
+        <w:rPr>
+          <w:color w:val="871094"/>
+          <w:sz w:val="18"/>
+          <w:szCs w:val="18"/>
+        </w:rPr>
+        <w:t>apellidos</w:t>
+      </w:r>
+      <w:r>
+        <w:rPr>
+          <w:color w:val="080808"/>
+          <w:sz w:val="18"/>
+          <w:szCs w:val="18"/>
+        </w:rPr>
+        <w:t xml:space="preserve">, </w:t>
+      </w:r>
+      <w:r>
+        <w:rPr>
+          <w:color w:val="871094"/>
+          <w:sz w:val="18"/>
+          <w:szCs w:val="18"/>
+        </w:rPr>
+        <w:t>correo</w:t>
+      </w:r>
+      <w:r>
+        <w:rPr>
+          <w:color w:val="080808"/>
+          <w:sz w:val="18"/>
+          <w:szCs w:val="18"/>
+        </w:rPr>
+        <w:t xml:space="preserve">, </w:t>
+      </w:r>
+      <w:proofErr w:type="spellStart"/>
+      <w:r>
+        <w:rPr>
+          <w:color w:val="871094"/>
+          <w:sz w:val="18"/>
+          <w:szCs w:val="18"/>
+        </w:rPr>
+        <w:t>password</w:t>
+      </w:r>
+      <w:proofErr w:type="spellEnd"/>
+      <w:r>
+        <w:rPr>
+          <w:color w:val="080808"/>
+          <w:sz w:val="18"/>
+          <w:szCs w:val="18"/>
+        </w:rPr>
+        <w:t>;</w:t>
+      </w:r>
+      <w:r>
+        <w:rPr>
+          <w:color w:val="080808"/>
+          <w:sz w:val="18"/>
+          <w:szCs w:val="18"/>
+        </w:rPr>
+        <w:br/>
+      </w:r>
+      <w:r>
+        <w:rPr>
+          <w:color w:val="080808"/>
+          <w:sz w:val="18"/>
+          <w:szCs w:val="18"/>
+        </w:rPr>
+        <w:br/>
+        <w:t xml:space="preserve">    </w:t>
+      </w:r>
+      <w:proofErr w:type="spellStart"/>
+      <w:r>
+        <w:rPr>
+          <w:color w:val="0033B3"/>
+          <w:sz w:val="18"/>
+          <w:szCs w:val="18"/>
+        </w:rPr>
+        <w:t>public</w:t>
+      </w:r>
+      <w:proofErr w:type="spellEnd"/>
+      <w:r>
+        <w:rPr>
+          <w:color w:val="0033B3"/>
+          <w:sz w:val="18"/>
+          <w:szCs w:val="18"/>
+        </w:rPr>
+        <w:t xml:space="preserve"> </w:t>
+      </w:r>
+      <w:r>
+        <w:rPr>
+          <w:color w:val="00627A"/>
+          <w:sz w:val="18"/>
+          <w:szCs w:val="18"/>
+        </w:rPr>
+        <w:t>Persona</w:t>
+      </w:r>
+      <w:r>
+        <w:rPr>
+          <w:color w:val="080808"/>
+          <w:sz w:val="18"/>
+          <w:szCs w:val="18"/>
+        </w:rPr>
+        <w:t>() {</w:t>
+      </w:r>
+      <w:r>
+        <w:rPr>
+          <w:color w:val="080808"/>
+          <w:sz w:val="18"/>
+          <w:szCs w:val="18"/>
+        </w:rPr>
+        <w:br/>
+        <w:t xml:space="preserve">    }</w:t>
+      </w:r>
+      <w:r>
+        <w:rPr>
+          <w:color w:val="080808"/>
+          <w:sz w:val="18"/>
+          <w:szCs w:val="18"/>
+        </w:rPr>
+        <w:br/>
+      </w:r>
+      <w:r>
+        <w:rPr>
+          <w:color w:val="080808"/>
+          <w:sz w:val="18"/>
+          <w:szCs w:val="18"/>
+        </w:rPr>
+        <w:br/>
+        <w:t xml:space="preserve">    </w:t>
+      </w:r>
+      <w:proofErr w:type="spellStart"/>
+      <w:r>
+        <w:rPr>
+          <w:color w:val="0033B3"/>
+          <w:sz w:val="18"/>
+          <w:szCs w:val="18"/>
+        </w:rPr>
+        <w:t>public</w:t>
+      </w:r>
+      <w:proofErr w:type="spellEnd"/>
+      <w:r>
+        <w:rPr>
+          <w:color w:val="0033B3"/>
+          <w:sz w:val="18"/>
+          <w:szCs w:val="18"/>
+        </w:rPr>
+        <w:t xml:space="preserve"> </w:t>
+      </w:r>
+      <w:proofErr w:type="spellStart"/>
+      <w:r>
+        <w:rPr>
+          <w:color w:val="000000"/>
+          <w:sz w:val="18"/>
+          <w:szCs w:val="18"/>
+        </w:rPr>
+        <w:t>String</w:t>
+      </w:r>
+      <w:proofErr w:type="spellEnd"/>
+      <w:r>
+        <w:rPr>
+          <w:color w:val="000000"/>
+          <w:sz w:val="18"/>
+          <w:szCs w:val="18"/>
+        </w:rPr>
+        <w:t xml:space="preserve"> </w:t>
+      </w:r>
+      <w:proofErr w:type="spellStart"/>
+      <w:r>
+        <w:rPr>
+          <w:color w:val="00627A"/>
+          <w:sz w:val="18"/>
+          <w:szCs w:val="18"/>
+        </w:rPr>
+        <w:t>getUid</w:t>
+      </w:r>
+      <w:proofErr w:type="spellEnd"/>
+      <w:r>
+        <w:rPr>
+          <w:color w:val="080808"/>
+          <w:sz w:val="18"/>
+          <w:szCs w:val="18"/>
+        </w:rPr>
+        <w:t>() {</w:t>
+      </w:r>
+      <w:r>
+        <w:rPr>
+          <w:color w:val="080808"/>
+          <w:sz w:val="18"/>
+          <w:szCs w:val="18"/>
+        </w:rPr>
+        <w:br/>
+        <w:t xml:space="preserve">        </w:t>
+      </w:r>
+      <w:proofErr w:type="spellStart"/>
+      <w:r>
+        <w:rPr>
+          <w:color w:val="0033B3"/>
+          <w:sz w:val="18"/>
+          <w:szCs w:val="18"/>
+        </w:rPr>
+        <w:t>return</w:t>
+      </w:r>
+      <w:proofErr w:type="spellEnd"/>
+      <w:r>
+        <w:rPr>
+          <w:color w:val="0033B3"/>
+          <w:sz w:val="18"/>
+          <w:szCs w:val="18"/>
+        </w:rPr>
+        <w:t xml:space="preserve"> </w:t>
+      </w:r>
+      <w:proofErr w:type="spellStart"/>
+      <w:r>
+        <w:rPr>
+          <w:color w:val="871094"/>
+          <w:sz w:val="18"/>
+          <w:szCs w:val="18"/>
+        </w:rPr>
+        <w:t>uid</w:t>
+      </w:r>
+      <w:proofErr w:type="spellEnd"/>
+      <w:r>
+        <w:rPr>
+          <w:color w:val="080808"/>
+          <w:sz w:val="18"/>
+          <w:szCs w:val="18"/>
+        </w:rPr>
+        <w:t>;</w:t>
+      </w:r>
+      <w:r>
+        <w:rPr>
+          <w:color w:val="080808"/>
+          <w:sz w:val="18"/>
+          <w:szCs w:val="18"/>
+        </w:rPr>
+        <w:br/>
+        <w:t xml:space="preserve">    }</w:t>
+      </w:r>
+      <w:r>
+        <w:rPr>
+          <w:color w:val="080808"/>
+          <w:sz w:val="18"/>
+          <w:szCs w:val="18"/>
+        </w:rPr>
+        <w:br/>
+      </w:r>
+      <w:r>
+        <w:rPr>
+          <w:color w:val="080808"/>
+          <w:sz w:val="18"/>
+          <w:szCs w:val="18"/>
+        </w:rPr>
+        <w:br/>
+        <w:t xml:space="preserve">    </w:t>
+      </w:r>
+      <w:proofErr w:type="spellStart"/>
+      <w:r>
+        <w:rPr>
+          <w:color w:val="0033B3"/>
+          <w:sz w:val="18"/>
+          <w:szCs w:val="18"/>
+        </w:rPr>
+        <w:t>public</w:t>
+      </w:r>
+      <w:proofErr w:type="spellEnd"/>
+      <w:r>
+        <w:rPr>
+          <w:color w:val="0033B3"/>
+          <w:sz w:val="18"/>
+          <w:szCs w:val="18"/>
+        </w:rPr>
+        <w:t xml:space="preserve"> </w:t>
+      </w:r>
+      <w:proofErr w:type="spellStart"/>
+      <w:r>
+        <w:rPr>
+          <w:color w:val="000000"/>
+          <w:sz w:val="18"/>
+          <w:szCs w:val="18"/>
+        </w:rPr>
+        <w:t>String</w:t>
+      </w:r>
+      <w:proofErr w:type="spellEnd"/>
+      <w:r>
+        <w:rPr>
+          <w:color w:val="000000"/>
+          <w:sz w:val="18"/>
+          <w:szCs w:val="18"/>
+        </w:rPr>
+        <w:t xml:space="preserve"> </w:t>
+      </w:r>
+      <w:proofErr w:type="spellStart"/>
+      <w:r>
+        <w:rPr>
+          <w:color w:val="00627A"/>
+          <w:sz w:val="18"/>
+          <w:szCs w:val="18"/>
+        </w:rPr>
+        <w:t>getPassword</w:t>
+      </w:r>
+      <w:proofErr w:type="spellEnd"/>
+      <w:r>
+        <w:rPr>
+          <w:color w:val="080808"/>
+          <w:sz w:val="18"/>
+          <w:szCs w:val="18"/>
+        </w:rPr>
+        <w:t>() {</w:t>
+      </w:r>
+      <w:r>
+        <w:rPr>
+          <w:color w:val="080808"/>
+          <w:sz w:val="18"/>
+          <w:szCs w:val="18"/>
+        </w:rPr>
+        <w:br/>
+        <w:t xml:space="preserve">        </w:t>
+      </w:r>
+      <w:proofErr w:type="spellStart"/>
+      <w:r>
+        <w:rPr>
+          <w:color w:val="0033B3"/>
+          <w:sz w:val="18"/>
+          <w:szCs w:val="18"/>
+        </w:rPr>
+        <w:t>return</w:t>
+      </w:r>
+      <w:proofErr w:type="spellEnd"/>
+      <w:r>
+        <w:rPr>
+          <w:color w:val="0033B3"/>
+          <w:sz w:val="18"/>
+          <w:szCs w:val="18"/>
+        </w:rPr>
+        <w:t xml:space="preserve"> </w:t>
+      </w:r>
+      <w:proofErr w:type="spellStart"/>
+      <w:r>
+        <w:rPr>
+          <w:color w:val="871094"/>
+          <w:sz w:val="18"/>
+          <w:szCs w:val="18"/>
+        </w:rPr>
+        <w:t>password</w:t>
+      </w:r>
+      <w:proofErr w:type="spellEnd"/>
+      <w:r>
+        <w:rPr>
+          <w:color w:val="080808"/>
+          <w:sz w:val="18"/>
+          <w:szCs w:val="18"/>
+        </w:rPr>
+        <w:t>;</w:t>
+      </w:r>
+      <w:r>
+        <w:rPr>
+          <w:color w:val="080808"/>
+          <w:sz w:val="18"/>
+          <w:szCs w:val="18"/>
+        </w:rPr>
+        <w:br/>
+        <w:t xml:space="preserve">    }</w:t>
+      </w:r>
+      <w:r>
+        <w:rPr>
+          <w:color w:val="080808"/>
+          <w:sz w:val="18"/>
+          <w:szCs w:val="18"/>
+        </w:rPr>
+        <w:br/>
+      </w:r>
+      <w:r>
+        <w:rPr>
+          <w:color w:val="080808"/>
+          <w:sz w:val="18"/>
+          <w:szCs w:val="18"/>
+        </w:rPr>
+        <w:br/>
+        <w:t xml:space="preserve">    </w:t>
+      </w:r>
+      <w:proofErr w:type="spellStart"/>
+      <w:r>
+        <w:rPr>
+          <w:color w:val="0033B3"/>
+          <w:sz w:val="18"/>
+          <w:szCs w:val="18"/>
+        </w:rPr>
+        <w:t>public</w:t>
+      </w:r>
+      <w:proofErr w:type="spellEnd"/>
+      <w:r>
+        <w:rPr>
+          <w:color w:val="0033B3"/>
+          <w:sz w:val="18"/>
+          <w:szCs w:val="18"/>
+        </w:rPr>
+        <w:t xml:space="preserve"> </w:t>
+      </w:r>
+      <w:proofErr w:type="spellStart"/>
+      <w:r>
+        <w:rPr>
+          <w:color w:val="0033B3"/>
+          <w:sz w:val="18"/>
+          <w:szCs w:val="18"/>
+        </w:rPr>
+        <w:t>void</w:t>
+      </w:r>
+      <w:proofErr w:type="spellEnd"/>
+      <w:r>
+        <w:rPr>
+          <w:color w:val="0033B3"/>
+          <w:sz w:val="18"/>
+          <w:szCs w:val="18"/>
+        </w:rPr>
+        <w:t xml:space="preserve"> </w:t>
+      </w:r>
+      <w:proofErr w:type="spellStart"/>
+      <w:r>
+        <w:rPr>
+          <w:color w:val="00627A"/>
+          <w:sz w:val="18"/>
+          <w:szCs w:val="18"/>
+        </w:rPr>
+        <w:t>setPassword</w:t>
+      </w:r>
+      <w:proofErr w:type="spellEnd"/>
+      <w:r>
+        <w:rPr>
+          <w:color w:val="080808"/>
+          <w:sz w:val="18"/>
+          <w:szCs w:val="18"/>
+        </w:rPr>
+        <w:t>(</w:t>
+      </w:r>
+      <w:proofErr w:type="spellStart"/>
+      <w:r>
+        <w:rPr>
+          <w:color w:val="000000"/>
+          <w:sz w:val="18"/>
+          <w:szCs w:val="18"/>
+        </w:rPr>
+        <w:t>String</w:t>
+      </w:r>
+      <w:proofErr w:type="spellEnd"/>
+      <w:r>
+        <w:rPr>
+          <w:color w:val="000000"/>
+          <w:sz w:val="18"/>
+          <w:szCs w:val="18"/>
+        </w:rPr>
+        <w:t xml:space="preserve"> </w:t>
+      </w:r>
+      <w:proofErr w:type="spellStart"/>
+      <w:r>
+        <w:rPr>
+          <w:color w:val="080808"/>
+          <w:sz w:val="18"/>
+          <w:szCs w:val="18"/>
+        </w:rPr>
+        <w:t>password</w:t>
+      </w:r>
+      <w:proofErr w:type="spellEnd"/>
+      <w:r>
+        <w:rPr>
+          <w:color w:val="080808"/>
+          <w:sz w:val="18"/>
+          <w:szCs w:val="18"/>
+        </w:rPr>
+        <w:t>) {</w:t>
+      </w:r>
+      <w:r>
+        <w:rPr>
+          <w:color w:val="080808"/>
+          <w:sz w:val="18"/>
+          <w:szCs w:val="18"/>
+        </w:rPr>
+        <w:br/>
+        <w:t xml:space="preserve">        </w:t>
+      </w:r>
+      <w:proofErr w:type="spellStart"/>
+      <w:r>
+        <w:rPr>
+          <w:color w:val="0033B3"/>
+          <w:sz w:val="18"/>
+          <w:szCs w:val="18"/>
+        </w:rPr>
+        <w:t>this</w:t>
+      </w:r>
+      <w:r>
+        <w:rPr>
+          <w:color w:val="080808"/>
+          <w:sz w:val="18"/>
+          <w:szCs w:val="18"/>
+        </w:rPr>
+        <w:t>.</w:t>
+      </w:r>
+      <w:r>
+        <w:rPr>
+          <w:color w:val="871094"/>
+          <w:sz w:val="18"/>
+          <w:szCs w:val="18"/>
+        </w:rPr>
+        <w:t>password</w:t>
+      </w:r>
+      <w:proofErr w:type="spellEnd"/>
+      <w:r>
+        <w:rPr>
+          <w:color w:val="871094"/>
+          <w:sz w:val="18"/>
+          <w:szCs w:val="18"/>
+        </w:rPr>
+        <w:t xml:space="preserve"> </w:t>
+      </w:r>
+      <w:r>
+        <w:rPr>
+          <w:color w:val="080808"/>
+          <w:sz w:val="18"/>
+          <w:szCs w:val="18"/>
+        </w:rPr>
+        <w:t xml:space="preserve">= </w:t>
+      </w:r>
+      <w:proofErr w:type="spellStart"/>
+      <w:r>
+        <w:rPr>
+          <w:color w:val="080808"/>
+          <w:sz w:val="18"/>
+          <w:szCs w:val="18"/>
+        </w:rPr>
+        <w:t>password</w:t>
+      </w:r>
+      <w:proofErr w:type="spellEnd"/>
+      <w:r>
+        <w:rPr>
+          <w:color w:val="080808"/>
+          <w:sz w:val="18"/>
+          <w:szCs w:val="18"/>
+        </w:rPr>
+        <w:t>;</w:t>
+      </w:r>
+      <w:r>
+        <w:rPr>
+          <w:color w:val="080808"/>
+          <w:sz w:val="18"/>
+          <w:szCs w:val="18"/>
+        </w:rPr>
+        <w:br/>
+        <w:t xml:space="preserve">    }</w:t>
+      </w:r>
+      <w:r>
+        <w:rPr>
+          <w:color w:val="080808"/>
+          <w:sz w:val="18"/>
+          <w:szCs w:val="18"/>
+        </w:rPr>
+        <w:br/>
+      </w:r>
+      <w:r>
+        <w:rPr>
+          <w:color w:val="080808"/>
+          <w:sz w:val="18"/>
+          <w:szCs w:val="18"/>
+        </w:rPr>
+        <w:br/>
+        <w:t xml:space="preserve">    </w:t>
+      </w:r>
+      <w:proofErr w:type="spellStart"/>
+      <w:r>
+        <w:rPr>
+          <w:color w:val="0033B3"/>
+          <w:sz w:val="18"/>
+          <w:szCs w:val="18"/>
+        </w:rPr>
+        <w:t>public</w:t>
+      </w:r>
+      <w:proofErr w:type="spellEnd"/>
+      <w:r>
+        <w:rPr>
+          <w:color w:val="0033B3"/>
+          <w:sz w:val="18"/>
+          <w:szCs w:val="18"/>
+        </w:rPr>
+        <w:t xml:space="preserve"> </w:t>
+      </w:r>
+      <w:proofErr w:type="spellStart"/>
+      <w:r>
+        <w:rPr>
+          <w:color w:val="0033B3"/>
+          <w:sz w:val="18"/>
+          <w:szCs w:val="18"/>
+        </w:rPr>
+        <w:t>void</w:t>
+      </w:r>
+      <w:proofErr w:type="spellEnd"/>
+      <w:r>
+        <w:rPr>
+          <w:color w:val="0033B3"/>
+          <w:sz w:val="18"/>
+          <w:szCs w:val="18"/>
+        </w:rPr>
+        <w:t xml:space="preserve"> </w:t>
+      </w:r>
+      <w:proofErr w:type="spellStart"/>
+      <w:r>
+        <w:rPr>
+          <w:color w:val="00627A"/>
+          <w:sz w:val="18"/>
+          <w:szCs w:val="18"/>
+        </w:rPr>
+        <w:t>setUid</w:t>
+      </w:r>
+      <w:proofErr w:type="spellEnd"/>
+      <w:r>
+        <w:rPr>
+          <w:color w:val="080808"/>
+          <w:sz w:val="18"/>
+          <w:szCs w:val="18"/>
+        </w:rPr>
+        <w:t>(</w:t>
+      </w:r>
+      <w:proofErr w:type="spellStart"/>
+      <w:r>
+        <w:rPr>
+          <w:color w:val="000000"/>
+          <w:sz w:val="18"/>
+          <w:szCs w:val="18"/>
+        </w:rPr>
+        <w:t>String</w:t>
+      </w:r>
+      <w:proofErr w:type="spellEnd"/>
+      <w:r>
+        <w:rPr>
+          <w:color w:val="000000"/>
+          <w:sz w:val="18"/>
+          <w:szCs w:val="18"/>
+        </w:rPr>
+        <w:t xml:space="preserve"> </w:t>
+      </w:r>
+      <w:proofErr w:type="spellStart"/>
+      <w:r>
+        <w:rPr>
+          <w:color w:val="080808"/>
+          <w:sz w:val="18"/>
+          <w:szCs w:val="18"/>
+        </w:rPr>
+        <w:t>uid</w:t>
+      </w:r>
+      <w:proofErr w:type="spellEnd"/>
+      <w:r>
+        <w:rPr>
+          <w:color w:val="080808"/>
+          <w:sz w:val="18"/>
+          <w:szCs w:val="18"/>
+        </w:rPr>
+        <w:t>) {</w:t>
+      </w:r>
+      <w:r>
+        <w:rPr>
+          <w:color w:val="080808"/>
+          <w:sz w:val="18"/>
+          <w:szCs w:val="18"/>
+        </w:rPr>
+        <w:br/>
+        <w:t xml:space="preserve">        </w:t>
+      </w:r>
+      <w:proofErr w:type="spellStart"/>
+      <w:r>
+        <w:rPr>
+          <w:color w:val="0033B3"/>
+          <w:sz w:val="18"/>
+          <w:szCs w:val="18"/>
+        </w:rPr>
+        <w:t>this</w:t>
+      </w:r>
+      <w:r>
+        <w:rPr>
+          <w:color w:val="080808"/>
+          <w:sz w:val="18"/>
+          <w:szCs w:val="18"/>
+        </w:rPr>
+        <w:t>.</w:t>
+      </w:r>
+      <w:r>
+        <w:rPr>
+          <w:color w:val="871094"/>
+          <w:sz w:val="18"/>
+          <w:szCs w:val="18"/>
+        </w:rPr>
+        <w:t>uid</w:t>
+      </w:r>
+      <w:proofErr w:type="spellEnd"/>
+      <w:r>
+        <w:rPr>
+          <w:color w:val="871094"/>
+          <w:sz w:val="18"/>
+          <w:szCs w:val="18"/>
+        </w:rPr>
+        <w:t xml:space="preserve"> </w:t>
+      </w:r>
+      <w:r>
+        <w:rPr>
+          <w:color w:val="080808"/>
+          <w:sz w:val="18"/>
+          <w:szCs w:val="18"/>
+        </w:rPr>
+        <w:t xml:space="preserve">= </w:t>
+      </w:r>
+      <w:proofErr w:type="spellStart"/>
+      <w:r>
+        <w:rPr>
+          <w:color w:val="080808"/>
+          <w:sz w:val="18"/>
+          <w:szCs w:val="18"/>
+        </w:rPr>
+        <w:t>uid</w:t>
+      </w:r>
+      <w:proofErr w:type="spellEnd"/>
+      <w:r>
+        <w:rPr>
+          <w:color w:val="080808"/>
+          <w:sz w:val="18"/>
+          <w:szCs w:val="18"/>
+        </w:rPr>
+        <w:t>;</w:t>
+      </w:r>
+      <w:r>
+        <w:rPr>
+          <w:color w:val="080808"/>
+          <w:sz w:val="18"/>
+          <w:szCs w:val="18"/>
+        </w:rPr>
+        <w:br/>
+        <w:t xml:space="preserve">    }</w:t>
+      </w:r>
+      <w:r>
+        <w:rPr>
+          <w:color w:val="080808"/>
+          <w:sz w:val="18"/>
+          <w:szCs w:val="18"/>
+        </w:rPr>
+        <w:br/>
+      </w:r>
+      <w:r>
+        <w:rPr>
+          <w:color w:val="080808"/>
+          <w:sz w:val="18"/>
+          <w:szCs w:val="18"/>
+        </w:rPr>
+        <w:br/>
+        <w:t xml:space="preserve">    </w:t>
+      </w:r>
+      <w:proofErr w:type="spellStart"/>
+      <w:r>
+        <w:rPr>
+          <w:color w:val="0033B3"/>
+          <w:sz w:val="18"/>
+          <w:szCs w:val="18"/>
+        </w:rPr>
+        <w:t>public</w:t>
+      </w:r>
+      <w:proofErr w:type="spellEnd"/>
+      <w:r>
+        <w:rPr>
+          <w:color w:val="0033B3"/>
+          <w:sz w:val="18"/>
+          <w:szCs w:val="18"/>
+        </w:rPr>
+        <w:t xml:space="preserve"> </w:t>
+      </w:r>
+      <w:proofErr w:type="spellStart"/>
+      <w:r>
+        <w:rPr>
+          <w:color w:val="000000"/>
+          <w:sz w:val="18"/>
+          <w:szCs w:val="18"/>
+        </w:rPr>
+        <w:t>String</w:t>
+      </w:r>
+      <w:proofErr w:type="spellEnd"/>
+      <w:r>
+        <w:rPr>
+          <w:color w:val="000000"/>
+          <w:sz w:val="18"/>
+          <w:szCs w:val="18"/>
+        </w:rPr>
+        <w:t xml:space="preserve"> </w:t>
+      </w:r>
+      <w:proofErr w:type="spellStart"/>
+      <w:r>
+        <w:rPr>
+          <w:color w:val="00627A"/>
+          <w:sz w:val="18"/>
+          <w:szCs w:val="18"/>
+        </w:rPr>
+        <w:t>getNombre</w:t>
+      </w:r>
+      <w:proofErr w:type="spellEnd"/>
+      <w:r>
+        <w:rPr>
+          <w:color w:val="080808"/>
+          <w:sz w:val="18"/>
+          <w:szCs w:val="18"/>
+        </w:rPr>
+        <w:t>() {</w:t>
+      </w:r>
+      <w:r>
+        <w:rPr>
+          <w:color w:val="080808"/>
+          <w:sz w:val="18"/>
+          <w:szCs w:val="18"/>
+        </w:rPr>
+        <w:br/>
+        <w:t xml:space="preserve">        </w:t>
+      </w:r>
+      <w:proofErr w:type="spellStart"/>
+      <w:r>
+        <w:rPr>
+          <w:color w:val="0033B3"/>
+          <w:sz w:val="18"/>
+          <w:szCs w:val="18"/>
+        </w:rPr>
+        <w:t>return</w:t>
+      </w:r>
+      <w:proofErr w:type="spellEnd"/>
+      <w:r>
+        <w:rPr>
+          <w:color w:val="0033B3"/>
+          <w:sz w:val="18"/>
+          <w:szCs w:val="18"/>
+        </w:rPr>
+        <w:t xml:space="preserve"> </w:t>
+      </w:r>
+      <w:r>
+        <w:rPr>
+          <w:color w:val="871094"/>
+          <w:sz w:val="18"/>
+          <w:szCs w:val="18"/>
+        </w:rPr>
+        <w:t>nombre</w:t>
+      </w:r>
+      <w:r>
+        <w:rPr>
+          <w:color w:val="080808"/>
+          <w:sz w:val="18"/>
+          <w:szCs w:val="18"/>
+        </w:rPr>
+        <w:t>;</w:t>
+      </w:r>
+      <w:r>
+        <w:rPr>
+          <w:color w:val="080808"/>
+          <w:sz w:val="18"/>
+          <w:szCs w:val="18"/>
+        </w:rPr>
+        <w:br/>
+        <w:t xml:space="preserve">    }</w:t>
+      </w:r>
+      <w:r>
+        <w:rPr>
+          <w:color w:val="080808"/>
+          <w:sz w:val="18"/>
+          <w:szCs w:val="18"/>
+        </w:rPr>
+        <w:br/>
+      </w:r>
+      <w:r>
+        <w:rPr>
+          <w:color w:val="080808"/>
+          <w:sz w:val="18"/>
+          <w:szCs w:val="18"/>
+        </w:rPr>
+        <w:br/>
+        <w:t xml:space="preserve">    </w:t>
+      </w:r>
+      <w:proofErr w:type="spellStart"/>
+      <w:r>
+        <w:rPr>
+          <w:color w:val="0033B3"/>
+          <w:sz w:val="18"/>
+          <w:szCs w:val="18"/>
+        </w:rPr>
+        <w:t>public</w:t>
+      </w:r>
+      <w:proofErr w:type="spellEnd"/>
+      <w:r>
+        <w:rPr>
+          <w:color w:val="0033B3"/>
+          <w:sz w:val="18"/>
+          <w:szCs w:val="18"/>
+        </w:rPr>
+        <w:t xml:space="preserve"> </w:t>
+      </w:r>
+      <w:proofErr w:type="spellStart"/>
+      <w:r>
+        <w:rPr>
+          <w:color w:val="0033B3"/>
+          <w:sz w:val="18"/>
+          <w:szCs w:val="18"/>
+        </w:rPr>
+        <w:t>void</w:t>
+      </w:r>
+      <w:proofErr w:type="spellEnd"/>
+      <w:r>
+        <w:rPr>
+          <w:color w:val="0033B3"/>
+          <w:sz w:val="18"/>
+          <w:szCs w:val="18"/>
+        </w:rPr>
+        <w:t xml:space="preserve"> </w:t>
+      </w:r>
+      <w:proofErr w:type="spellStart"/>
+      <w:r>
+        <w:rPr>
+          <w:color w:val="00627A"/>
+          <w:sz w:val="18"/>
+          <w:szCs w:val="18"/>
+        </w:rPr>
+        <w:t>setNombre</w:t>
+      </w:r>
+      <w:proofErr w:type="spellEnd"/>
+      <w:r>
+        <w:rPr>
+          <w:color w:val="080808"/>
+          <w:sz w:val="18"/>
+          <w:szCs w:val="18"/>
+        </w:rPr>
+        <w:t>(</w:t>
+      </w:r>
+      <w:proofErr w:type="spellStart"/>
+      <w:r>
+        <w:rPr>
+          <w:color w:val="000000"/>
+          <w:sz w:val="18"/>
+          <w:szCs w:val="18"/>
+        </w:rPr>
+        <w:t>String</w:t>
+      </w:r>
+      <w:proofErr w:type="spellEnd"/>
+      <w:r>
+        <w:rPr>
+          <w:color w:val="000000"/>
+          <w:sz w:val="18"/>
+          <w:szCs w:val="18"/>
+        </w:rPr>
+        <w:t xml:space="preserve"> </w:t>
+      </w:r>
+      <w:r>
+        <w:rPr>
+          <w:color w:val="080808"/>
+          <w:sz w:val="18"/>
+          <w:szCs w:val="18"/>
+        </w:rPr>
+        <w:t>nombre) {</w:t>
+      </w:r>
+      <w:r>
+        <w:rPr>
+          <w:color w:val="080808"/>
+          <w:sz w:val="18"/>
+          <w:szCs w:val="18"/>
+        </w:rPr>
+        <w:br/>
+        <w:t xml:space="preserve">        </w:t>
+      </w:r>
+      <w:proofErr w:type="spellStart"/>
+      <w:r>
+        <w:rPr>
+          <w:color w:val="0033B3"/>
+          <w:sz w:val="18"/>
+          <w:szCs w:val="18"/>
+        </w:rPr>
+        <w:t>this</w:t>
+      </w:r>
+      <w:r>
+        <w:rPr>
+          <w:color w:val="080808"/>
+          <w:sz w:val="18"/>
+          <w:szCs w:val="18"/>
+        </w:rPr>
+        <w:t>.</w:t>
+      </w:r>
+      <w:r>
+        <w:rPr>
+          <w:color w:val="871094"/>
+          <w:sz w:val="18"/>
+          <w:szCs w:val="18"/>
+        </w:rPr>
+        <w:t>nombre</w:t>
+      </w:r>
+      <w:proofErr w:type="spellEnd"/>
+      <w:r>
+        <w:rPr>
+          <w:color w:val="871094"/>
+          <w:sz w:val="18"/>
+          <w:szCs w:val="18"/>
+        </w:rPr>
+        <w:t xml:space="preserve"> </w:t>
+      </w:r>
+      <w:r>
+        <w:rPr>
+          <w:color w:val="080808"/>
+          <w:sz w:val="18"/>
+          <w:szCs w:val="18"/>
+        </w:rPr>
+        <w:t>= nombre;</w:t>
+      </w:r>
+      <w:r>
+        <w:rPr>
+          <w:color w:val="080808"/>
+          <w:sz w:val="18"/>
+          <w:szCs w:val="18"/>
+        </w:rPr>
+        <w:br/>
+        <w:t xml:space="preserve">    }</w:t>
+      </w:r>
+      <w:r>
+        <w:rPr>
+          <w:color w:val="080808"/>
+          <w:sz w:val="18"/>
+          <w:szCs w:val="18"/>
+        </w:rPr>
+        <w:br/>
+      </w:r>
+      <w:r>
+        <w:rPr>
+          <w:color w:val="080808"/>
+          <w:sz w:val="18"/>
+          <w:szCs w:val="18"/>
+        </w:rPr>
+        <w:br/>
+        <w:t xml:space="preserve">    </w:t>
+      </w:r>
+      <w:proofErr w:type="spellStart"/>
+      <w:r>
+        <w:rPr>
+          <w:color w:val="0033B3"/>
+          <w:sz w:val="18"/>
+          <w:szCs w:val="18"/>
+        </w:rPr>
+        <w:t>public</w:t>
+      </w:r>
+      <w:proofErr w:type="spellEnd"/>
+      <w:r>
+        <w:rPr>
+          <w:color w:val="0033B3"/>
+          <w:sz w:val="18"/>
+          <w:szCs w:val="18"/>
+        </w:rPr>
+        <w:t xml:space="preserve"> </w:t>
+      </w:r>
+      <w:proofErr w:type="spellStart"/>
+      <w:r>
+        <w:rPr>
+          <w:color w:val="000000"/>
+          <w:sz w:val="18"/>
+          <w:szCs w:val="18"/>
+        </w:rPr>
+        <w:t>String</w:t>
+      </w:r>
+      <w:proofErr w:type="spellEnd"/>
+      <w:r>
+        <w:rPr>
+          <w:color w:val="000000"/>
+          <w:sz w:val="18"/>
+          <w:szCs w:val="18"/>
+        </w:rPr>
+        <w:t xml:space="preserve"> </w:t>
+      </w:r>
+      <w:proofErr w:type="spellStart"/>
+      <w:r>
+        <w:rPr>
+          <w:color w:val="00627A"/>
+          <w:sz w:val="18"/>
+          <w:szCs w:val="18"/>
+        </w:rPr>
+        <w:t>getApellidos</w:t>
+      </w:r>
+      <w:proofErr w:type="spellEnd"/>
+      <w:r>
+        <w:rPr>
+          <w:color w:val="080808"/>
+          <w:sz w:val="18"/>
+          <w:szCs w:val="18"/>
+        </w:rPr>
+        <w:t>() {</w:t>
+      </w:r>
+      <w:r>
+        <w:rPr>
+          <w:color w:val="080808"/>
+          <w:sz w:val="18"/>
+          <w:szCs w:val="18"/>
+        </w:rPr>
+        <w:br/>
+        <w:t xml:space="preserve">        </w:t>
+      </w:r>
+      <w:proofErr w:type="spellStart"/>
+      <w:r>
+        <w:rPr>
+          <w:color w:val="0033B3"/>
+          <w:sz w:val="18"/>
+          <w:szCs w:val="18"/>
+        </w:rPr>
+        <w:t>return</w:t>
+      </w:r>
+      <w:proofErr w:type="spellEnd"/>
+      <w:r>
+        <w:rPr>
+          <w:color w:val="0033B3"/>
+          <w:sz w:val="18"/>
+          <w:szCs w:val="18"/>
+        </w:rPr>
+        <w:t xml:space="preserve"> </w:t>
+      </w:r>
+      <w:r>
+        <w:rPr>
+          <w:color w:val="871094"/>
+          <w:sz w:val="18"/>
+          <w:szCs w:val="18"/>
+        </w:rPr>
+        <w:t>apellidos</w:t>
+      </w:r>
+      <w:r>
+        <w:rPr>
+          <w:color w:val="080808"/>
+          <w:sz w:val="18"/>
+          <w:szCs w:val="18"/>
+        </w:rPr>
+        <w:t>;</w:t>
+      </w:r>
+      <w:r>
+        <w:rPr>
+          <w:color w:val="080808"/>
+          <w:sz w:val="18"/>
+          <w:szCs w:val="18"/>
+        </w:rPr>
+        <w:br/>
+        <w:t xml:space="preserve">    }</w:t>
+      </w:r>
+      <w:r>
+        <w:rPr>
+          <w:color w:val="080808"/>
+          <w:sz w:val="18"/>
+          <w:szCs w:val="18"/>
+        </w:rPr>
+        <w:br/>
+      </w:r>
+      <w:r>
+        <w:rPr>
+          <w:color w:val="080808"/>
+          <w:sz w:val="18"/>
+          <w:szCs w:val="18"/>
+        </w:rPr>
+        <w:br/>
+        <w:t xml:space="preserve">    </w:t>
+      </w:r>
+      <w:proofErr w:type="spellStart"/>
+      <w:r>
+        <w:rPr>
+          <w:color w:val="0033B3"/>
+          <w:sz w:val="18"/>
+          <w:szCs w:val="18"/>
+        </w:rPr>
+        <w:t>public</w:t>
+      </w:r>
+      <w:proofErr w:type="spellEnd"/>
+      <w:r>
+        <w:rPr>
+          <w:color w:val="0033B3"/>
+          <w:sz w:val="18"/>
+          <w:szCs w:val="18"/>
+        </w:rPr>
+        <w:t xml:space="preserve"> </w:t>
+      </w:r>
+      <w:proofErr w:type="spellStart"/>
+      <w:r>
+        <w:rPr>
+          <w:color w:val="0033B3"/>
+          <w:sz w:val="18"/>
+          <w:szCs w:val="18"/>
+        </w:rPr>
+        <w:t>void</w:t>
+      </w:r>
+      <w:proofErr w:type="spellEnd"/>
+      <w:r>
+        <w:rPr>
+          <w:color w:val="0033B3"/>
+          <w:sz w:val="18"/>
+          <w:szCs w:val="18"/>
+        </w:rPr>
+        <w:t xml:space="preserve"> </w:t>
+      </w:r>
+      <w:proofErr w:type="spellStart"/>
+      <w:r>
+        <w:rPr>
+          <w:color w:val="00627A"/>
+          <w:sz w:val="18"/>
+          <w:szCs w:val="18"/>
+        </w:rPr>
+        <w:t>setApellidos</w:t>
+      </w:r>
+      <w:proofErr w:type="spellEnd"/>
+      <w:r>
+        <w:rPr>
+          <w:color w:val="080808"/>
+          <w:sz w:val="18"/>
+          <w:szCs w:val="18"/>
+        </w:rPr>
+        <w:t>(</w:t>
+      </w:r>
+      <w:proofErr w:type="spellStart"/>
+      <w:r>
+        <w:rPr>
+          <w:color w:val="000000"/>
+          <w:sz w:val="18"/>
+          <w:szCs w:val="18"/>
+        </w:rPr>
+        <w:t>String</w:t>
+      </w:r>
+      <w:proofErr w:type="spellEnd"/>
+      <w:r>
+        <w:rPr>
+          <w:color w:val="000000"/>
+          <w:sz w:val="18"/>
+          <w:szCs w:val="18"/>
+        </w:rPr>
+        <w:t xml:space="preserve"> </w:t>
+      </w:r>
+      <w:r>
+        <w:rPr>
+          <w:color w:val="080808"/>
+          <w:sz w:val="18"/>
+          <w:szCs w:val="18"/>
+        </w:rPr>
+        <w:t>apellidos) {</w:t>
+      </w:r>
+      <w:r>
+        <w:rPr>
+          <w:color w:val="080808"/>
+          <w:sz w:val="18"/>
+          <w:szCs w:val="18"/>
+        </w:rPr>
+        <w:br/>
+        <w:t xml:space="preserve">        </w:t>
+      </w:r>
+      <w:proofErr w:type="spellStart"/>
+      <w:r>
+        <w:rPr>
+          <w:color w:val="0033B3"/>
+          <w:sz w:val="18"/>
+          <w:szCs w:val="18"/>
+        </w:rPr>
+        <w:t>this</w:t>
+      </w:r>
+      <w:r>
+        <w:rPr>
+          <w:color w:val="080808"/>
+          <w:sz w:val="18"/>
+          <w:szCs w:val="18"/>
+        </w:rPr>
+        <w:t>.</w:t>
+      </w:r>
+      <w:r>
+        <w:rPr>
+          <w:color w:val="871094"/>
+          <w:sz w:val="18"/>
+          <w:szCs w:val="18"/>
+        </w:rPr>
+        <w:t>apellidos</w:t>
+      </w:r>
+      <w:proofErr w:type="spellEnd"/>
+      <w:r>
+        <w:rPr>
+          <w:color w:val="871094"/>
+          <w:sz w:val="18"/>
+          <w:szCs w:val="18"/>
+        </w:rPr>
+        <w:t xml:space="preserve"> </w:t>
+      </w:r>
+      <w:r>
+        <w:rPr>
+          <w:color w:val="080808"/>
+          <w:sz w:val="18"/>
+          <w:szCs w:val="18"/>
+        </w:rPr>
+        <w:t>= apellidos;</w:t>
+      </w:r>
+      <w:r>
+        <w:rPr>
+          <w:color w:val="080808"/>
+          <w:sz w:val="18"/>
+          <w:szCs w:val="18"/>
+        </w:rPr>
+        <w:br/>
+        <w:t xml:space="preserve">    }</w:t>
+      </w:r>
+      <w:r>
+        <w:rPr>
+          <w:color w:val="080808"/>
+          <w:sz w:val="18"/>
+          <w:szCs w:val="18"/>
+        </w:rPr>
+        <w:br/>
+      </w:r>
+      <w:r>
+        <w:rPr>
+          <w:color w:val="080808"/>
+          <w:sz w:val="18"/>
+          <w:szCs w:val="18"/>
+        </w:rPr>
+        <w:br/>
+        <w:t xml:space="preserve">    </w:t>
+      </w:r>
+      <w:proofErr w:type="spellStart"/>
+      <w:r>
+        <w:rPr>
+          <w:color w:val="0033B3"/>
+          <w:sz w:val="18"/>
+          <w:szCs w:val="18"/>
+        </w:rPr>
+        <w:t>public</w:t>
+      </w:r>
+      <w:proofErr w:type="spellEnd"/>
+      <w:r>
+        <w:rPr>
+          <w:color w:val="0033B3"/>
+          <w:sz w:val="18"/>
+          <w:szCs w:val="18"/>
+        </w:rPr>
+        <w:t xml:space="preserve"> </w:t>
+      </w:r>
+      <w:proofErr w:type="spellStart"/>
+      <w:r>
+        <w:rPr>
+          <w:color w:val="000000"/>
+          <w:sz w:val="18"/>
+          <w:szCs w:val="18"/>
+        </w:rPr>
+        <w:t>String</w:t>
+      </w:r>
+      <w:proofErr w:type="spellEnd"/>
+      <w:r>
+        <w:rPr>
+          <w:color w:val="000000"/>
+          <w:sz w:val="18"/>
+          <w:szCs w:val="18"/>
+        </w:rPr>
+        <w:t xml:space="preserve"> </w:t>
+      </w:r>
+      <w:proofErr w:type="spellStart"/>
+      <w:r>
+        <w:rPr>
+          <w:color w:val="00627A"/>
+          <w:sz w:val="18"/>
+          <w:szCs w:val="18"/>
+        </w:rPr>
+        <w:t>getCorreo</w:t>
+      </w:r>
+      <w:proofErr w:type="spellEnd"/>
+      <w:r>
+        <w:rPr>
+          <w:color w:val="080808"/>
+          <w:sz w:val="18"/>
+          <w:szCs w:val="18"/>
+        </w:rPr>
+        <w:t>() {</w:t>
+      </w:r>
+      <w:r>
+        <w:rPr>
+          <w:color w:val="080808"/>
+          <w:sz w:val="18"/>
+          <w:szCs w:val="18"/>
+        </w:rPr>
+        <w:br/>
+        <w:t xml:space="preserve">        </w:t>
+      </w:r>
+      <w:proofErr w:type="spellStart"/>
+      <w:r>
+        <w:rPr>
+          <w:color w:val="0033B3"/>
+          <w:sz w:val="18"/>
+          <w:szCs w:val="18"/>
+        </w:rPr>
+        <w:t>return</w:t>
+      </w:r>
+      <w:proofErr w:type="spellEnd"/>
+      <w:r>
+        <w:rPr>
+          <w:color w:val="0033B3"/>
+          <w:sz w:val="18"/>
+          <w:szCs w:val="18"/>
+        </w:rPr>
+        <w:t xml:space="preserve"> </w:t>
+      </w:r>
+      <w:r>
+        <w:rPr>
+          <w:color w:val="871094"/>
+          <w:sz w:val="18"/>
+          <w:szCs w:val="18"/>
+        </w:rPr>
+        <w:t>correo</w:t>
+      </w:r>
+      <w:r>
+        <w:rPr>
+          <w:color w:val="080808"/>
+          <w:sz w:val="18"/>
+          <w:szCs w:val="18"/>
+        </w:rPr>
+        <w:t>;</w:t>
+      </w:r>
+      <w:r>
+        <w:rPr>
+          <w:color w:val="080808"/>
+          <w:sz w:val="18"/>
+          <w:szCs w:val="18"/>
+        </w:rPr>
+        <w:br/>
+        <w:t xml:space="preserve">    }</w:t>
+      </w:r>
+      <w:r>
+        <w:rPr>
+          <w:color w:val="080808"/>
+          <w:sz w:val="18"/>
+          <w:szCs w:val="18"/>
+        </w:rPr>
+        <w:br/>
+      </w:r>
+      <w:r>
+        <w:rPr>
+          <w:color w:val="080808"/>
+          <w:sz w:val="18"/>
+          <w:szCs w:val="18"/>
+        </w:rPr>
+        <w:br/>
+        <w:t xml:space="preserve">    </w:t>
+      </w:r>
+      <w:proofErr w:type="spellStart"/>
+      <w:r>
+        <w:rPr>
+          <w:color w:val="0033B3"/>
+          <w:sz w:val="18"/>
+          <w:szCs w:val="18"/>
+        </w:rPr>
+        <w:t>public</w:t>
+      </w:r>
+      <w:proofErr w:type="spellEnd"/>
+      <w:r>
+        <w:rPr>
+          <w:color w:val="0033B3"/>
+          <w:sz w:val="18"/>
+          <w:szCs w:val="18"/>
+        </w:rPr>
+        <w:t xml:space="preserve"> </w:t>
+      </w:r>
+      <w:proofErr w:type="spellStart"/>
+      <w:r>
+        <w:rPr>
+          <w:color w:val="0033B3"/>
+          <w:sz w:val="18"/>
+          <w:szCs w:val="18"/>
+        </w:rPr>
+        <w:t>void</w:t>
+      </w:r>
+      <w:proofErr w:type="spellEnd"/>
+      <w:r>
+        <w:rPr>
+          <w:color w:val="0033B3"/>
+          <w:sz w:val="18"/>
+          <w:szCs w:val="18"/>
+        </w:rPr>
+        <w:t xml:space="preserve"> </w:t>
+      </w:r>
+      <w:proofErr w:type="spellStart"/>
+      <w:r>
+        <w:rPr>
+          <w:color w:val="00627A"/>
+          <w:sz w:val="18"/>
+          <w:szCs w:val="18"/>
+        </w:rPr>
+        <w:t>setCorreo</w:t>
+      </w:r>
+      <w:proofErr w:type="spellEnd"/>
+      <w:r>
+        <w:rPr>
+          <w:color w:val="080808"/>
+          <w:sz w:val="18"/>
+          <w:szCs w:val="18"/>
+        </w:rPr>
+        <w:t>(</w:t>
+      </w:r>
+      <w:proofErr w:type="spellStart"/>
+      <w:r>
+        <w:rPr>
+          <w:color w:val="000000"/>
+          <w:sz w:val="18"/>
+          <w:szCs w:val="18"/>
+        </w:rPr>
+        <w:t>String</w:t>
+      </w:r>
+      <w:proofErr w:type="spellEnd"/>
+      <w:r>
+        <w:rPr>
+          <w:color w:val="000000"/>
+          <w:sz w:val="18"/>
+          <w:szCs w:val="18"/>
+        </w:rPr>
+        <w:t xml:space="preserve"> </w:t>
+      </w:r>
+      <w:r>
+        <w:rPr>
+          <w:color w:val="080808"/>
+          <w:sz w:val="18"/>
+          <w:szCs w:val="18"/>
+        </w:rPr>
+        <w:t>correo) {</w:t>
+      </w:r>
+      <w:r>
+        <w:rPr>
+          <w:color w:val="080808"/>
+          <w:sz w:val="18"/>
+          <w:szCs w:val="18"/>
+        </w:rPr>
+        <w:br/>
+        <w:t xml:space="preserve">        </w:t>
+      </w:r>
+      <w:proofErr w:type="spellStart"/>
+      <w:r>
+        <w:rPr>
+          <w:color w:val="0033B3"/>
+          <w:sz w:val="18"/>
+          <w:szCs w:val="18"/>
+        </w:rPr>
+        <w:t>this</w:t>
+      </w:r>
+      <w:r>
+        <w:rPr>
+          <w:color w:val="080808"/>
+          <w:sz w:val="18"/>
+          <w:szCs w:val="18"/>
+        </w:rPr>
+        <w:t>.</w:t>
+      </w:r>
+      <w:r>
+        <w:rPr>
+          <w:color w:val="871094"/>
+          <w:sz w:val="18"/>
+          <w:szCs w:val="18"/>
+        </w:rPr>
+        <w:t>correo</w:t>
+      </w:r>
+      <w:proofErr w:type="spellEnd"/>
+      <w:r>
+        <w:rPr>
+          <w:color w:val="871094"/>
+          <w:sz w:val="18"/>
+          <w:szCs w:val="18"/>
+        </w:rPr>
+        <w:t xml:space="preserve"> </w:t>
+      </w:r>
+      <w:r>
+        <w:rPr>
+          <w:color w:val="080808"/>
+          <w:sz w:val="18"/>
+          <w:szCs w:val="18"/>
+        </w:rPr>
+        <w:t>= correo;</w:t>
+      </w:r>
+      <w:r>
+        <w:rPr>
+          <w:color w:val="080808"/>
+          <w:sz w:val="18"/>
+          <w:szCs w:val="18"/>
+        </w:rPr>
+        <w:br/>
+        <w:t xml:space="preserve">    }</w:t>
+      </w:r>
+      <w:r>
+        <w:rPr>
+          <w:color w:val="080808"/>
+          <w:sz w:val="18"/>
+          <w:szCs w:val="18"/>
+        </w:rPr>
+        <w:br/>
+      </w:r>
+      <w:r>
+        <w:rPr>
+          <w:color w:val="080808"/>
+          <w:sz w:val="18"/>
+          <w:szCs w:val="18"/>
+        </w:rPr>
+        <w:br/>
+        <w:t xml:space="preserve">    </w:t>
+      </w:r>
+      <w:r>
+        <w:rPr>
+          <w:color w:val="9E880D"/>
+          <w:sz w:val="18"/>
+          <w:szCs w:val="18"/>
+        </w:rPr>
+        <w:t>@Override</w:t>
+      </w:r>
+      <w:r>
+        <w:rPr>
+          <w:color w:val="9E880D"/>
+          <w:sz w:val="18"/>
+          <w:szCs w:val="18"/>
+        </w:rPr>
+        <w:br/>
+        <w:t xml:space="preserve">    </w:t>
+      </w:r>
+      <w:proofErr w:type="spellStart"/>
+      <w:r>
+        <w:rPr>
+          <w:color w:val="0033B3"/>
+          <w:sz w:val="18"/>
+          <w:szCs w:val="18"/>
+        </w:rPr>
+        <w:t>public</w:t>
+      </w:r>
+      <w:proofErr w:type="spellEnd"/>
+      <w:r>
+        <w:rPr>
+          <w:color w:val="0033B3"/>
+          <w:sz w:val="18"/>
+          <w:szCs w:val="18"/>
+        </w:rPr>
+        <w:t xml:space="preserve"> </w:t>
+      </w:r>
+      <w:proofErr w:type="spellStart"/>
+      <w:r>
+        <w:rPr>
+          <w:color w:val="000000"/>
+          <w:sz w:val="18"/>
+          <w:szCs w:val="18"/>
+        </w:rPr>
+        <w:t>String</w:t>
+      </w:r>
+      <w:proofErr w:type="spellEnd"/>
+      <w:r>
+        <w:rPr>
+          <w:color w:val="000000"/>
+          <w:sz w:val="18"/>
+          <w:szCs w:val="18"/>
+        </w:rPr>
+        <w:t xml:space="preserve"> </w:t>
+      </w:r>
+      <w:proofErr w:type="spellStart"/>
+      <w:r>
+        <w:rPr>
+          <w:color w:val="00627A"/>
+          <w:sz w:val="18"/>
+          <w:szCs w:val="18"/>
+        </w:rPr>
+        <w:t>toString</w:t>
+      </w:r>
+      <w:proofErr w:type="spellEnd"/>
+      <w:r>
+        <w:rPr>
+          <w:color w:val="080808"/>
+          <w:sz w:val="18"/>
+          <w:szCs w:val="18"/>
+        </w:rPr>
+        <w:t>() {</w:t>
+      </w:r>
+      <w:r>
+        <w:rPr>
+          <w:color w:val="080808"/>
+          <w:sz w:val="18"/>
+          <w:szCs w:val="18"/>
+        </w:rPr>
+        <w:br/>
+      </w:r>
+      <w:r>
+        <w:rPr>
+          <w:color w:val="080808"/>
+          <w:sz w:val="18"/>
+          <w:szCs w:val="18"/>
+        </w:rPr>
+        <w:lastRenderedPageBreak/>
+        <w:t xml:space="preserve">        </w:t>
+      </w:r>
+      <w:proofErr w:type="spellStart"/>
+      <w:r>
+        <w:rPr>
+          <w:color w:val="0033B3"/>
+          <w:sz w:val="18"/>
+          <w:szCs w:val="18"/>
+        </w:rPr>
+        <w:t>return</w:t>
+      </w:r>
+      <w:proofErr w:type="spellEnd"/>
+      <w:r>
+        <w:rPr>
+          <w:color w:val="0033B3"/>
+          <w:sz w:val="18"/>
+          <w:szCs w:val="18"/>
+        </w:rPr>
+        <w:t xml:space="preserve"> </w:t>
+      </w:r>
+      <w:r>
+        <w:rPr>
+          <w:color w:val="871094"/>
+          <w:sz w:val="18"/>
+          <w:szCs w:val="18"/>
+        </w:rPr>
+        <w:t>nombre</w:t>
+      </w:r>
+      <w:r>
+        <w:rPr>
+          <w:color w:val="080808"/>
+          <w:sz w:val="18"/>
+          <w:szCs w:val="18"/>
+        </w:rPr>
+        <w:t>;</w:t>
+      </w:r>
+      <w:r>
+        <w:rPr>
+          <w:color w:val="080808"/>
+          <w:sz w:val="18"/>
+          <w:szCs w:val="18"/>
+        </w:rPr>
+        <w:br/>
+        <w:t xml:space="preserve">    }</w:t>
+      </w:r>
+      <w:r>
+        <w:rPr>
+          <w:color w:val="080808"/>
+          <w:sz w:val="18"/>
+          <w:szCs w:val="18"/>
+        </w:rPr>
+        <w:br/>
+        <w:t>}</w:t>
+      </w:r>
+    </w:p>
+    <w:p/>
+    <w:p/>
+    <w:p>
+      <w:r>
+        <w:t xml:space="preserve">Creamos la siguiente </w:t>
+      </w:r>
+      <w:proofErr w:type="spellStart"/>
+      <w:r>
+        <w:t>activity</w:t>
+      </w:r>
+      <w:proofErr w:type="spellEnd"/>
+      <w:r>
+        <w:t xml:space="preserve">; omitiremos el tomar los datos de los </w:t>
+      </w:r>
+      <w:proofErr w:type="spellStart"/>
+      <w:r>
+        <w:rPr>
+          <w:b/>
+          <w:bCs/>
+        </w:rPr>
+        <w:t>TextInputEditText</w:t>
+      </w:r>
+      <w:proofErr w:type="spellEnd"/>
+      <w:r>
+        <w:t>.</w:t>
+      </w:r>
+    </w:p>
+    <w:p>
+      <w:r>
+        <w:drawing>
+          <wp:inline distT="0" distB="0" distL="0" distR="0" wp14:anchorId="517602C4" wp14:editId="32489708">
+            <wp:extent cx="1347068" cy="2769079"/>
+            <wp:effectExtent l="0" t="0" r="5715" b="0"/>
+            <wp:docPr id="9" name="Imagen 9" descr="Interfaz de usuario gráfica, Aplicación&#10;&#10;Descripción generada automáticamente"/>
+            <wp:cNvGraphicFramePr>
+              <a:graphicFrameLocks xmlns:a="http://schemas.openxmlformats.org/drawingml/2006/main" noChangeAspect="1"/>
+            </wp:cNvGraphicFramePr>
+            <a:graphic xmlns:a="http://schemas.openxmlformats.org/drawingml/2006/main">
+              <a:graphicData uri="http://schemas.openxmlformats.org/drawingml/2006/picture">
+                <pic:pic xmlns:pic="http://schemas.openxmlformats.org/drawingml/2006/picture">
+                  <pic:nvPicPr>
+                    <pic:cNvPr id="9" name="Imagen 9" descr="Interfaz de usuario gráfica, Aplicación&#10;&#10;Descripción generada automáticamente"/>
+                    <pic:cNvPicPr/>
+                  </pic:nvPicPr>
+                  <pic:blipFill>
+                    <a:blip r:embed="rId20"/>
+                    <a:stretch>
+                      <a:fillRect/>
+                    </a:stretch>
+                  </pic:blipFill>
+                  <pic:spPr>
+                    <a:xfrm>
+                      <a:off x="0" y="0"/>
+                      <a:ext cx="1348878" cy="2772801"/>
+                    </a:xfrm>
+                    <a:prstGeom prst="rect">
+                      <a:avLst/>
+                    </a:prstGeom>
+                  </pic:spPr>
+                </pic:pic>
+              </a:graphicData>
+            </a:graphic>
+          </wp:inline>
+        </w:drawing>
+      </w:r>
+    </w:p>
+    <w:p/>
+    <w:p>
+      <w:r>
+        <w:t xml:space="preserve">Agregaremos la librería para acceder a la base de datos Firebase en el </w:t>
+      </w:r>
+      <w:proofErr w:type="spellStart"/>
+      <w:r>
+        <w:rPr>
+          <w:b/>
+          <w:bCs/>
+        </w:rPr>
+        <w:t>Gradle</w:t>
+      </w:r>
+      <w:proofErr w:type="spellEnd"/>
+      <w:r>
+        <w:rPr>
+          <w:b/>
+          <w:bCs/>
+        </w:rPr>
+        <w:t>/</w:t>
+      </w:r>
+      <w:proofErr w:type="spellStart"/>
+      <w:r>
+        <w:rPr>
+          <w:b/>
+          <w:bCs/>
+        </w:rPr>
+        <w:t>Module:</w:t>
+      </w:r>
+      <w:proofErr w:type="gramStart"/>
+      <w:r>
+        <w:rPr>
+          <w:b/>
+          <w:bCs/>
+        </w:rPr>
+        <w:t>app</w:t>
+      </w:r>
+      <w:proofErr w:type="spellEnd"/>
+      <w:proofErr w:type="gramEnd"/>
+    </w:p>
+    <w:p>
+      <w:pPr>
+        <w:pStyle w:val="HTMLconformatoprevio"/>
+        <w:shd w:val="clear" w:color="auto" w:fill="FFFFFF"/>
+        <w:rPr>
+          <w:color w:val="080808"/>
+          <w:sz w:val="18"/>
+          <w:szCs w:val="18"/>
+        </w:rPr>
+      </w:pPr>
+      <w:proofErr w:type="spellStart"/>
+      <w:r>
+        <w:rPr>
+          <w:color w:val="080808"/>
+          <w:sz w:val="18"/>
+          <w:szCs w:val="18"/>
+        </w:rPr>
+        <w:t>implementation</w:t>
+      </w:r>
+      <w:proofErr w:type="spellEnd"/>
+      <w:r>
+        <w:rPr>
+          <w:color w:val="080808"/>
+          <w:sz w:val="18"/>
+          <w:szCs w:val="18"/>
+        </w:rPr>
+        <w:t xml:space="preserve"> </w:t>
+      </w:r>
+      <w:r>
+        <w:rPr>
+          <w:color w:val="067D17"/>
+          <w:sz w:val="18"/>
+          <w:szCs w:val="18"/>
+        </w:rPr>
+        <w:t>'</w:t>
+      </w:r>
+      <w:proofErr w:type="spellStart"/>
+      <w:proofErr w:type="gramStart"/>
+      <w:r>
+        <w:rPr>
+          <w:color w:val="067D17"/>
+          <w:sz w:val="18"/>
+          <w:szCs w:val="18"/>
+        </w:rPr>
+        <w:t>com.google</w:t>
+      </w:r>
+      <w:proofErr w:type="gramEnd"/>
+      <w:r>
+        <w:rPr>
+          <w:color w:val="067D17"/>
+          <w:sz w:val="18"/>
+          <w:szCs w:val="18"/>
+        </w:rPr>
+        <w:t>.firebase:firebase-database</w:t>
+      </w:r>
+      <w:proofErr w:type="spellEnd"/>
+      <w:r>
+        <w:rPr>
+          <w:color w:val="067D17"/>
+          <w:sz w:val="18"/>
+          <w:szCs w:val="18"/>
+        </w:rPr>
+        <w:t>'</w:t>
+      </w:r>
+    </w:p>
+    <w:p/>
+    <w:p>
+      <w:r>
+        <w:t>En el archivo Java de la ventana de inserción, declaramos las siguientes variables:</w:t>
+      </w:r>
+    </w:p>
+    <w:p>
+      <w:pPr>
+        <w:pStyle w:val="HTMLconformatoprevio"/>
+        <w:shd w:val="clear" w:color="auto" w:fill="FFFFFF"/>
+        <w:rPr>
+          <w:color w:val="080808"/>
+          <w:sz w:val="18"/>
+          <w:szCs w:val="18"/>
+        </w:rPr>
+      </w:pPr>
+      <w:proofErr w:type="spellStart"/>
+      <w:r>
+        <w:rPr>
+          <w:color w:val="000000"/>
+          <w:sz w:val="18"/>
+          <w:szCs w:val="18"/>
+        </w:rPr>
+        <w:t>FirebaseDatabase</w:t>
+      </w:r>
+      <w:proofErr w:type="spellEnd"/>
+      <w:r>
+        <w:rPr>
+          <w:color w:val="000000"/>
+          <w:sz w:val="18"/>
+          <w:szCs w:val="18"/>
+        </w:rPr>
+        <w:t xml:space="preserve"> </w:t>
+      </w:r>
+      <w:proofErr w:type="spellStart"/>
+      <w:r>
+        <w:rPr>
+          <w:color w:val="871094"/>
+          <w:sz w:val="18"/>
+          <w:szCs w:val="18"/>
+        </w:rPr>
+        <w:t>firebaseDatabase</w:t>
+      </w:r>
+      <w:proofErr w:type="spellEnd"/>
+      <w:r>
+        <w:rPr>
+          <w:color w:val="080808"/>
+          <w:sz w:val="18"/>
+          <w:szCs w:val="18"/>
+        </w:rPr>
+        <w:t>;</w:t>
+      </w:r>
+      <w:r>
+        <w:rPr>
+          <w:color w:val="080808"/>
+          <w:sz w:val="18"/>
+          <w:szCs w:val="18"/>
+        </w:rPr>
+        <w:br/>
+      </w:r>
+      <w:proofErr w:type="spellStart"/>
+      <w:r>
+        <w:rPr>
+          <w:color w:val="000000"/>
+          <w:sz w:val="18"/>
+          <w:szCs w:val="18"/>
+        </w:rPr>
+        <w:t>DatabaseReference</w:t>
+      </w:r>
+      <w:proofErr w:type="spellEnd"/>
+      <w:r>
+        <w:rPr>
+          <w:color w:val="000000"/>
+          <w:sz w:val="18"/>
+          <w:szCs w:val="18"/>
+        </w:rPr>
+        <w:t xml:space="preserve"> </w:t>
+      </w:r>
+      <w:proofErr w:type="spellStart"/>
+      <w:r>
+        <w:rPr>
+          <w:color w:val="871094"/>
+          <w:sz w:val="18"/>
+          <w:szCs w:val="18"/>
+        </w:rPr>
+        <w:t>databaseReference</w:t>
+      </w:r>
+      <w:proofErr w:type="spellEnd"/>
+      <w:r>
+        <w:rPr>
+          <w:color w:val="080808"/>
+          <w:sz w:val="18"/>
+          <w:szCs w:val="18"/>
+        </w:rPr>
+        <w:t>;</w:t>
+      </w:r>
+    </w:p>
+    <w:p/>
+    <w:p>
+      <w:r>
+        <w:t xml:space="preserve">Creamos un método que será invocado desde </w:t>
+      </w:r>
+      <w:proofErr w:type="spellStart"/>
+      <w:r>
+        <w:rPr>
+          <w:b/>
+          <w:bCs/>
+        </w:rPr>
+        <w:t>onCreate</w:t>
+      </w:r>
+      <w:proofErr w:type="spellEnd"/>
+      <w:r>
+        <w:t xml:space="preserve"> para inicializar las variables de Firebase:</w:t>
+      </w:r>
+    </w:p>
+    <w:p>
+      <w:pPr>
+        <w:pStyle w:val="HTMLconformatoprevio"/>
+        <w:shd w:val="clear" w:color="auto" w:fill="FFFFFF"/>
+        <w:rPr>
+          <w:color w:val="080808"/>
+          <w:sz w:val="18"/>
+          <w:szCs w:val="18"/>
+          <w:lang w:val="en-US"/>
+        </w:rPr>
+      </w:pPr>
+      <w:r>
+        <w:rPr>
+          <w:color w:val="0033B3"/>
+          <w:sz w:val="18"/>
+          <w:szCs w:val="18"/>
+          <w:lang w:val="en-US"/>
+        </w:rPr>
+        <w:t xml:space="preserve">protected void </w:t>
+      </w:r>
+      <w:proofErr w:type="spellStart"/>
+      <w:r>
+        <w:rPr>
+          <w:color w:val="00627A"/>
+          <w:sz w:val="18"/>
+          <w:szCs w:val="18"/>
+          <w:lang w:val="en-US"/>
+        </w:rPr>
+        <w:t>onCreate</w:t>
+      </w:r>
+      <w:proofErr w:type="spellEnd"/>
+      <w:r>
+        <w:rPr>
+          <w:color w:val="080808"/>
+          <w:sz w:val="18"/>
+          <w:szCs w:val="18"/>
+          <w:lang w:val="en-US"/>
+        </w:rPr>
+        <w:t>(</w:t>
+      </w:r>
+      <w:r>
+        <w:rPr>
+          <w:color w:val="000000"/>
+          <w:sz w:val="18"/>
+          <w:szCs w:val="18"/>
+          <w:lang w:val="en-US"/>
+        </w:rPr>
+        <w:t xml:space="preserve">Bundle </w:t>
+      </w:r>
+      <w:proofErr w:type="spellStart"/>
+      <w:r>
+        <w:rPr>
+          <w:color w:val="080808"/>
+          <w:sz w:val="18"/>
+          <w:szCs w:val="18"/>
+          <w:lang w:val="en-US"/>
+        </w:rPr>
+        <w:t>savedInstanceState</w:t>
+      </w:r>
+      <w:proofErr w:type="spellEnd"/>
+      <w:r>
+        <w:rPr>
+          <w:color w:val="080808"/>
+          <w:sz w:val="18"/>
+          <w:szCs w:val="18"/>
+          <w:lang w:val="en-US"/>
+        </w:rPr>
+        <w:t>) {</w:t>
+      </w:r>
+      <w:r>
+        <w:rPr>
+          <w:color w:val="080808"/>
+          <w:sz w:val="18"/>
+          <w:szCs w:val="18"/>
+          <w:lang w:val="en-US"/>
+        </w:rPr>
+        <w:br/>
+      </w:r>
+      <w:r>
+        <w:rPr>
+          <w:i/>
+          <w:iCs/>
+          <w:color w:val="8C8C8C"/>
+          <w:sz w:val="18"/>
+          <w:szCs w:val="18"/>
+          <w:lang w:val="en-US"/>
+        </w:rPr>
+        <w:t xml:space="preserve">    </w:t>
+      </w:r>
+      <w:proofErr w:type="spellStart"/>
+      <w:r>
+        <w:rPr>
+          <w:color w:val="080808"/>
+          <w:sz w:val="18"/>
+          <w:szCs w:val="18"/>
+          <w:lang w:val="en-US"/>
+        </w:rPr>
+        <w:t>InicializarFirebase</w:t>
+      </w:r>
+      <w:proofErr w:type="spellEnd"/>
+      <w:r>
+        <w:rPr>
+          <w:color w:val="080808"/>
+          <w:sz w:val="18"/>
+          <w:szCs w:val="18"/>
+          <w:lang w:val="en-US"/>
+        </w:rPr>
+        <w:t>();</w:t>
+      </w:r>
+      <w:r>
+        <w:rPr>
+          <w:color w:val="080808"/>
+          <w:sz w:val="18"/>
+          <w:szCs w:val="18"/>
+          <w:lang w:val="en-US"/>
+        </w:rPr>
+        <w:br/>
+        <w:t>}</w:t>
+      </w:r>
+    </w:p>
+    <w:p>
+      <w:pPr>
+        <w:pStyle w:val="HTMLconformatoprevio"/>
+        <w:shd w:val="clear" w:color="auto" w:fill="FFFFFF"/>
+        <w:rPr>
+          <w:color w:val="080808"/>
+          <w:sz w:val="18"/>
+          <w:szCs w:val="18"/>
+          <w:lang w:val="en-US"/>
+        </w:rPr>
+      </w:pPr>
+      <w:r>
+        <w:rPr>
+          <w:color w:val="080808"/>
+          <w:sz w:val="18"/>
+          <w:szCs w:val="18"/>
+          <w:lang w:val="en-US"/>
+        </w:rPr>
+        <w:t>…</w:t>
+      </w:r>
+    </w:p>
+    <w:p>
+      <w:pPr>
+        <w:pStyle w:val="HTMLconformatoprevio"/>
+        <w:shd w:val="clear" w:color="auto" w:fill="FFFFFF"/>
+        <w:rPr>
+          <w:color w:val="080808"/>
+          <w:sz w:val="18"/>
+          <w:szCs w:val="18"/>
+          <w:lang w:val="en-US"/>
+        </w:rPr>
+      </w:pPr>
+      <w:r>
+        <w:rPr>
+          <w:color w:val="0033B3"/>
+          <w:sz w:val="18"/>
+          <w:szCs w:val="18"/>
+          <w:lang w:val="en-US"/>
+        </w:rPr>
+        <w:t xml:space="preserve">private void </w:t>
+      </w:r>
+      <w:proofErr w:type="spellStart"/>
+      <w:r>
+        <w:rPr>
+          <w:color w:val="00627A"/>
+          <w:sz w:val="18"/>
+          <w:szCs w:val="18"/>
+          <w:lang w:val="en-US"/>
+        </w:rPr>
+        <w:t>InicializarFirebase</w:t>
+      </w:r>
+      <w:proofErr w:type="spellEnd"/>
+      <w:r>
+        <w:rPr>
+          <w:color w:val="080808"/>
+          <w:sz w:val="18"/>
+          <w:szCs w:val="18"/>
+          <w:lang w:val="en-US"/>
+        </w:rPr>
+        <w:t>(){</w:t>
+      </w:r>
+      <w:r>
+        <w:rPr>
+          <w:color w:val="080808"/>
+          <w:sz w:val="18"/>
+          <w:szCs w:val="18"/>
+          <w:lang w:val="en-US"/>
+        </w:rPr>
+        <w:br/>
+        <w:t xml:space="preserve">    </w:t>
+      </w:r>
+      <w:proofErr w:type="spellStart"/>
+      <w:r>
+        <w:rPr>
+          <w:color w:val="000000"/>
+          <w:sz w:val="18"/>
+          <w:szCs w:val="18"/>
+          <w:lang w:val="en-US"/>
+        </w:rPr>
+        <w:t>FirebaseApp</w:t>
+      </w:r>
+      <w:r>
+        <w:rPr>
+          <w:color w:val="080808"/>
+          <w:sz w:val="18"/>
+          <w:szCs w:val="18"/>
+          <w:lang w:val="en-US"/>
+        </w:rPr>
+        <w:t>.</w:t>
+      </w:r>
+      <w:r>
+        <w:rPr>
+          <w:i/>
+          <w:iCs/>
+          <w:color w:val="080808"/>
+          <w:sz w:val="18"/>
+          <w:szCs w:val="18"/>
+          <w:lang w:val="en-US"/>
+        </w:rPr>
+        <w:t>initializeApp</w:t>
+      </w:r>
+      <w:proofErr w:type="spellEnd"/>
+      <w:r>
+        <w:rPr>
+          <w:color w:val="080808"/>
+          <w:sz w:val="18"/>
+          <w:szCs w:val="18"/>
+          <w:lang w:val="en-US"/>
+        </w:rPr>
+        <w:t>(</w:t>
+      </w:r>
+      <w:r>
+        <w:rPr>
+          <w:color w:val="0033B3"/>
+          <w:sz w:val="18"/>
+          <w:szCs w:val="18"/>
+          <w:lang w:val="en-US"/>
+        </w:rPr>
+        <w:t>this</w:t>
+      </w:r>
+      <w:r>
+        <w:rPr>
+          <w:color w:val="080808"/>
+          <w:sz w:val="18"/>
+          <w:szCs w:val="18"/>
+          <w:lang w:val="en-US"/>
+        </w:rPr>
+        <w:t>);</w:t>
+      </w:r>
+      <w:r>
+        <w:rPr>
+          <w:color w:val="080808"/>
+          <w:sz w:val="18"/>
+          <w:szCs w:val="18"/>
+          <w:lang w:val="en-US"/>
+        </w:rPr>
+        <w:br/>
+        <w:t xml:space="preserve">    </w:t>
+      </w:r>
+      <w:proofErr w:type="spellStart"/>
+      <w:r>
+        <w:rPr>
+          <w:color w:val="871094"/>
+          <w:sz w:val="18"/>
+          <w:szCs w:val="18"/>
+          <w:lang w:val="en-US"/>
+        </w:rPr>
+        <w:t>firebaseDatabase</w:t>
+      </w:r>
+      <w:proofErr w:type="spellEnd"/>
+      <w:r>
+        <w:rPr>
+          <w:color w:val="871094"/>
+          <w:sz w:val="18"/>
+          <w:szCs w:val="18"/>
+          <w:lang w:val="en-US"/>
+        </w:rPr>
+        <w:t xml:space="preserve"> </w:t>
+      </w:r>
+      <w:r>
+        <w:rPr>
+          <w:color w:val="080808"/>
+          <w:sz w:val="18"/>
+          <w:szCs w:val="18"/>
+          <w:lang w:val="en-US"/>
+        </w:rPr>
+        <w:t xml:space="preserve">= </w:t>
+      </w:r>
+      <w:proofErr w:type="spellStart"/>
+      <w:r>
+        <w:rPr>
+          <w:color w:val="000000"/>
+          <w:sz w:val="18"/>
+          <w:szCs w:val="18"/>
+          <w:lang w:val="en-US"/>
+        </w:rPr>
+        <w:t>FirebaseDatabase</w:t>
+      </w:r>
+      <w:r>
+        <w:rPr>
+          <w:color w:val="080808"/>
+          <w:sz w:val="18"/>
+          <w:szCs w:val="18"/>
+          <w:lang w:val="en-US"/>
+        </w:rPr>
+        <w:t>.</w:t>
+      </w:r>
+      <w:r>
+        <w:rPr>
+          <w:i/>
+          <w:iCs/>
+          <w:color w:val="080808"/>
+          <w:sz w:val="18"/>
+          <w:szCs w:val="18"/>
+          <w:lang w:val="en-US"/>
+        </w:rPr>
+        <w:t>getInstance</w:t>
+      </w:r>
+      <w:proofErr w:type="spellEnd"/>
+      <w:r>
+        <w:rPr>
+          <w:color w:val="080808"/>
+          <w:sz w:val="18"/>
+          <w:szCs w:val="18"/>
+          <w:lang w:val="en-US"/>
+        </w:rPr>
+        <w:t>();</w:t>
+      </w:r>
+      <w:r>
+        <w:rPr>
+          <w:color w:val="080808"/>
+          <w:sz w:val="18"/>
+          <w:szCs w:val="18"/>
+          <w:lang w:val="en-US"/>
+        </w:rPr>
+        <w:br/>
+        <w:t xml:space="preserve">    </w:t>
+      </w:r>
+      <w:proofErr w:type="spellStart"/>
+      <w:r>
+        <w:rPr>
+          <w:color w:val="871094"/>
+          <w:sz w:val="18"/>
+          <w:szCs w:val="18"/>
+          <w:lang w:val="en-US"/>
+        </w:rPr>
+        <w:t>databaseReference</w:t>
+      </w:r>
+      <w:proofErr w:type="spellEnd"/>
+      <w:r>
+        <w:rPr>
+          <w:color w:val="871094"/>
+          <w:sz w:val="18"/>
+          <w:szCs w:val="18"/>
+          <w:lang w:val="en-US"/>
+        </w:rPr>
+        <w:t xml:space="preserve"> </w:t>
+      </w:r>
+      <w:r>
+        <w:rPr>
+          <w:color w:val="080808"/>
+          <w:sz w:val="18"/>
+          <w:szCs w:val="18"/>
+          <w:lang w:val="en-US"/>
+        </w:rPr>
+        <w:t xml:space="preserve">= </w:t>
+      </w:r>
+      <w:proofErr w:type="spellStart"/>
+      <w:r>
+        <w:rPr>
+          <w:color w:val="871094"/>
+          <w:sz w:val="18"/>
+          <w:szCs w:val="18"/>
+          <w:lang w:val="en-US"/>
+        </w:rPr>
+        <w:t>firebaseDatabase</w:t>
+      </w:r>
+      <w:r>
+        <w:rPr>
+          <w:color w:val="080808"/>
+          <w:sz w:val="18"/>
+          <w:szCs w:val="18"/>
+          <w:lang w:val="en-US"/>
+        </w:rPr>
+        <w:t>.getReference</w:t>
+      </w:r>
+      <w:proofErr w:type="spellEnd"/>
+      <w:r>
+        <w:rPr>
+          <w:color w:val="080808"/>
+          <w:sz w:val="18"/>
+          <w:szCs w:val="18"/>
+          <w:lang w:val="en-US"/>
+        </w:rPr>
+        <w:t>();</w:t>
+      </w:r>
+      <w:r>
+        <w:rPr>
+          <w:color w:val="080808"/>
+          <w:sz w:val="18"/>
+          <w:szCs w:val="18"/>
+          <w:lang w:val="en-US"/>
+        </w:rPr>
+        <w:br/>
+        <w:t>}</w:t>
+      </w:r>
+    </w:p>
+    <w:p>
+      <w:pPr>
+        <w:pStyle w:val="HTMLconformatoprevio"/>
+        <w:shd w:val="clear" w:color="auto" w:fill="FFFFFF"/>
+        <w:rPr>
+          <w:color w:val="080808"/>
+          <w:sz w:val="18"/>
+          <w:szCs w:val="18"/>
+        </w:rPr>
+      </w:pPr>
+    </w:p>
+    <w:p>
+      <w:r>
+        <w:t xml:space="preserve">Se ha creado un método con el nombre </w:t>
+      </w:r>
+      <w:proofErr w:type="spellStart"/>
+      <w:r>
+        <w:rPr>
+          <w:b/>
+          <w:bCs/>
+        </w:rPr>
+        <w:t>Gurdar</w:t>
+      </w:r>
+      <w:proofErr w:type="spellEnd"/>
+      <w:r>
+        <w:t xml:space="preserve"> donde se recupera la información del formulario; posteriormente creamos una instancia a la clase </w:t>
+      </w:r>
+      <w:r>
+        <w:rPr>
+          <w:b/>
+          <w:bCs/>
+        </w:rPr>
+        <w:t>Persona</w:t>
+      </w:r>
+      <w:r>
+        <w:t xml:space="preserve"> y enviamos los datos del formulario al objeto.</w:t>
+      </w:r>
+    </w:p>
+    <w:p>
+      <w:pPr>
+        <w:pStyle w:val="HTMLconformatoprevio"/>
+        <w:shd w:val="clear" w:color="auto" w:fill="FFFFFF"/>
+        <w:rPr>
+          <w:color w:val="080808"/>
+          <w:sz w:val="18"/>
+          <w:szCs w:val="18"/>
+        </w:rPr>
+      </w:pPr>
+      <w:r>
+        <w:rPr>
+          <w:color w:val="000000"/>
+          <w:sz w:val="18"/>
+          <w:szCs w:val="18"/>
+        </w:rPr>
+        <w:lastRenderedPageBreak/>
+        <w:t xml:space="preserve">Persona p </w:t>
+      </w:r>
+      <w:r>
+        <w:rPr>
+          <w:color w:val="080808"/>
+          <w:sz w:val="18"/>
+          <w:szCs w:val="18"/>
+        </w:rPr>
+        <w:t xml:space="preserve">= </w:t>
+      </w:r>
+      <w:r>
+        <w:rPr>
+          <w:color w:val="0033B3"/>
+          <w:sz w:val="18"/>
+          <w:szCs w:val="18"/>
+        </w:rPr>
+        <w:t xml:space="preserve">new </w:t>
+      </w:r>
+      <w:r>
+        <w:rPr>
+          <w:color w:val="080808"/>
+          <w:sz w:val="18"/>
+          <w:szCs w:val="18"/>
+        </w:rPr>
+        <w:t>Persona();</w:t>
+      </w:r>
+      <w:r>
+        <w:rPr>
+          <w:color w:val="080808"/>
+          <w:sz w:val="18"/>
+          <w:szCs w:val="18"/>
+        </w:rPr>
+        <w:br/>
+      </w:r>
+      <w:proofErr w:type="spellStart"/>
+      <w:proofErr w:type="gramStart"/>
+      <w:r>
+        <w:rPr>
+          <w:color w:val="000000"/>
+          <w:sz w:val="18"/>
+          <w:szCs w:val="18"/>
+        </w:rPr>
+        <w:t>p</w:t>
+      </w:r>
+      <w:r>
+        <w:rPr>
+          <w:color w:val="080808"/>
+          <w:sz w:val="18"/>
+          <w:szCs w:val="18"/>
+        </w:rPr>
+        <w:t>.setUid</w:t>
+      </w:r>
+      <w:proofErr w:type="spellEnd"/>
+      <w:proofErr w:type="gramEnd"/>
+      <w:r>
+        <w:rPr>
+          <w:color w:val="080808"/>
+          <w:sz w:val="18"/>
+          <w:szCs w:val="18"/>
+        </w:rPr>
+        <w:t>(</w:t>
+      </w:r>
+      <w:proofErr w:type="spellStart"/>
+      <w:r>
+        <w:rPr>
+          <w:color w:val="000000"/>
+          <w:sz w:val="18"/>
+          <w:szCs w:val="18"/>
+        </w:rPr>
+        <w:t>UUID</w:t>
+      </w:r>
+      <w:r>
+        <w:rPr>
+          <w:color w:val="080808"/>
+          <w:sz w:val="18"/>
+          <w:szCs w:val="18"/>
+        </w:rPr>
+        <w:t>.</w:t>
+      </w:r>
+      <w:r>
+        <w:rPr>
+          <w:i/>
+          <w:iCs/>
+          <w:color w:val="080808"/>
+          <w:sz w:val="18"/>
+          <w:szCs w:val="18"/>
+        </w:rPr>
+        <w:t>randomUUID</w:t>
+      </w:r>
+      <w:proofErr w:type="spellEnd"/>
+      <w:r>
+        <w:rPr>
+          <w:color w:val="080808"/>
+          <w:sz w:val="18"/>
+          <w:szCs w:val="18"/>
+        </w:rPr>
+        <w:t>().</w:t>
+      </w:r>
+      <w:proofErr w:type="spellStart"/>
+      <w:r>
+        <w:rPr>
+          <w:color w:val="080808"/>
+          <w:sz w:val="18"/>
+          <w:szCs w:val="18"/>
+        </w:rPr>
+        <w:t>toString</w:t>
+      </w:r>
+      <w:proofErr w:type="spellEnd"/>
+      <w:r>
+        <w:rPr>
+          <w:color w:val="080808"/>
+          <w:sz w:val="18"/>
+          <w:szCs w:val="18"/>
+        </w:rPr>
+        <w:t>());</w:t>
+      </w:r>
+      <w:r>
+        <w:rPr>
+          <w:color w:val="080808"/>
+          <w:sz w:val="18"/>
+          <w:szCs w:val="18"/>
+        </w:rPr>
+        <w:br/>
+      </w:r>
+      <w:proofErr w:type="spellStart"/>
+      <w:r>
+        <w:rPr>
+          <w:color w:val="000000"/>
+          <w:sz w:val="18"/>
+          <w:szCs w:val="18"/>
+        </w:rPr>
+        <w:t>p</w:t>
+      </w:r>
+      <w:r>
+        <w:rPr>
+          <w:color w:val="080808"/>
+          <w:sz w:val="18"/>
+          <w:szCs w:val="18"/>
+        </w:rPr>
+        <w:t>.setNombre</w:t>
+      </w:r>
+      <w:proofErr w:type="spellEnd"/>
+      <w:r>
+        <w:rPr>
+          <w:color w:val="080808"/>
+          <w:sz w:val="18"/>
+          <w:szCs w:val="18"/>
+        </w:rPr>
+        <w:t>(</w:t>
+      </w:r>
+      <w:proofErr w:type="spellStart"/>
+      <w:r>
+        <w:rPr>
+          <w:color w:val="000000"/>
+          <w:sz w:val="18"/>
+          <w:szCs w:val="18"/>
+        </w:rPr>
+        <w:t>name</w:t>
+      </w:r>
+      <w:proofErr w:type="spellEnd"/>
+      <w:r>
+        <w:rPr>
+          <w:color w:val="080808"/>
+          <w:sz w:val="18"/>
+          <w:szCs w:val="18"/>
+        </w:rPr>
+        <w:t>);</w:t>
+      </w:r>
+      <w:r>
+        <w:rPr>
+          <w:color w:val="080808"/>
+          <w:sz w:val="18"/>
+          <w:szCs w:val="18"/>
+        </w:rPr>
+        <w:br/>
+      </w:r>
+      <w:proofErr w:type="spellStart"/>
+      <w:r>
+        <w:rPr>
+          <w:color w:val="000000"/>
+          <w:sz w:val="18"/>
+          <w:szCs w:val="18"/>
+        </w:rPr>
+        <w:t>p</w:t>
+      </w:r>
+      <w:r>
+        <w:rPr>
+          <w:color w:val="080808"/>
+          <w:sz w:val="18"/>
+          <w:szCs w:val="18"/>
+        </w:rPr>
+        <w:t>.setApellidos</w:t>
+      </w:r>
+      <w:proofErr w:type="spellEnd"/>
+      <w:r>
+        <w:rPr>
+          <w:color w:val="080808"/>
+          <w:sz w:val="18"/>
+          <w:szCs w:val="18"/>
+        </w:rPr>
+        <w:t>(</w:t>
+      </w:r>
+      <w:proofErr w:type="spellStart"/>
+      <w:r>
+        <w:rPr>
+          <w:color w:val="000000"/>
+          <w:sz w:val="18"/>
+          <w:szCs w:val="18"/>
+        </w:rPr>
+        <w:t>last</w:t>
+      </w:r>
+      <w:proofErr w:type="spellEnd"/>
+      <w:r>
+        <w:rPr>
+          <w:color w:val="080808"/>
+          <w:sz w:val="18"/>
+          <w:szCs w:val="18"/>
+        </w:rPr>
+        <w:t>);</w:t>
+      </w:r>
+      <w:r>
+        <w:rPr>
+          <w:color w:val="080808"/>
+          <w:sz w:val="18"/>
+          <w:szCs w:val="18"/>
+        </w:rPr>
+        <w:br/>
+      </w:r>
+      <w:proofErr w:type="spellStart"/>
+      <w:r>
+        <w:rPr>
+          <w:color w:val="000000"/>
+          <w:sz w:val="18"/>
+          <w:szCs w:val="18"/>
+        </w:rPr>
+        <w:t>p</w:t>
+      </w:r>
+      <w:r>
+        <w:rPr>
+          <w:color w:val="080808"/>
+          <w:sz w:val="18"/>
+          <w:szCs w:val="18"/>
+        </w:rPr>
+        <w:t>.setCorreo</w:t>
+      </w:r>
+      <w:proofErr w:type="spellEnd"/>
+      <w:r>
+        <w:rPr>
+          <w:color w:val="080808"/>
+          <w:sz w:val="18"/>
+          <w:szCs w:val="18"/>
+        </w:rPr>
+        <w:t>(</w:t>
+      </w:r>
+      <w:r>
+        <w:rPr>
+          <w:color w:val="000000"/>
+          <w:sz w:val="18"/>
+          <w:szCs w:val="18"/>
+        </w:rPr>
+        <w:t>mail</w:t>
+      </w:r>
+      <w:r>
+        <w:rPr>
+          <w:color w:val="080808"/>
+          <w:sz w:val="18"/>
+          <w:szCs w:val="18"/>
+        </w:rPr>
+        <w:t>);</w:t>
+      </w:r>
+      <w:r>
+        <w:rPr>
+          <w:color w:val="080808"/>
+          <w:sz w:val="18"/>
+          <w:szCs w:val="18"/>
+        </w:rPr>
+        <w:br/>
+      </w:r>
+      <w:proofErr w:type="spellStart"/>
+      <w:r>
+        <w:rPr>
+          <w:color w:val="000000"/>
+          <w:sz w:val="18"/>
+          <w:szCs w:val="18"/>
+        </w:rPr>
+        <w:t>p</w:t>
+      </w:r>
+      <w:r>
+        <w:rPr>
+          <w:color w:val="080808"/>
+          <w:sz w:val="18"/>
+          <w:szCs w:val="18"/>
+        </w:rPr>
+        <w:t>.setPassword</w:t>
+      </w:r>
+      <w:proofErr w:type="spellEnd"/>
+      <w:r>
+        <w:rPr>
+          <w:color w:val="080808"/>
+          <w:sz w:val="18"/>
+          <w:szCs w:val="18"/>
+        </w:rPr>
+        <w:t>(</w:t>
+      </w:r>
+      <w:r>
+        <w:rPr>
+          <w:color w:val="000000"/>
+          <w:sz w:val="18"/>
+          <w:szCs w:val="18"/>
+        </w:rPr>
+        <w:t>contra</w:t>
+      </w:r>
+      <w:r>
+        <w:rPr>
+          <w:color w:val="080808"/>
+          <w:sz w:val="18"/>
+          <w:szCs w:val="18"/>
+        </w:rPr>
+        <w:t>);</w:t>
+      </w:r>
+    </w:p>
+    <w:p/>
+    <w:p>
+      <w:r>
+        <w:t>Continuando en el mismo método, realizamos la inserción con el siguiente comando:</w:t>
+      </w:r>
+    </w:p>
+    <w:p>
+      <w:pPr>
+        <w:pStyle w:val="HTMLconformatoprevio"/>
+        <w:shd w:val="clear" w:color="auto" w:fill="FFFFFF"/>
+        <w:rPr>
+          <w:color w:val="080808"/>
+          <w:sz w:val="18"/>
+          <w:szCs w:val="18"/>
+          <w:lang w:val="en-US"/>
+        </w:rPr>
+      </w:pPr>
+      <w:r>
+        <w:rPr>
+          <w:color w:val="871094"/>
+          <w:sz w:val="18"/>
+          <w:szCs w:val="18"/>
+          <w:lang w:val="en-US"/>
+        </w:rPr>
+        <w:t>databaseReference</w:t>
+      </w:r>
+      <w:r>
+        <w:rPr>
+          <w:color w:val="080808"/>
+          <w:sz w:val="18"/>
+          <w:szCs w:val="18"/>
+          <w:lang w:val="en-US"/>
+        </w:rPr>
+        <w:t>.child(</w:t>
+      </w:r>
+      <w:r>
+        <w:rPr>
+          <w:color w:val="067D17"/>
+          <w:sz w:val="18"/>
+          <w:szCs w:val="18"/>
+          <w:lang w:val="en-US"/>
+        </w:rPr>
+        <w:t>"Persona"</w:t>
+      </w:r>
+      <w:r>
+        <w:rPr>
+          <w:color w:val="080808"/>
+          <w:sz w:val="18"/>
+          <w:szCs w:val="18"/>
+          <w:lang w:val="en-US"/>
+        </w:rPr>
+        <w:t>).child(</w:t>
+      </w:r>
+      <w:r>
+        <w:rPr>
+          <w:color w:val="000000"/>
+          <w:sz w:val="18"/>
+          <w:szCs w:val="18"/>
+          <w:lang w:val="en-US"/>
+        </w:rPr>
+        <w:t>p</w:t>
+      </w:r>
+      <w:r>
+        <w:rPr>
+          <w:color w:val="080808"/>
+          <w:sz w:val="18"/>
+          <w:szCs w:val="18"/>
+          <w:lang w:val="en-US"/>
+        </w:rPr>
+        <w:t>.getUid()).setValue(</w:t>
+      </w:r>
+      <w:r>
+        <w:rPr>
+          <w:color w:val="000000"/>
+          <w:sz w:val="18"/>
+          <w:szCs w:val="18"/>
+          <w:lang w:val="en-US"/>
+        </w:rPr>
+        <w:t>p</w:t>
+      </w:r>
+      <w:proofErr w:type="gramStart"/>
+      <w:r>
+        <w:rPr>
+          <w:color w:val="080808"/>
+          <w:sz w:val="18"/>
+          <w:szCs w:val="18"/>
+          <w:lang w:val="en-US"/>
+        </w:rPr>
+        <w:t>);</w:t>
+      </w:r>
+      <w:proofErr w:type="gramEnd"/>
+    </w:p>
+    <w:p>
+      <w:pPr>
+        <w:rPr>
+          <w:lang w:val="en-US"/>
+        </w:rPr>
+      </w:pPr>
+    </w:p>
+    <w:p>
+      <w:pPr>
+        <w:pStyle w:val="Prrafodelista"/>
+        <w:numPr>
+          <w:ilvl w:val="0"/>
+          <w:numId w:val="2"/>
+        </w:numPr>
+      </w:pPr>
+      <w:proofErr w:type="spellStart"/>
+      <w:r>
+        <w:rPr>
+          <w:color w:val="871094"/>
+          <w:sz w:val="18"/>
+          <w:szCs w:val="18"/>
+          <w:lang w:val="en-US"/>
+        </w:rPr>
+        <w:t>databaseReference</w:t>
+      </w:r>
+      <w:proofErr w:type="spellEnd"/>
+      <w:r>
+        <w:rPr>
+          <w:b/>
+          <w:bCs/>
+        </w:rPr>
+        <w:t xml:space="preserve">. </w:t>
+      </w:r>
+      <w:r>
+        <w:t>Es la variable que hará referencia a la base de datos en Firebase, contiene los permisos y parámetros de acceso a la BD NoSQL.</w:t>
+      </w:r>
+    </w:p>
+    <w:p>
+      <w:pPr>
+        <w:pStyle w:val="Prrafodelista"/>
+        <w:numPr>
+          <w:ilvl w:val="0"/>
+          <w:numId w:val="2"/>
+        </w:numPr>
+      </w:pPr>
+      <w:proofErr w:type="spellStart"/>
+      <w:r>
+        <w:rPr>
+          <w:color w:val="080808"/>
+          <w:sz w:val="18"/>
+          <w:szCs w:val="18"/>
+        </w:rPr>
+        <w:t>child</w:t>
+      </w:r>
+      <w:proofErr w:type="spellEnd"/>
+      <w:r>
+        <w:rPr>
+          <w:color w:val="080808"/>
+          <w:sz w:val="18"/>
+          <w:szCs w:val="18"/>
+        </w:rPr>
+        <w:t>(</w:t>
+      </w:r>
+      <w:r>
+        <w:rPr>
+          <w:color w:val="067D17"/>
+          <w:sz w:val="18"/>
+          <w:szCs w:val="18"/>
+        </w:rPr>
+        <w:t>"Persona"</w:t>
+      </w:r>
+      <w:r>
+        <w:rPr>
+          <w:color w:val="080808"/>
+          <w:sz w:val="18"/>
+          <w:szCs w:val="18"/>
+        </w:rPr>
+        <w:t>)</w:t>
+      </w:r>
+      <w:r>
+        <w:rPr>
+          <w:color w:val="080808"/>
+          <w:sz w:val="18"/>
+          <w:szCs w:val="18"/>
+        </w:rPr>
+        <w:t xml:space="preserve">. </w:t>
+      </w:r>
+      <w:r>
+        <w:t>Es</w:t>
+      </w:r>
+      <w:r>
+        <w:t xml:space="preserve"> la asignación de la entidad donde se almacenará la información; en un modelo relacional, podríamos compararlo con una tabla en la BD.</w:t>
+      </w:r>
+    </w:p>
+    <w:p>
+      <w:pPr>
+        <w:pStyle w:val="Prrafodelista"/>
+        <w:numPr>
+          <w:ilvl w:val="0"/>
+          <w:numId w:val="2"/>
+        </w:numPr>
+      </w:pPr>
+      <w:r>
+        <w:rPr>
+          <w:color w:val="080808"/>
+          <w:sz w:val="18"/>
+          <w:szCs w:val="18"/>
+          <w:lang w:val="en-US"/>
+        </w:rPr>
+        <w:t>child(</w:t>
+      </w:r>
+      <w:proofErr w:type="spellStart"/>
+      <w:r>
+        <w:rPr>
+          <w:color w:val="000000"/>
+          <w:sz w:val="18"/>
+          <w:szCs w:val="18"/>
+          <w:lang w:val="en-US"/>
+        </w:rPr>
+        <w:t>p</w:t>
+      </w:r>
+      <w:r>
+        <w:rPr>
+          <w:color w:val="080808"/>
+          <w:sz w:val="18"/>
+          <w:szCs w:val="18"/>
+          <w:lang w:val="en-US"/>
+        </w:rPr>
+        <w:t>.getUid</w:t>
+      </w:r>
+      <w:proofErr w:type="spellEnd"/>
+      <w:r>
+        <w:rPr>
+          <w:color w:val="080808"/>
+          <w:sz w:val="18"/>
+          <w:szCs w:val="18"/>
+          <w:lang w:val="en-US"/>
+        </w:rPr>
+        <w:t>())</w:t>
+      </w:r>
+      <w:r>
+        <w:rPr>
+          <w:color w:val="080808"/>
+          <w:sz w:val="18"/>
+          <w:szCs w:val="18"/>
+          <w:lang w:val="en-US"/>
+        </w:rPr>
+        <w:t xml:space="preserve">. </w:t>
+      </w:r>
+      <w:r>
+        <w:t>Asignamos a una variable c</w:t>
+      </w:r>
+      <w:r>
+        <w:t xml:space="preserve">omo </w:t>
+      </w:r>
+      <w:r>
+        <w:t>el nodo de los datos que almacenaremos; en un modelo relacional, podríamos compararlo con una clave primaria.</w:t>
+      </w:r>
+      <w:r>
+        <w:t xml:space="preserve"> En este caso, usaremos la librería UUID que ofrece una serie </w:t>
+      </w:r>
+      <w:r>
+        <w:t xml:space="preserve">alfanumérica </w:t>
+      </w:r>
+      <w:r>
+        <w:t>única cada vez que es invocado.</w:t>
+      </w:r>
+      <w:r>
+        <w:t xml:space="preserve"> En caso de tener una variable que pueda actuar como llave, puede sustituirse de forma directa.</w:t>
+      </w:r>
+    </w:p>
+    <w:p>
+      <w:pPr>
+        <w:pStyle w:val="Prrafodelista"/>
+        <w:numPr>
+          <w:ilvl w:val="0"/>
+          <w:numId w:val="2"/>
+        </w:numPr>
+      </w:pPr>
+      <w:proofErr w:type="spellStart"/>
+      <w:r>
+        <w:rPr>
+          <w:color w:val="080808"/>
+          <w:sz w:val="18"/>
+          <w:szCs w:val="18"/>
+        </w:rPr>
+        <w:t>setValue</w:t>
+      </w:r>
+      <w:proofErr w:type="spellEnd"/>
+      <w:r>
+        <w:rPr>
+          <w:color w:val="080808"/>
+          <w:sz w:val="18"/>
+          <w:szCs w:val="18"/>
+        </w:rPr>
+        <w:t>(</w:t>
+      </w:r>
+      <w:r>
+        <w:rPr>
+          <w:color w:val="000000"/>
+          <w:sz w:val="18"/>
+          <w:szCs w:val="18"/>
+        </w:rPr>
+        <w:t>p</w:t>
+      </w:r>
+      <w:r>
+        <w:rPr>
+          <w:color w:val="080808"/>
+          <w:sz w:val="18"/>
+          <w:szCs w:val="18"/>
+        </w:rPr>
+        <w:t>)</w:t>
+      </w:r>
+      <w:r>
+        <w:rPr>
+          <w:color w:val="080808"/>
+          <w:sz w:val="18"/>
+          <w:szCs w:val="18"/>
+        </w:rPr>
+        <w:t xml:space="preserve">. </w:t>
+      </w:r>
+      <w:r>
+        <w:t>En</w:t>
+      </w:r>
+      <w:r>
+        <w:t>viamos el resto de los atributos a la base de datos.</w:t>
+      </w:r>
+    </w:p>
+    <w:p>
+      <w:r>
+        <w:t xml:space="preserve">Finalmente colocamos un </w:t>
+      </w:r>
+      <w:proofErr w:type="spellStart"/>
+      <w:r>
+        <w:rPr>
+          <w:b/>
+          <w:bCs/>
+        </w:rPr>
+        <w:t>Toast</w:t>
+      </w:r>
+      <w:proofErr w:type="spellEnd"/>
+      <w:r>
+        <w:t xml:space="preserve"> y cerramos la ventana para finalizar la inserción de datos.</w:t>
+      </w:r>
+    </w:p>
+    <w:p>
+      <w:r>
+        <w:t>Si la programación y conexión ha sido correcta, los datos se guardarán en Firebase como se muestra a continuación:</w:t>
+      </w:r>
+    </w:p>
+    <w:p>
+      <w:r>
+        <w:drawing>
+          <wp:inline distT="0" distB="0" distL="0" distR="0" wp14:anchorId="4CCA00F9" wp14:editId="236EB18F">
+            <wp:extent cx="5612130" cy="3016250"/>
+            <wp:effectExtent l="0" t="0" r="7620" b="0"/>
+            <wp:docPr id="10" name="Imagen 10" descr="Una captura de pantalla de una computadora&#10;&#10;Descripción generada automáticamente"/>
+            <wp:cNvGraphicFramePr>
+              <a:graphicFrameLocks xmlns:a="http://schemas.openxmlformats.org/drawingml/2006/main" noChangeAspect="1"/>
+            </wp:cNvGraphicFramePr>
+            <a:graphic xmlns:a="http://schemas.openxmlformats.org/drawingml/2006/main">
+              <a:graphicData uri="http://schemas.openxmlformats.org/drawingml/2006/picture">
+                <pic:pic xmlns:pic="http://schemas.openxmlformats.org/drawingml/2006/picture">
+                  <pic:nvPicPr>
+                    <pic:cNvPr id="10" name="Imagen 10" descr="Una captura de pantalla de una computadora&#10;&#10;Descripción generada automáticamente"/>
+                    <pic:cNvPicPr/>
+                  </pic:nvPicPr>
+                  <pic:blipFill>
+                    <a:blip r:embed="rId21"/>
+                    <a:stretch>
+                      <a:fillRect/>
+                    </a:stretch>
+                  </pic:blipFill>
+                  <pic:spPr>
+                    <a:xfrm>
+                      <a:off x="0" y="0"/>
+                      <a:ext cx="5612130" cy="3016250"/>
+                    </a:xfrm>
+                    <a:prstGeom prst="rect">
+                      <a:avLst/>
+                    </a:prstGeom>
+                  </pic:spPr>
+                </pic:pic>
+              </a:graphicData>
+            </a:graphic>
+          </wp:inline>
+        </w:drawing>
+      </w:r>
+    </w:p>
+    <w:p>
+      <w:r>
+        <w:t xml:space="preserve">Recordemos que Firebase es un gestor de bases de datos no relacional bajo el paradigma NoSQL, por lo que no se usan tablas, si no que se almacena en forma de árboles y nodos. </w:t>
+      </w:r>
+      <w:r>
+        <w:t>Insertamos otro dato desde la aplicación</w:t>
+      </w:r>
+      <w:r>
+        <w:t>, en este caso desde un dispositivo físico para verificar el funcionamiento</w:t>
+      </w:r>
+      <w:r>
+        <w:t>:</w:t>
+      </w:r>
+    </w:p>
+    <w:p>
+      <w:r>
+        <w:lastRenderedPageBreak/>
+        <w:drawing>
+          <wp:inline distT="0" distB="0" distL="0" distR="0" wp14:anchorId="4D899924" wp14:editId="42E1BC47">
+            <wp:extent cx="2950234" cy="2814152"/>
+            <wp:effectExtent l="0" t="0" r="2540" b="5715"/>
+            <wp:docPr id="11" name="Imagen 11"/>
+            <wp:cNvGraphicFramePr>
+              <a:graphicFrameLocks xmlns:a="http://schemas.openxmlformats.org/drawingml/2006/main" noChangeAspect="1"/>
+            </wp:cNvGraphicFramePr>
+            <a:graphic xmlns:a="http://schemas.openxmlformats.org/drawingml/2006/main">
+              <a:graphicData uri="http://schemas.openxmlformats.org/drawingml/2006/picture">
+                <pic:pic xmlns:pic="http://schemas.openxmlformats.org/drawingml/2006/picture">
+                  <pic:nvPicPr>
+                    <pic:cNvPr id="1" name=""/>
+                    <pic:cNvPicPr/>
+                  </pic:nvPicPr>
+                  <pic:blipFill rotWithShape="1">
+                    <a:blip r:embed="rId22"/>
+                    <a:srcRect l="23522" t="33754" r="46509" b="13057"/>
+                    <a:stretch/>
+                  </pic:blipFill>
+                  <pic:spPr bwMode="auto">
+                    <a:xfrm>
+                      <a:off x="0" y="0"/>
+                      <a:ext cx="2955187" cy="2818877"/>
+                    </a:xfrm>
+                    <a:prstGeom prst="rect">
+                      <a:avLst/>
+                    </a:prstGeom>
+                    <a:ln>
+                      <a:noFill/>
+                    </a:ln>
+                    <a:extLst>
+                      <a:ext uri="{53640926-AAD7-44D8-BBD7-CCE9431645EC}">
+                        <a14:shadowObscured xmlns:a14="http://schemas.microsoft.com/office/drawing/2010/main"/>
+                      </a:ext>
+                    </a:extLst>
+                  </pic:spPr>
+                </pic:pic>
+              </a:graphicData>
+            </a:graphic>
+          </wp:inline>
+        </w:drawing>
+      </w:r>
+    </w:p>
+    <w:p/>
+    <w:p/>
     <w:sectPr>
-      <w:footerReference w:type="default" r:id="rId18"/>
+      <w:footerReference w:type="default" r:id="rId23"/>
       <w:pgSz w:w="12240" w:h="15840"/>
       <w:pgMar w:top="1417" w:right="1701" w:bottom="1417" w:left="1701" w:header="708" w:footer="708" w:gutter="0"/>
       <w:pgNumType w:start="0"/>

</xml_diff>

<commit_message>
Add: Se realizó la persistencia de datos y la actualización de registro
</commit_message>
<xml_diff>
--- a/Manual Firebase.docx
+++ b/Manual Firebase.docx
@@ -782,8 +782,13 @@
         </w:numPr>
       </w:pPr>
       <w:r>
-        <w:t>Habilitación de Google Analytics</w:t>
-      </w:r>
+        <w:t xml:space="preserve">Habilitación de Google </w:t>
+      </w:r>
+      <w:proofErr w:type="spellStart"/>
+      <w:r>
+        <w:t>Analytics</w:t>
+      </w:r>
+      <w:proofErr w:type="spellEnd"/>
     </w:p>
     <w:p>
       <w:pPr>
@@ -794,8 +799,13 @@
         </w:numPr>
       </w:pPr>
       <w:r>
-        <w:t>Configurar Google Analytics</w:t>
-      </w:r>
+        <w:t xml:space="preserve">Configurar Google </w:t>
+      </w:r>
+      <w:proofErr w:type="spellStart"/>
+      <w:r>
+        <w:t>Analytics</w:t>
+      </w:r>
+      <w:proofErr w:type="spellEnd"/>
     </w:p>
     <w:p>
       <w:r>
@@ -877,13 +887,31 @@
       <w:r>
         <w:t xml:space="preserve"> y en la lista accedemos a la opción </w:t>
       </w:r>
+      <w:proofErr w:type="spellStart"/>
       <w:r>
         <w:rPr>
           <w:b/>
           <w:bCs/>
         </w:rPr>
-        <w:t>Realtime Database</w:t>
-      </w:r>
+        <w:t>Realtime</w:t>
+      </w:r>
+      <w:proofErr w:type="spellEnd"/>
+      <w:r>
+        <w:rPr>
+          <w:b/>
+          <w:bCs/>
+        </w:rPr>
+        <w:t xml:space="preserve"> </w:t>
+      </w:r>
+      <w:proofErr w:type="spellStart"/>
+      <w:r>
+        <w:rPr>
+          <w:b/>
+          <w:bCs/>
+        </w:rPr>
+        <w:t>Database</w:t>
+      </w:r>
+      <w:proofErr w:type="spellEnd"/>
     </w:p>
     <w:p>
       <w:r>
@@ -929,7 +957,15 @@
     </w:p>
     <w:p>
       <w:r>
-        <w:t xml:space="preserve">A continuación, se nos preguntará la ubicación del almacenamiento de información, a la fecha, los servidores mas cercanos son los de </w:t>
+        <w:t xml:space="preserve">A continuación, se nos preguntará la ubicación del almacenamiento de información, a la fecha, los servidores </w:t>
+      </w:r>
+      <w:proofErr w:type="spellStart"/>
+      <w:r>
+        <w:t>mas</w:t>
+      </w:r>
+      <w:proofErr w:type="spellEnd"/>
+      <w:r>
+        <w:t xml:space="preserve"> cercanos son los de </w:t>
       </w:r>
       <w:r>
         <w:rPr>
@@ -1018,8 +1054,13 @@
       </w:pPr>
       <w:r>
         <w:lastRenderedPageBreak/>
-        <w:t>Android Studio. Proyecto CRUDFirebase</w:t>
-      </w:r>
+        <w:t xml:space="preserve">Android Studio. Proyecto </w:t>
+      </w:r>
+      <w:proofErr w:type="spellStart"/>
+      <w:r>
+        <w:t>CRUDFirebase</w:t>
+      </w:r>
+      <w:proofErr w:type="spellEnd"/>
     </w:p>
     <w:p/>
     <w:p>
@@ -1027,15 +1068,25 @@
         <w:t xml:space="preserve">Crearemos un nuevo proyecto en Android Studio llamado </w:t>
       </w:r>
       <w:hyperlink r:id="rId15" w:history="1">
+        <w:proofErr w:type="spellStart"/>
         <w:r>
           <w:rPr>
             <w:rStyle w:val="Hipervnculo"/>
           </w:rPr>
           <w:t>CRUDFirebase</w:t>
         </w:r>
+        <w:proofErr w:type="spellEnd"/>
       </w:hyperlink>
       <w:r>
-        <w:t>, que por el momento se compondrá de una sola activity en blanco.</w:t>
+        <w:t xml:space="preserve">, que por el momento se compondrá de una sola </w:t>
+      </w:r>
+      <w:proofErr w:type="spellStart"/>
+      <w:r>
+        <w:t>activity</w:t>
+      </w:r>
+      <w:proofErr w:type="spellEnd"/>
+      <w:r>
+        <w:t xml:space="preserve"> en blanco.</w:t>
       </w:r>
     </w:p>
     <w:p>
@@ -1131,47 +1182,98 @@
         <w:t>. Como primer paso, realizaremos una depuración (icono del bicho); posteriormente</w:t>
       </w:r>
       <w:r>
-        <w:t xml:space="preserve"> accedemos a la pestaña </w:t>
+        <w:t xml:space="preserve"> accedemos a la </w:t>
+      </w:r>
+      <w:proofErr w:type="gramStart"/>
+      <w:r>
+        <w:t xml:space="preserve">pestaña </w:t>
       </w:r>
       <w:r>
         <w:rPr>
           <w:b/>
           <w:bCs/>
         </w:rPr>
-        <w:t xml:space="preserve"> Gradle</w:t>
-      </w:r>
-      <w:r>
-        <w:t xml:space="preserve"> a la derecha del editor, desplegaremos la opción </w:t>
-      </w:r>
+        <w:t xml:space="preserve"> </w:t>
+      </w:r>
+      <w:proofErr w:type="spellStart"/>
       <w:r>
         <w:rPr>
           <w:b/>
           <w:bCs/>
         </w:rPr>
-        <w:t>task</w:t>
-      </w:r>
-      <w:r>
-        <w:t xml:space="preserve">, abrimos el menú </w:t>
-      </w:r>
+        <w:t>Gradle</w:t>
+      </w:r>
+      <w:proofErr w:type="spellEnd"/>
+      <w:proofErr w:type="gramEnd"/>
+      <w:r>
+        <w:t xml:space="preserve"> a la derecha del editor, desplegaremos la opción </w:t>
+      </w:r>
+      <w:proofErr w:type="spellStart"/>
       <w:r>
         <w:rPr>
           <w:b/>
           <w:bCs/>
         </w:rPr>
-        <w:t xml:space="preserve"> android</w:t>
-      </w:r>
-      <w:r>
-        <w:t xml:space="preserve"> y deremos dos click a la configuración </w:t>
+        <w:t>task</w:t>
+      </w:r>
+      <w:proofErr w:type="spellEnd"/>
+      <w:r>
+        <w:t xml:space="preserve">, abrimos el menú </w:t>
       </w:r>
       <w:r>
         <w:rPr>
           <w:b/>
           <w:bCs/>
         </w:rPr>
+        <w:t xml:space="preserve"> </w:t>
+      </w:r>
+      <w:proofErr w:type="spellStart"/>
+      <w:r>
+        <w:rPr>
+          <w:b/>
+          <w:bCs/>
+        </w:rPr>
+        <w:t>android</w:t>
+      </w:r>
+      <w:proofErr w:type="spellEnd"/>
+      <w:r>
+        <w:t xml:space="preserve"> y </w:t>
+      </w:r>
+      <w:proofErr w:type="spellStart"/>
+      <w:r>
+        <w:t>deremos</w:t>
+      </w:r>
+      <w:proofErr w:type="spellEnd"/>
+      <w:r>
+        <w:t xml:space="preserve"> dos </w:t>
+      </w:r>
+      <w:proofErr w:type="spellStart"/>
+      <w:r>
+        <w:t>click</w:t>
+      </w:r>
+      <w:proofErr w:type="spellEnd"/>
+      <w:r>
+        <w:t xml:space="preserve"> a la configuración </w:t>
+      </w:r>
+      <w:proofErr w:type="spellStart"/>
+      <w:r>
+        <w:rPr>
+          <w:b/>
+          <w:bCs/>
+        </w:rPr>
         <w:t>signingReport</w:t>
       </w:r>
-      <w:r>
-        <w:t>. Se abrirá la consola en la parte inferiory nos dará la información del SHA -1; lo guardamos para el paso siguiente.</w:t>
+      <w:proofErr w:type="spellEnd"/>
+      <w:r>
+        <w:t xml:space="preserve">. Se abrirá la consola en la parte </w:t>
+      </w:r>
+      <w:proofErr w:type="spellStart"/>
+      <w:r>
+        <w:t>inferiory</w:t>
+      </w:r>
+      <w:proofErr w:type="spellEnd"/>
+      <w:r>
+        <w:t xml:space="preserve"> nos dará la información del SHA -1; lo guardamos para el paso siguiente.</w:t>
       </w:r>
     </w:p>
     <w:p>
@@ -1290,6 +1392,7 @@
         </w:rPr>
         <w:t xml:space="preserve">uses-permission </w:t>
       </w:r>
+      <w:proofErr w:type="spellStart"/>
       <w:r>
         <w:rPr>
           <w:rFonts w:ascii="Courier New" w:eastAsia="Times New Roman" w:hAnsi="Courier New" w:cs="Courier New"/>
@@ -1310,6 +1413,7 @@
         </w:rPr>
         <w:t>:name</w:t>
       </w:r>
+      <w:proofErr w:type="spellEnd"/>
       <w:r>
         <w:rPr>
           <w:rFonts w:ascii="Courier New" w:eastAsia="Times New Roman" w:hAnsi="Courier New" w:cs="Courier New"/>
@@ -1318,7 +1422,29 @@
           <w:szCs w:val="18"/>
           <w:lang w:val="en-US" w:eastAsia="es-MX"/>
         </w:rPr>
-        <w:t>="android.permission.INTERNET"</w:t>
+        <w:t>="</w:t>
+      </w:r>
+      <w:proofErr w:type="spellStart"/>
+      <w:r>
+        <w:rPr>
+          <w:rFonts w:ascii="Courier New" w:eastAsia="Times New Roman" w:hAnsi="Courier New" w:cs="Courier New"/>
+          <w:color w:val="067D17"/>
+          <w:sz w:val="18"/>
+          <w:szCs w:val="18"/>
+          <w:lang w:val="en-US" w:eastAsia="es-MX"/>
+        </w:rPr>
+        <w:t>android.permission.INTERNET</w:t>
+      </w:r>
+      <w:proofErr w:type="spellEnd"/>
+      <w:r>
+        <w:rPr>
+          <w:rFonts w:ascii="Courier New" w:eastAsia="Times New Roman" w:hAnsi="Courier New" w:cs="Courier New"/>
+          <w:color w:val="067D17"/>
+          <w:sz w:val="18"/>
+          <w:szCs w:val="18"/>
+          <w:lang w:val="en-US" w:eastAsia="es-MX"/>
+        </w:rPr>
+        <w:t>"</w:t>
       </w:r>
       <w:r>
         <w:rPr>
@@ -1337,23 +1463,60 @@
       </w:pPr>
       <w:r>
         <w:lastRenderedPageBreak/>
-        <w:t>Firebase. Agregar Firebase a app Android</w:t>
+        <w:t xml:space="preserve">Firebase. Agregar Firebase a </w:t>
+      </w:r>
+      <w:proofErr w:type="gramStart"/>
+      <w:r>
+        <w:t>app</w:t>
+      </w:r>
+      <w:proofErr w:type="gramEnd"/>
+      <w:r>
+        <w:t xml:space="preserve"> Android</w:t>
       </w:r>
     </w:p>
     <w:p/>
     <w:p>
       <w:r>
-        <w:t xml:space="preserve">Regresamos a la pagina principal del proyecto o </w:t>
+        <w:t xml:space="preserve">Regresamos a la </w:t>
+      </w:r>
+      <w:proofErr w:type="spellStart"/>
+      <w:r>
+        <w:t>pagina</w:t>
+      </w:r>
+      <w:proofErr w:type="spellEnd"/>
+      <w:r>
+        <w:t xml:space="preserve"> principal del proyecto o </w:t>
       </w:r>
       <w:r>
         <w:rPr>
           <w:b/>
           <w:bCs/>
         </w:rPr>
-        <w:t xml:space="preserve">Project Overview </w:t>
-      </w:r>
-      <w:r>
-        <w:t xml:space="preserve"> o </w:t>
+        <w:t xml:space="preserve">Project </w:t>
+      </w:r>
+      <w:proofErr w:type="spellStart"/>
+      <w:proofErr w:type="gramStart"/>
+      <w:r>
+        <w:rPr>
+          <w:b/>
+          <w:bCs/>
+        </w:rPr>
+        <w:t>Overview</w:t>
+      </w:r>
+      <w:proofErr w:type="spellEnd"/>
+      <w:r>
+        <w:rPr>
+          <w:b/>
+          <w:bCs/>
+        </w:rPr>
+        <w:t xml:space="preserve"> </w:t>
+      </w:r>
+      <w:r>
+        <w:t xml:space="preserve"> o</w:t>
+      </w:r>
+      <w:proofErr w:type="gramEnd"/>
+      <w:r>
+        <w:t xml:space="preserve"> </w:t>
       </w:r>
       <w:r>
         <w:rPr>
@@ -1430,8 +1593,13 @@
         </w:tabs>
       </w:pPr>
       <w:r>
-        <w:t>Registrar app</w:t>
-      </w:r>
+        <w:t xml:space="preserve">Registrar </w:t>
+      </w:r>
+      <w:proofErr w:type="gramStart"/>
+      <w:r>
+        <w:t>app</w:t>
+      </w:r>
+      <w:proofErr w:type="gramEnd"/>
     </w:p>
     <w:p>
       <w:pPr>
@@ -1471,8 +1639,17 @@
           <w:b/>
           <w:bCs/>
         </w:rPr>
-        <w:t>Sobrenombre de la app</w:t>
-      </w:r>
+        <w:t xml:space="preserve">Sobrenombre de la </w:t>
+      </w:r>
+      <w:proofErr w:type="gramStart"/>
+      <w:r>
+        <w:rPr>
+          <w:b/>
+          <w:bCs/>
+        </w:rPr>
+        <w:t>app</w:t>
+      </w:r>
+      <w:proofErr w:type="gramEnd"/>
       <w:r>
         <w:t>. Se puede omitir. Es un alias de la aplicación</w:t>
       </w:r>
@@ -1690,13 +1867,41 @@
           <w:szCs w:val="18"/>
         </w:rPr>
       </w:pPr>
+      <w:proofErr w:type="spellStart"/>
       <w:r>
         <w:rPr>
           <w:color w:val="0033B3"/>
           <w:sz w:val="18"/>
           <w:szCs w:val="18"/>
         </w:rPr>
-        <w:t xml:space="preserve">public class </w:t>
+        <w:t>public</w:t>
+      </w:r>
+      <w:proofErr w:type="spellEnd"/>
+      <w:r>
+        <w:rPr>
+          <w:color w:val="0033B3"/>
+          <w:sz w:val="18"/>
+          <w:szCs w:val="18"/>
+        </w:rPr>
+        <w:t xml:space="preserve"> </w:t>
+      </w:r>
+      <w:proofErr w:type="spellStart"/>
+      <w:r>
+        <w:rPr>
+          <w:color w:val="0033B3"/>
+          <w:sz w:val="18"/>
+          <w:szCs w:val="18"/>
+        </w:rPr>
+        <w:t>class</w:t>
+      </w:r>
+      <w:proofErr w:type="spellEnd"/>
+      <w:r>
+        <w:rPr>
+          <w:color w:val="0033B3"/>
+          <w:sz w:val="18"/>
+          <w:szCs w:val="18"/>
+        </w:rPr>
+        <w:t xml:space="preserve"> </w:t>
       </w:r>
       <w:r>
         <w:rPr>
@@ -1723,22 +1928,43 @@
         <w:br/>
         <w:t xml:space="preserve">    </w:t>
       </w:r>
+      <w:proofErr w:type="spellStart"/>
       <w:r>
         <w:rPr>
           <w:color w:val="0033B3"/>
           <w:sz w:val="18"/>
           <w:szCs w:val="18"/>
         </w:rPr>
-        <w:t xml:space="preserve">private </w:t>
-      </w:r>
+        <w:t>private</w:t>
+      </w:r>
+      <w:proofErr w:type="spellEnd"/>
+      <w:r>
+        <w:rPr>
+          <w:color w:val="0033B3"/>
+          <w:sz w:val="18"/>
+          <w:szCs w:val="18"/>
+        </w:rPr>
+        <w:t xml:space="preserve"> </w:t>
+      </w:r>
+      <w:proofErr w:type="spellStart"/>
       <w:r>
         <w:rPr>
           <w:color w:val="000000"/>
           <w:sz w:val="18"/>
           <w:szCs w:val="18"/>
         </w:rPr>
-        <w:t xml:space="preserve">String </w:t>
-      </w:r>
+        <w:t>String</w:t>
+      </w:r>
+      <w:proofErr w:type="spellEnd"/>
+      <w:r>
+        <w:rPr>
+          <w:color w:val="000000"/>
+          <w:sz w:val="18"/>
+          <w:szCs w:val="18"/>
+        </w:rPr>
+        <w:t xml:space="preserve"> </w:t>
+      </w:r>
+      <w:proofErr w:type="spellStart"/>
       <w:r>
         <w:rPr>
           <w:color w:val="871094"/>
@@ -1747,6 +1973,7 @@
         </w:rPr>
         <w:t>uid</w:t>
       </w:r>
+      <w:proofErr w:type="spellEnd"/>
       <w:r>
         <w:rPr>
           <w:color w:val="080808"/>
@@ -1803,6 +2030,7 @@
         </w:rPr>
         <w:t xml:space="preserve">, </w:t>
       </w:r>
+      <w:proofErr w:type="spellStart"/>
       <w:r>
         <w:rPr>
           <w:color w:val="871094"/>
@@ -1811,6 +2039,7 @@
         </w:rPr>
         <w:t>password</w:t>
       </w:r>
+      <w:proofErr w:type="spellEnd"/>
       <w:r>
         <w:rPr>
           <w:color w:val="080808"/>
@@ -1836,13 +2065,23 @@
         <w:br/>
         <w:t xml:space="preserve">    </w:t>
       </w:r>
+      <w:proofErr w:type="spellStart"/>
       <w:r>
         <w:rPr>
           <w:color w:val="0033B3"/>
           <w:sz w:val="18"/>
           <w:szCs w:val="18"/>
         </w:rPr>
-        <w:t xml:space="preserve">public </w:t>
+        <w:t>public</w:t>
+      </w:r>
+      <w:proofErr w:type="spellEnd"/>
+      <w:r>
+        <w:rPr>
+          <w:color w:val="0033B3"/>
+          <w:sz w:val="18"/>
+          <w:szCs w:val="18"/>
+        </w:rPr>
+        <w:t xml:space="preserve"> </w:t>
       </w:r>
       <w:r>
         <w:rPr>
@@ -1886,22 +2125,43 @@
         <w:br/>
         <w:t xml:space="preserve">    </w:t>
       </w:r>
+      <w:proofErr w:type="spellStart"/>
       <w:r>
         <w:rPr>
           <w:color w:val="0033B3"/>
           <w:sz w:val="18"/>
           <w:szCs w:val="18"/>
         </w:rPr>
-        <w:t xml:space="preserve">public </w:t>
-      </w:r>
+        <w:t>public</w:t>
+      </w:r>
+      <w:proofErr w:type="spellEnd"/>
+      <w:r>
+        <w:rPr>
+          <w:color w:val="0033B3"/>
+          <w:sz w:val="18"/>
+          <w:szCs w:val="18"/>
+        </w:rPr>
+        <w:t xml:space="preserve"> </w:t>
+      </w:r>
+      <w:proofErr w:type="spellStart"/>
       <w:r>
         <w:rPr>
           <w:color w:val="000000"/>
           <w:sz w:val="18"/>
           <w:szCs w:val="18"/>
         </w:rPr>
-        <w:t xml:space="preserve">String </w:t>
-      </w:r>
+        <w:t>String</w:t>
+      </w:r>
+      <w:proofErr w:type="spellEnd"/>
+      <w:r>
+        <w:rPr>
+          <w:color w:val="000000"/>
+          <w:sz w:val="18"/>
+          <w:szCs w:val="18"/>
+        </w:rPr>
+        <w:t xml:space="preserve"> </w:t>
+      </w:r>
+      <w:proofErr w:type="spellStart"/>
       <w:r>
         <w:rPr>
           <w:color w:val="00627A"/>
@@ -1910,6 +2170,7 @@
         </w:rPr>
         <w:t>getUid</w:t>
       </w:r>
+      <w:proofErr w:type="spellEnd"/>
       <w:r>
         <w:rPr>
           <w:color w:val="080808"/>
@@ -1927,14 +2188,25 @@
         <w:br/>
         <w:t xml:space="preserve">        </w:t>
       </w:r>
+      <w:proofErr w:type="spellStart"/>
       <w:r>
         <w:rPr>
           <w:color w:val="0033B3"/>
           <w:sz w:val="18"/>
           <w:szCs w:val="18"/>
         </w:rPr>
-        <w:t xml:space="preserve">return </w:t>
-      </w:r>
+        <w:t>return</w:t>
+      </w:r>
+      <w:proofErr w:type="spellEnd"/>
+      <w:r>
+        <w:rPr>
+          <w:color w:val="0033B3"/>
+          <w:sz w:val="18"/>
+          <w:szCs w:val="18"/>
+        </w:rPr>
+        <w:t xml:space="preserve"> </w:t>
+      </w:r>
+      <w:proofErr w:type="spellStart"/>
       <w:r>
         <w:rPr>
           <w:color w:val="871094"/>
@@ -1943,6 +2215,7 @@
         </w:rPr>
         <w:t>uid</w:t>
       </w:r>
+      <w:proofErr w:type="spellEnd"/>
       <w:r>
         <w:rPr>
           <w:color w:val="080808"/>
@@ -1977,22 +2250,43 @@
         <w:br/>
         <w:t xml:space="preserve">    </w:t>
       </w:r>
+      <w:proofErr w:type="spellStart"/>
       <w:r>
         <w:rPr>
           <w:color w:val="0033B3"/>
           <w:sz w:val="18"/>
           <w:szCs w:val="18"/>
         </w:rPr>
-        <w:t xml:space="preserve">public </w:t>
-      </w:r>
+        <w:t>public</w:t>
+      </w:r>
+      <w:proofErr w:type="spellEnd"/>
+      <w:r>
+        <w:rPr>
+          <w:color w:val="0033B3"/>
+          <w:sz w:val="18"/>
+          <w:szCs w:val="18"/>
+        </w:rPr>
+        <w:t xml:space="preserve"> </w:t>
+      </w:r>
+      <w:proofErr w:type="spellStart"/>
       <w:r>
         <w:rPr>
           <w:color w:val="000000"/>
           <w:sz w:val="18"/>
           <w:szCs w:val="18"/>
         </w:rPr>
-        <w:t xml:space="preserve">String </w:t>
-      </w:r>
+        <w:t>String</w:t>
+      </w:r>
+      <w:proofErr w:type="spellEnd"/>
+      <w:r>
+        <w:rPr>
+          <w:color w:val="000000"/>
+          <w:sz w:val="18"/>
+          <w:szCs w:val="18"/>
+        </w:rPr>
+        <w:t xml:space="preserve"> </w:t>
+      </w:r>
+      <w:proofErr w:type="spellStart"/>
       <w:r>
         <w:rPr>
           <w:color w:val="00627A"/>
@@ -2001,6 +2295,7 @@
         </w:rPr>
         <w:t>getPassword</w:t>
       </w:r>
+      <w:proofErr w:type="spellEnd"/>
       <w:r>
         <w:rPr>
           <w:color w:val="080808"/>
@@ -2018,14 +2313,25 @@
         <w:br/>
         <w:t xml:space="preserve">        </w:t>
       </w:r>
+      <w:proofErr w:type="spellStart"/>
       <w:r>
         <w:rPr>
           <w:color w:val="0033B3"/>
           <w:sz w:val="18"/>
           <w:szCs w:val="18"/>
         </w:rPr>
-        <w:t xml:space="preserve">return </w:t>
-      </w:r>
+        <w:t>return</w:t>
+      </w:r>
+      <w:proofErr w:type="spellEnd"/>
+      <w:r>
+        <w:rPr>
+          <w:color w:val="0033B3"/>
+          <w:sz w:val="18"/>
+          <w:szCs w:val="18"/>
+        </w:rPr>
+        <w:t xml:space="preserve"> </w:t>
+      </w:r>
+      <w:proofErr w:type="spellStart"/>
       <w:r>
         <w:rPr>
           <w:color w:val="871094"/>
@@ -2034,6 +2340,7 @@
         </w:rPr>
         <w:t>password</w:t>
       </w:r>
+      <w:proofErr w:type="spellEnd"/>
       <w:r>
         <w:rPr>
           <w:color w:val="080808"/>
@@ -2068,14 +2375,43 @@
         <w:br/>
         <w:t xml:space="preserve">    </w:t>
       </w:r>
+      <w:proofErr w:type="spellStart"/>
       <w:r>
         <w:rPr>
           <w:color w:val="0033B3"/>
           <w:sz w:val="18"/>
           <w:szCs w:val="18"/>
         </w:rPr>
-        <w:t xml:space="preserve">public void </w:t>
-      </w:r>
+        <w:t>public</w:t>
+      </w:r>
+      <w:proofErr w:type="spellEnd"/>
+      <w:r>
+        <w:rPr>
+          <w:color w:val="0033B3"/>
+          <w:sz w:val="18"/>
+          <w:szCs w:val="18"/>
+        </w:rPr>
+        <w:t xml:space="preserve"> </w:t>
+      </w:r>
+      <w:proofErr w:type="spellStart"/>
+      <w:r>
+        <w:rPr>
+          <w:color w:val="0033B3"/>
+          <w:sz w:val="18"/>
+          <w:szCs w:val="18"/>
+        </w:rPr>
+        <w:t>void</w:t>
+      </w:r>
+      <w:proofErr w:type="spellEnd"/>
+      <w:r>
+        <w:rPr>
+          <w:color w:val="0033B3"/>
+          <w:sz w:val="18"/>
+          <w:szCs w:val="18"/>
+        </w:rPr>
+        <w:t xml:space="preserve"> </w:t>
+      </w:r>
+      <w:proofErr w:type="spellStart"/>
       <w:r>
         <w:rPr>
           <w:color w:val="00627A"/>
@@ -2084,6 +2420,7 @@
         </w:rPr>
         <w:t>setPassword</w:t>
       </w:r>
+      <w:proofErr w:type="spellEnd"/>
       <w:r>
         <w:rPr>
           <w:color w:val="080808"/>
@@ -2092,21 +2429,41 @@
         </w:rPr>
         <w:t>(</w:t>
       </w:r>
+      <w:proofErr w:type="spellStart"/>
       <w:r>
         <w:rPr>
           <w:color w:val="000000"/>
           <w:sz w:val="18"/>
           <w:szCs w:val="18"/>
         </w:rPr>
-        <w:t xml:space="preserve">String </w:t>
-      </w:r>
-      <w:r>
-        <w:rPr>
-          <w:color w:val="080808"/>
-          <w:sz w:val="18"/>
-          <w:szCs w:val="18"/>
-        </w:rPr>
-        <w:t>password) {</w:t>
+        <w:t>String</w:t>
+      </w:r>
+      <w:proofErr w:type="spellEnd"/>
+      <w:r>
+        <w:rPr>
+          <w:color w:val="000000"/>
+          <w:sz w:val="18"/>
+          <w:szCs w:val="18"/>
+        </w:rPr>
+        <w:t xml:space="preserve"> </w:t>
+      </w:r>
+      <w:proofErr w:type="spellStart"/>
+      <w:r>
+        <w:rPr>
+          <w:color w:val="080808"/>
+          <w:sz w:val="18"/>
+          <w:szCs w:val="18"/>
+        </w:rPr>
+        <w:t>password</w:t>
+      </w:r>
+      <w:proofErr w:type="spellEnd"/>
+      <w:r>
+        <w:rPr>
+          <w:color w:val="080808"/>
+          <w:sz w:val="18"/>
+          <w:szCs w:val="18"/>
+        </w:rPr>
+        <w:t>) {</w:t>
       </w:r>
       <w:r>
         <w:rPr>
@@ -2117,6 +2474,7 @@
         <w:br/>
         <w:t xml:space="preserve">        </w:t>
       </w:r>
+      <w:proofErr w:type="spellStart"/>
       <w:r>
         <w:rPr>
           <w:color w:val="0033B3"/>
@@ -2139,15 +2497,42 @@
           <w:sz w:val="18"/>
           <w:szCs w:val="18"/>
         </w:rPr>
-        <w:t xml:space="preserve">password </w:t>
-      </w:r>
-      <w:r>
-        <w:rPr>
-          <w:color w:val="080808"/>
-          <w:sz w:val="18"/>
-          <w:szCs w:val="18"/>
-        </w:rPr>
-        <w:t>= password;</w:t>
+        <w:t>password</w:t>
+      </w:r>
+      <w:proofErr w:type="spellEnd"/>
+      <w:r>
+        <w:rPr>
+          <w:color w:val="871094"/>
+          <w:sz w:val="18"/>
+          <w:szCs w:val="18"/>
+        </w:rPr>
+        <w:t xml:space="preserve"> </w:t>
+      </w:r>
+      <w:r>
+        <w:rPr>
+          <w:color w:val="080808"/>
+          <w:sz w:val="18"/>
+          <w:szCs w:val="18"/>
+        </w:rPr>
+        <w:t xml:space="preserve">= </w:t>
+      </w:r>
+      <w:proofErr w:type="spellStart"/>
+      <w:r>
+        <w:rPr>
+          <w:color w:val="080808"/>
+          <w:sz w:val="18"/>
+          <w:szCs w:val="18"/>
+        </w:rPr>
+        <w:t>password</w:t>
+      </w:r>
+      <w:proofErr w:type="spellEnd"/>
+      <w:r>
+        <w:rPr>
+          <w:color w:val="080808"/>
+          <w:sz w:val="18"/>
+          <w:szCs w:val="18"/>
+        </w:rPr>
+        <w:t>;</w:t>
       </w:r>
       <w:r>
         <w:rPr>
@@ -2175,14 +2560,43 @@
         <w:br/>
         <w:t xml:space="preserve">    </w:t>
       </w:r>
+      <w:proofErr w:type="spellStart"/>
       <w:r>
         <w:rPr>
           <w:color w:val="0033B3"/>
           <w:sz w:val="18"/>
           <w:szCs w:val="18"/>
         </w:rPr>
-        <w:t xml:space="preserve">public void </w:t>
-      </w:r>
+        <w:t>public</w:t>
+      </w:r>
+      <w:proofErr w:type="spellEnd"/>
+      <w:r>
+        <w:rPr>
+          <w:color w:val="0033B3"/>
+          <w:sz w:val="18"/>
+          <w:szCs w:val="18"/>
+        </w:rPr>
+        <w:t xml:space="preserve"> </w:t>
+      </w:r>
+      <w:proofErr w:type="spellStart"/>
+      <w:r>
+        <w:rPr>
+          <w:color w:val="0033B3"/>
+          <w:sz w:val="18"/>
+          <w:szCs w:val="18"/>
+        </w:rPr>
+        <w:t>void</w:t>
+      </w:r>
+      <w:proofErr w:type="spellEnd"/>
+      <w:r>
+        <w:rPr>
+          <w:color w:val="0033B3"/>
+          <w:sz w:val="18"/>
+          <w:szCs w:val="18"/>
+        </w:rPr>
+        <w:t xml:space="preserve"> </w:t>
+      </w:r>
+      <w:proofErr w:type="spellStart"/>
       <w:r>
         <w:rPr>
           <w:color w:val="00627A"/>
@@ -2191,6 +2605,7 @@
         </w:rPr>
         <w:t>setUid</w:t>
       </w:r>
+      <w:proofErr w:type="spellEnd"/>
       <w:r>
         <w:rPr>
           <w:color w:val="080808"/>
@@ -2199,21 +2614,41 @@
         </w:rPr>
         <w:t>(</w:t>
       </w:r>
+      <w:proofErr w:type="spellStart"/>
       <w:r>
         <w:rPr>
           <w:color w:val="000000"/>
           <w:sz w:val="18"/>
           <w:szCs w:val="18"/>
         </w:rPr>
-        <w:t xml:space="preserve">String </w:t>
-      </w:r>
-      <w:r>
-        <w:rPr>
-          <w:color w:val="080808"/>
-          <w:sz w:val="18"/>
-          <w:szCs w:val="18"/>
-        </w:rPr>
-        <w:t>uid) {</w:t>
+        <w:t>String</w:t>
+      </w:r>
+      <w:proofErr w:type="spellEnd"/>
+      <w:r>
+        <w:rPr>
+          <w:color w:val="000000"/>
+          <w:sz w:val="18"/>
+          <w:szCs w:val="18"/>
+        </w:rPr>
+        <w:t xml:space="preserve"> </w:t>
+      </w:r>
+      <w:proofErr w:type="spellStart"/>
+      <w:r>
+        <w:rPr>
+          <w:color w:val="080808"/>
+          <w:sz w:val="18"/>
+          <w:szCs w:val="18"/>
+        </w:rPr>
+        <w:t>uid</w:t>
+      </w:r>
+      <w:proofErr w:type="spellEnd"/>
+      <w:r>
+        <w:rPr>
+          <w:color w:val="080808"/>
+          <w:sz w:val="18"/>
+          <w:szCs w:val="18"/>
+        </w:rPr>
+        <w:t>) {</w:t>
       </w:r>
       <w:r>
         <w:rPr>
@@ -2224,6 +2659,7 @@
         <w:br/>
         <w:t xml:space="preserve">        </w:t>
       </w:r>
+      <w:proofErr w:type="spellStart"/>
       <w:r>
         <w:rPr>
           <w:color w:val="0033B3"/>
@@ -2246,15 +2682,42 @@
           <w:sz w:val="18"/>
           <w:szCs w:val="18"/>
         </w:rPr>
-        <w:t xml:space="preserve">uid </w:t>
-      </w:r>
-      <w:r>
-        <w:rPr>
-          <w:color w:val="080808"/>
-          <w:sz w:val="18"/>
-          <w:szCs w:val="18"/>
-        </w:rPr>
-        <w:t>= uid;</w:t>
+        <w:t>uid</w:t>
+      </w:r>
+      <w:proofErr w:type="spellEnd"/>
+      <w:r>
+        <w:rPr>
+          <w:color w:val="871094"/>
+          <w:sz w:val="18"/>
+          <w:szCs w:val="18"/>
+        </w:rPr>
+        <w:t xml:space="preserve"> </w:t>
+      </w:r>
+      <w:r>
+        <w:rPr>
+          <w:color w:val="080808"/>
+          <w:sz w:val="18"/>
+          <w:szCs w:val="18"/>
+        </w:rPr>
+        <w:t xml:space="preserve">= </w:t>
+      </w:r>
+      <w:proofErr w:type="spellStart"/>
+      <w:r>
+        <w:rPr>
+          <w:color w:val="080808"/>
+          <w:sz w:val="18"/>
+          <w:szCs w:val="18"/>
+        </w:rPr>
+        <w:t>uid</w:t>
+      </w:r>
+      <w:proofErr w:type="spellEnd"/>
+      <w:r>
+        <w:rPr>
+          <w:color w:val="080808"/>
+          <w:sz w:val="18"/>
+          <w:szCs w:val="18"/>
+        </w:rPr>
+        <w:t>;</w:t>
       </w:r>
       <w:r>
         <w:rPr>
@@ -2282,22 +2745,43 @@
         <w:br/>
         <w:t xml:space="preserve">    </w:t>
       </w:r>
+      <w:proofErr w:type="spellStart"/>
       <w:r>
         <w:rPr>
           <w:color w:val="0033B3"/>
           <w:sz w:val="18"/>
           <w:szCs w:val="18"/>
         </w:rPr>
-        <w:t xml:space="preserve">public </w:t>
-      </w:r>
+        <w:t>public</w:t>
+      </w:r>
+      <w:proofErr w:type="spellEnd"/>
+      <w:r>
+        <w:rPr>
+          <w:color w:val="0033B3"/>
+          <w:sz w:val="18"/>
+          <w:szCs w:val="18"/>
+        </w:rPr>
+        <w:t xml:space="preserve"> </w:t>
+      </w:r>
+      <w:proofErr w:type="spellStart"/>
       <w:r>
         <w:rPr>
           <w:color w:val="000000"/>
           <w:sz w:val="18"/>
           <w:szCs w:val="18"/>
         </w:rPr>
-        <w:t xml:space="preserve">String </w:t>
-      </w:r>
+        <w:t>String</w:t>
+      </w:r>
+      <w:proofErr w:type="spellEnd"/>
+      <w:r>
+        <w:rPr>
+          <w:color w:val="000000"/>
+          <w:sz w:val="18"/>
+          <w:szCs w:val="18"/>
+        </w:rPr>
+        <w:t xml:space="preserve"> </w:t>
+      </w:r>
+      <w:proofErr w:type="spellStart"/>
       <w:r>
         <w:rPr>
           <w:color w:val="00627A"/>
@@ -2306,6 +2790,7 @@
         </w:rPr>
         <w:t>getNombre</w:t>
       </w:r>
+      <w:proofErr w:type="spellEnd"/>
       <w:r>
         <w:rPr>
           <w:color w:val="080808"/>
@@ -2323,13 +2808,23 @@
         <w:br/>
         <w:t xml:space="preserve">        </w:t>
       </w:r>
+      <w:proofErr w:type="spellStart"/>
       <w:r>
         <w:rPr>
           <w:color w:val="0033B3"/>
           <w:sz w:val="18"/>
           <w:szCs w:val="18"/>
         </w:rPr>
-        <w:t xml:space="preserve">return </w:t>
+        <w:t>return</w:t>
+      </w:r>
+      <w:proofErr w:type="spellEnd"/>
+      <w:r>
+        <w:rPr>
+          <w:color w:val="0033B3"/>
+          <w:sz w:val="18"/>
+          <w:szCs w:val="18"/>
+        </w:rPr>
+        <w:t xml:space="preserve"> </w:t>
       </w:r>
       <w:r>
         <w:rPr>
@@ -2373,14 +2868,43 @@
         <w:br/>
         <w:t xml:space="preserve">    </w:t>
       </w:r>
+      <w:proofErr w:type="spellStart"/>
       <w:r>
         <w:rPr>
           <w:color w:val="0033B3"/>
           <w:sz w:val="18"/>
           <w:szCs w:val="18"/>
         </w:rPr>
-        <w:t xml:space="preserve">public void </w:t>
-      </w:r>
+        <w:t>public</w:t>
+      </w:r>
+      <w:proofErr w:type="spellEnd"/>
+      <w:r>
+        <w:rPr>
+          <w:color w:val="0033B3"/>
+          <w:sz w:val="18"/>
+          <w:szCs w:val="18"/>
+        </w:rPr>
+        <w:t xml:space="preserve"> </w:t>
+      </w:r>
+      <w:proofErr w:type="spellStart"/>
+      <w:r>
+        <w:rPr>
+          <w:color w:val="0033B3"/>
+          <w:sz w:val="18"/>
+          <w:szCs w:val="18"/>
+        </w:rPr>
+        <w:t>void</w:t>
+      </w:r>
+      <w:proofErr w:type="spellEnd"/>
+      <w:r>
+        <w:rPr>
+          <w:color w:val="0033B3"/>
+          <w:sz w:val="18"/>
+          <w:szCs w:val="18"/>
+        </w:rPr>
+        <w:t xml:space="preserve"> </w:t>
+      </w:r>
+      <w:proofErr w:type="spellStart"/>
       <w:r>
         <w:rPr>
           <w:color w:val="00627A"/>
@@ -2389,6 +2913,7 @@
         </w:rPr>
         <w:t>setNombre</w:t>
       </w:r>
+      <w:proofErr w:type="spellEnd"/>
       <w:r>
         <w:rPr>
           <w:color w:val="080808"/>
@@ -2397,13 +2922,23 @@
         </w:rPr>
         <w:t>(</w:t>
       </w:r>
+      <w:proofErr w:type="spellStart"/>
       <w:r>
         <w:rPr>
           <w:color w:val="000000"/>
           <w:sz w:val="18"/>
           <w:szCs w:val="18"/>
         </w:rPr>
-        <w:t xml:space="preserve">String </w:t>
+        <w:t>String</w:t>
+      </w:r>
+      <w:proofErr w:type="spellEnd"/>
+      <w:r>
+        <w:rPr>
+          <w:color w:val="000000"/>
+          <w:sz w:val="18"/>
+          <w:szCs w:val="18"/>
+        </w:rPr>
+        <w:t xml:space="preserve"> </w:t>
       </w:r>
       <w:r>
         <w:rPr>
@@ -2422,6 +2957,7 @@
         <w:br/>
         <w:t xml:space="preserve">        </w:t>
       </w:r>
+      <w:proofErr w:type="spellStart"/>
       <w:r>
         <w:rPr>
           <w:color w:val="0033B3"/>
@@ -2444,7 +2980,16 @@
           <w:sz w:val="18"/>
           <w:szCs w:val="18"/>
         </w:rPr>
-        <w:t xml:space="preserve">nombre </w:t>
+        <w:t>nombre</w:t>
+      </w:r>
+      <w:proofErr w:type="spellEnd"/>
+      <w:r>
+        <w:rPr>
+          <w:color w:val="871094"/>
+          <w:sz w:val="18"/>
+          <w:szCs w:val="18"/>
+        </w:rPr>
+        <w:t xml:space="preserve"> </w:t>
       </w:r>
       <w:r>
         <w:rPr>
@@ -2480,22 +3025,43 @@
         <w:br/>
         <w:t xml:space="preserve">    </w:t>
       </w:r>
+      <w:proofErr w:type="spellStart"/>
       <w:r>
         <w:rPr>
           <w:color w:val="0033B3"/>
           <w:sz w:val="18"/>
           <w:szCs w:val="18"/>
         </w:rPr>
-        <w:t xml:space="preserve">public </w:t>
-      </w:r>
+        <w:t>public</w:t>
+      </w:r>
+      <w:proofErr w:type="spellEnd"/>
+      <w:r>
+        <w:rPr>
+          <w:color w:val="0033B3"/>
+          <w:sz w:val="18"/>
+          <w:szCs w:val="18"/>
+        </w:rPr>
+        <w:t xml:space="preserve"> </w:t>
+      </w:r>
+      <w:proofErr w:type="spellStart"/>
       <w:r>
         <w:rPr>
           <w:color w:val="000000"/>
           <w:sz w:val="18"/>
           <w:szCs w:val="18"/>
         </w:rPr>
-        <w:t xml:space="preserve">String </w:t>
-      </w:r>
+        <w:t>String</w:t>
+      </w:r>
+      <w:proofErr w:type="spellEnd"/>
+      <w:r>
+        <w:rPr>
+          <w:color w:val="000000"/>
+          <w:sz w:val="18"/>
+          <w:szCs w:val="18"/>
+        </w:rPr>
+        <w:t xml:space="preserve"> </w:t>
+      </w:r>
+      <w:proofErr w:type="spellStart"/>
       <w:r>
         <w:rPr>
           <w:color w:val="00627A"/>
@@ -2504,6 +3070,7 @@
         </w:rPr>
         <w:t>getApellidos</w:t>
       </w:r>
+      <w:proofErr w:type="spellEnd"/>
       <w:r>
         <w:rPr>
           <w:color w:val="080808"/>
@@ -2521,13 +3088,23 @@
         <w:br/>
         <w:t xml:space="preserve">        </w:t>
       </w:r>
+      <w:proofErr w:type="spellStart"/>
       <w:r>
         <w:rPr>
           <w:color w:val="0033B3"/>
           <w:sz w:val="18"/>
           <w:szCs w:val="18"/>
         </w:rPr>
-        <w:t xml:space="preserve">return </w:t>
+        <w:t>return</w:t>
+      </w:r>
+      <w:proofErr w:type="spellEnd"/>
+      <w:r>
+        <w:rPr>
+          <w:color w:val="0033B3"/>
+          <w:sz w:val="18"/>
+          <w:szCs w:val="18"/>
+        </w:rPr>
+        <w:t xml:space="preserve"> </w:t>
       </w:r>
       <w:r>
         <w:rPr>
@@ -2571,14 +3148,43 @@
         <w:br/>
         <w:t xml:space="preserve">    </w:t>
       </w:r>
+      <w:proofErr w:type="spellStart"/>
       <w:r>
         <w:rPr>
           <w:color w:val="0033B3"/>
           <w:sz w:val="18"/>
           <w:szCs w:val="18"/>
         </w:rPr>
-        <w:t xml:space="preserve">public void </w:t>
-      </w:r>
+        <w:t>public</w:t>
+      </w:r>
+      <w:proofErr w:type="spellEnd"/>
+      <w:r>
+        <w:rPr>
+          <w:color w:val="0033B3"/>
+          <w:sz w:val="18"/>
+          <w:szCs w:val="18"/>
+        </w:rPr>
+        <w:t xml:space="preserve"> </w:t>
+      </w:r>
+      <w:proofErr w:type="spellStart"/>
+      <w:r>
+        <w:rPr>
+          <w:color w:val="0033B3"/>
+          <w:sz w:val="18"/>
+          <w:szCs w:val="18"/>
+        </w:rPr>
+        <w:t>void</w:t>
+      </w:r>
+      <w:proofErr w:type="spellEnd"/>
+      <w:r>
+        <w:rPr>
+          <w:color w:val="0033B3"/>
+          <w:sz w:val="18"/>
+          <w:szCs w:val="18"/>
+        </w:rPr>
+        <w:t xml:space="preserve"> </w:t>
+      </w:r>
+      <w:proofErr w:type="spellStart"/>
       <w:r>
         <w:rPr>
           <w:color w:val="00627A"/>
@@ -2587,6 +3193,7 @@
         </w:rPr>
         <w:t>setApellidos</w:t>
       </w:r>
+      <w:proofErr w:type="spellEnd"/>
       <w:r>
         <w:rPr>
           <w:color w:val="080808"/>
@@ -2595,13 +3202,23 @@
         </w:rPr>
         <w:t>(</w:t>
       </w:r>
+      <w:proofErr w:type="spellStart"/>
       <w:r>
         <w:rPr>
           <w:color w:val="000000"/>
           <w:sz w:val="18"/>
           <w:szCs w:val="18"/>
         </w:rPr>
-        <w:t xml:space="preserve">String </w:t>
+        <w:t>String</w:t>
+      </w:r>
+      <w:proofErr w:type="spellEnd"/>
+      <w:r>
+        <w:rPr>
+          <w:color w:val="000000"/>
+          <w:sz w:val="18"/>
+          <w:szCs w:val="18"/>
+        </w:rPr>
+        <w:t xml:space="preserve"> </w:t>
       </w:r>
       <w:r>
         <w:rPr>
@@ -2620,6 +3237,7 @@
         <w:br/>
         <w:t xml:space="preserve">        </w:t>
       </w:r>
+      <w:proofErr w:type="spellStart"/>
       <w:r>
         <w:rPr>
           <w:color w:val="0033B3"/>
@@ -2642,7 +3260,16 @@
           <w:sz w:val="18"/>
           <w:szCs w:val="18"/>
         </w:rPr>
-        <w:t xml:space="preserve">apellidos </w:t>
+        <w:t>apellidos</w:t>
+      </w:r>
+      <w:proofErr w:type="spellEnd"/>
+      <w:r>
+        <w:rPr>
+          <w:color w:val="871094"/>
+          <w:sz w:val="18"/>
+          <w:szCs w:val="18"/>
+        </w:rPr>
+        <w:t xml:space="preserve"> </w:t>
       </w:r>
       <w:r>
         <w:rPr>
@@ -2678,22 +3305,43 @@
         <w:br/>
         <w:t xml:space="preserve">    </w:t>
       </w:r>
+      <w:proofErr w:type="spellStart"/>
       <w:r>
         <w:rPr>
           <w:color w:val="0033B3"/>
           <w:sz w:val="18"/>
           <w:szCs w:val="18"/>
         </w:rPr>
-        <w:t xml:space="preserve">public </w:t>
-      </w:r>
+        <w:t>public</w:t>
+      </w:r>
+      <w:proofErr w:type="spellEnd"/>
+      <w:r>
+        <w:rPr>
+          <w:color w:val="0033B3"/>
+          <w:sz w:val="18"/>
+          <w:szCs w:val="18"/>
+        </w:rPr>
+        <w:t xml:space="preserve"> </w:t>
+      </w:r>
+      <w:proofErr w:type="spellStart"/>
       <w:r>
         <w:rPr>
           <w:color w:val="000000"/>
           <w:sz w:val="18"/>
           <w:szCs w:val="18"/>
         </w:rPr>
-        <w:t xml:space="preserve">String </w:t>
-      </w:r>
+        <w:t>String</w:t>
+      </w:r>
+      <w:proofErr w:type="spellEnd"/>
+      <w:r>
+        <w:rPr>
+          <w:color w:val="000000"/>
+          <w:sz w:val="18"/>
+          <w:szCs w:val="18"/>
+        </w:rPr>
+        <w:t xml:space="preserve"> </w:t>
+      </w:r>
+      <w:proofErr w:type="spellStart"/>
       <w:r>
         <w:rPr>
           <w:color w:val="00627A"/>
@@ -2702,6 +3350,7 @@
         </w:rPr>
         <w:t>getCorreo</w:t>
       </w:r>
+      <w:proofErr w:type="spellEnd"/>
       <w:r>
         <w:rPr>
           <w:color w:val="080808"/>
@@ -2719,13 +3368,23 @@
         <w:br/>
         <w:t xml:space="preserve">        </w:t>
       </w:r>
+      <w:proofErr w:type="spellStart"/>
       <w:r>
         <w:rPr>
           <w:color w:val="0033B3"/>
           <w:sz w:val="18"/>
           <w:szCs w:val="18"/>
         </w:rPr>
-        <w:t xml:space="preserve">return </w:t>
+        <w:t>return</w:t>
+      </w:r>
+      <w:proofErr w:type="spellEnd"/>
+      <w:r>
+        <w:rPr>
+          <w:color w:val="0033B3"/>
+          <w:sz w:val="18"/>
+          <w:szCs w:val="18"/>
+        </w:rPr>
+        <w:t xml:space="preserve"> </w:t>
       </w:r>
       <w:r>
         <w:rPr>
@@ -2769,14 +3428,43 @@
         <w:br/>
         <w:t xml:space="preserve">    </w:t>
       </w:r>
+      <w:proofErr w:type="spellStart"/>
       <w:r>
         <w:rPr>
           <w:color w:val="0033B3"/>
           <w:sz w:val="18"/>
           <w:szCs w:val="18"/>
         </w:rPr>
-        <w:t xml:space="preserve">public void </w:t>
-      </w:r>
+        <w:t>public</w:t>
+      </w:r>
+      <w:proofErr w:type="spellEnd"/>
+      <w:r>
+        <w:rPr>
+          <w:color w:val="0033B3"/>
+          <w:sz w:val="18"/>
+          <w:szCs w:val="18"/>
+        </w:rPr>
+        <w:t xml:space="preserve"> </w:t>
+      </w:r>
+      <w:proofErr w:type="spellStart"/>
+      <w:r>
+        <w:rPr>
+          <w:color w:val="0033B3"/>
+          <w:sz w:val="18"/>
+          <w:szCs w:val="18"/>
+        </w:rPr>
+        <w:t>void</w:t>
+      </w:r>
+      <w:proofErr w:type="spellEnd"/>
+      <w:r>
+        <w:rPr>
+          <w:color w:val="0033B3"/>
+          <w:sz w:val="18"/>
+          <w:szCs w:val="18"/>
+        </w:rPr>
+        <w:t xml:space="preserve"> </w:t>
+      </w:r>
+      <w:proofErr w:type="spellStart"/>
       <w:r>
         <w:rPr>
           <w:color w:val="00627A"/>
@@ -2785,6 +3473,7 @@
         </w:rPr>
         <w:t>setCorreo</w:t>
       </w:r>
+      <w:proofErr w:type="spellEnd"/>
       <w:r>
         <w:rPr>
           <w:color w:val="080808"/>
@@ -2793,13 +3482,23 @@
         </w:rPr>
         <w:t>(</w:t>
       </w:r>
+      <w:proofErr w:type="spellStart"/>
       <w:r>
         <w:rPr>
           <w:color w:val="000000"/>
           <w:sz w:val="18"/>
           <w:szCs w:val="18"/>
         </w:rPr>
-        <w:t xml:space="preserve">String </w:t>
+        <w:t>String</w:t>
+      </w:r>
+      <w:proofErr w:type="spellEnd"/>
+      <w:r>
+        <w:rPr>
+          <w:color w:val="000000"/>
+          <w:sz w:val="18"/>
+          <w:szCs w:val="18"/>
+        </w:rPr>
+        <w:t xml:space="preserve"> </w:t>
       </w:r>
       <w:r>
         <w:rPr>
@@ -2818,6 +3517,7 @@
         <w:br/>
         <w:t xml:space="preserve">        </w:t>
       </w:r>
+      <w:proofErr w:type="spellStart"/>
       <w:r>
         <w:rPr>
           <w:color w:val="0033B3"/>
@@ -2840,7 +3540,16 @@
           <w:sz w:val="18"/>
           <w:szCs w:val="18"/>
         </w:rPr>
-        <w:t xml:space="preserve">correo </w:t>
+        <w:t>correo</w:t>
+      </w:r>
+      <w:proofErr w:type="spellEnd"/>
+      <w:r>
+        <w:rPr>
+          <w:color w:val="871094"/>
+          <w:sz w:val="18"/>
+          <w:szCs w:val="18"/>
+        </w:rPr>
+        <w:t xml:space="preserve"> </w:t>
       </w:r>
       <w:r>
         <w:rPr>
@@ -2893,22 +3602,43 @@
         <w:br/>
         <w:t xml:space="preserve">    </w:t>
       </w:r>
+      <w:proofErr w:type="spellStart"/>
       <w:r>
         <w:rPr>
           <w:color w:val="0033B3"/>
           <w:sz w:val="18"/>
           <w:szCs w:val="18"/>
         </w:rPr>
-        <w:t xml:space="preserve">public </w:t>
-      </w:r>
+        <w:t>public</w:t>
+      </w:r>
+      <w:proofErr w:type="spellEnd"/>
+      <w:r>
+        <w:rPr>
+          <w:color w:val="0033B3"/>
+          <w:sz w:val="18"/>
+          <w:szCs w:val="18"/>
+        </w:rPr>
+        <w:t xml:space="preserve"> </w:t>
+      </w:r>
+      <w:proofErr w:type="spellStart"/>
       <w:r>
         <w:rPr>
           <w:color w:val="000000"/>
           <w:sz w:val="18"/>
           <w:szCs w:val="18"/>
         </w:rPr>
-        <w:t xml:space="preserve">String </w:t>
-      </w:r>
+        <w:t>String</w:t>
+      </w:r>
+      <w:proofErr w:type="spellEnd"/>
+      <w:r>
+        <w:rPr>
+          <w:color w:val="000000"/>
+          <w:sz w:val="18"/>
+          <w:szCs w:val="18"/>
+        </w:rPr>
+        <w:t xml:space="preserve"> </w:t>
+      </w:r>
+      <w:proofErr w:type="spellStart"/>
       <w:r>
         <w:rPr>
           <w:color w:val="00627A"/>
@@ -2917,6 +3647,7 @@
         </w:rPr>
         <w:t>toString</w:t>
       </w:r>
+      <w:proofErr w:type="spellEnd"/>
       <w:r>
         <w:rPr>
           <w:color w:val="080808"/>
@@ -2942,13 +3673,23 @@
         <w:lastRenderedPageBreak/>
         <w:t xml:space="preserve">        </w:t>
       </w:r>
+      <w:proofErr w:type="spellStart"/>
       <w:r>
         <w:rPr>
           <w:color w:val="0033B3"/>
           <w:sz w:val="18"/>
           <w:szCs w:val="18"/>
         </w:rPr>
-        <w:t xml:space="preserve">return </w:t>
+        <w:t>return</w:t>
+      </w:r>
+      <w:proofErr w:type="spellEnd"/>
+      <w:r>
+        <w:rPr>
+          <w:color w:val="0033B3"/>
+          <w:sz w:val="18"/>
+          <w:szCs w:val="18"/>
+        </w:rPr>
+        <w:t xml:space="preserve"> </w:t>
       </w:r>
       <w:r>
         <w:rPr>
@@ -2989,8 +3730,17 @@
     <w:p/>
     <w:p>
       <w:r>
-        <w:t xml:space="preserve">Creamos la siguiente activity; omitiremos el tomar los datos de los </w:t>
-      </w:r>
+        <w:t xml:space="preserve">Creamos la siguiente </w:t>
+      </w:r>
+      <w:proofErr w:type="spellStart"/>
+      <w:r>
+        <w:t>activity</w:t>
+      </w:r>
+      <w:proofErr w:type="spellEnd"/>
+      <w:r>
+        <w:t xml:space="preserve">; omitiremos el tomar los datos de los </w:t>
+      </w:r>
+      <w:proofErr w:type="spellStart"/>
       <w:r>
         <w:rPr>
           <w:b/>
@@ -2998,6 +3748,7 @@
         </w:rPr>
         <w:t>TextInputEditText</w:t>
       </w:r>
+      <w:proofErr w:type="spellEnd"/>
       <w:r>
         <w:t>.</w:t>
       </w:r>
@@ -3046,13 +3797,40 @@
       <w:r>
         <w:t xml:space="preserve">Agregaremos la librería para acceder a la base de datos Firebase en el </w:t>
       </w:r>
+      <w:proofErr w:type="spellStart"/>
       <w:r>
         <w:rPr>
           <w:b/>
           <w:bCs/>
         </w:rPr>
-        <w:t>Gradle/Module:app</w:t>
-      </w:r>
+        <w:t>Gradle</w:t>
+      </w:r>
+      <w:proofErr w:type="spellEnd"/>
+      <w:r>
+        <w:rPr>
+          <w:b/>
+          <w:bCs/>
+        </w:rPr>
+        <w:t>/</w:t>
+      </w:r>
+      <w:proofErr w:type="spellStart"/>
+      <w:r>
+        <w:rPr>
+          <w:b/>
+          <w:bCs/>
+        </w:rPr>
+        <w:t>Module:</w:t>
+      </w:r>
+      <w:proofErr w:type="gramStart"/>
+      <w:r>
+        <w:rPr>
+          <w:b/>
+          <w:bCs/>
+        </w:rPr>
+        <w:t>app</w:t>
+      </w:r>
+      <w:proofErr w:type="spellEnd"/>
+      <w:proofErr w:type="gramEnd"/>
     </w:p>
     <w:p>
       <w:pPr>
@@ -3064,13 +3842,23 @@
           <w:szCs w:val="18"/>
         </w:rPr>
       </w:pPr>
-      <w:r>
-        <w:rPr>
-          <w:color w:val="080808"/>
-          <w:sz w:val="18"/>
-          <w:szCs w:val="18"/>
-        </w:rPr>
-        <w:t xml:space="preserve">implementation </w:t>
+      <w:proofErr w:type="spellStart"/>
+      <w:r>
+        <w:rPr>
+          <w:color w:val="080808"/>
+          <w:sz w:val="18"/>
+          <w:szCs w:val="18"/>
+        </w:rPr>
+        <w:t>implementation</w:t>
+      </w:r>
+      <w:proofErr w:type="spellEnd"/>
+      <w:r>
+        <w:rPr>
+          <w:color w:val="080808"/>
+          <w:sz w:val="18"/>
+          <w:szCs w:val="18"/>
+        </w:rPr>
+        <w:t xml:space="preserve"> </w:t>
       </w:r>
       <w:r>
         <w:rPr>
@@ -3078,7 +3866,35 @@
           <w:sz w:val="18"/>
           <w:szCs w:val="18"/>
         </w:rPr>
-        <w:t>'com.google.firebase:firebase-database'</w:t>
+        <w:t>'</w:t>
+      </w:r>
+      <w:proofErr w:type="spellStart"/>
+      <w:proofErr w:type="gramStart"/>
+      <w:r>
+        <w:rPr>
+          <w:color w:val="067D17"/>
+          <w:sz w:val="18"/>
+          <w:szCs w:val="18"/>
+        </w:rPr>
+        <w:t>com.google</w:t>
+      </w:r>
+      <w:proofErr w:type="gramEnd"/>
+      <w:r>
+        <w:rPr>
+          <w:color w:val="067D17"/>
+          <w:sz w:val="18"/>
+          <w:szCs w:val="18"/>
+        </w:rPr>
+        <w:t>.firebase:firebase-database</w:t>
+      </w:r>
+      <w:proofErr w:type="spellEnd"/>
+      <w:r>
+        <w:rPr>
+          <w:color w:val="067D17"/>
+          <w:sz w:val="18"/>
+          <w:szCs w:val="18"/>
+        </w:rPr>
+        <w:t>'</w:t>
       </w:r>
     </w:p>
     <w:p/>
@@ -3097,14 +3913,25 @@
           <w:szCs w:val="18"/>
         </w:rPr>
       </w:pPr>
+      <w:proofErr w:type="spellStart"/>
       <w:r>
         <w:rPr>
           <w:color w:val="000000"/>
           <w:sz w:val="18"/>
           <w:szCs w:val="18"/>
         </w:rPr>
-        <w:t xml:space="preserve">FirebaseDatabase </w:t>
-      </w:r>
+        <w:t>FirebaseDatabase</w:t>
+      </w:r>
+      <w:proofErr w:type="spellEnd"/>
+      <w:r>
+        <w:rPr>
+          <w:color w:val="000000"/>
+          <w:sz w:val="18"/>
+          <w:szCs w:val="18"/>
+        </w:rPr>
+        <w:t xml:space="preserve"> </w:t>
+      </w:r>
+      <w:proofErr w:type="spellStart"/>
       <w:r>
         <w:rPr>
           <w:color w:val="871094"/>
@@ -3113,6 +3940,7 @@
         </w:rPr>
         <w:t>firebaseDatabase</w:t>
       </w:r>
+      <w:proofErr w:type="spellEnd"/>
       <w:r>
         <w:rPr>
           <w:color w:val="080808"/>
@@ -3129,14 +3957,25 @@
         </w:rPr>
         <w:br/>
       </w:r>
+      <w:proofErr w:type="spellStart"/>
       <w:r>
         <w:rPr>
           <w:color w:val="000000"/>
           <w:sz w:val="18"/>
           <w:szCs w:val="18"/>
         </w:rPr>
-        <w:t xml:space="preserve">DatabaseReference </w:t>
-      </w:r>
+        <w:t>DatabaseReference</w:t>
+      </w:r>
+      <w:proofErr w:type="spellEnd"/>
+      <w:r>
+        <w:rPr>
+          <w:color w:val="000000"/>
+          <w:sz w:val="18"/>
+          <w:szCs w:val="18"/>
+        </w:rPr>
+        <w:t xml:space="preserve"> </w:t>
+      </w:r>
+      <w:proofErr w:type="spellStart"/>
       <w:r>
         <w:rPr>
           <w:color w:val="871094"/>
@@ -3145,6 +3984,7 @@
         </w:rPr>
         <w:t>databaseReference</w:t>
       </w:r>
+      <w:proofErr w:type="spellEnd"/>
       <w:r>
         <w:rPr>
           <w:color w:val="080808"/>
@@ -3159,6 +3999,7 @@
       <w:r>
         <w:t xml:space="preserve">Creamos un método que será invocado desde </w:t>
       </w:r>
+      <w:proofErr w:type="spellStart"/>
       <w:r>
         <w:rPr>
           <w:b/>
@@ -3166,6 +4007,7 @@
         </w:rPr>
         <w:t>onCreate</w:t>
       </w:r>
+      <w:proofErr w:type="spellEnd"/>
       <w:r>
         <w:t xml:space="preserve"> para inicializar las variables de Firebase:</w:t>
       </w:r>
@@ -3190,6 +4032,7 @@
         </w:rPr>
         <w:t xml:space="preserve">protected void </w:t>
       </w:r>
+      <w:proofErr w:type="spellStart"/>
       <w:r>
         <w:rPr>
           <w:color w:val="00627A"/>
@@ -3199,6 +4042,7 @@
         </w:rPr>
         <w:t>onCreate</w:t>
       </w:r>
+      <w:proofErr w:type="spellEnd"/>
       <w:r>
         <w:rPr>
           <w:color w:val="080808"/>
@@ -3217,14 +4061,25 @@
         </w:rPr>
         <w:t xml:space="preserve">Bundle </w:t>
       </w:r>
-      <w:r>
-        <w:rPr>
-          <w:color w:val="080808"/>
-          <w:sz w:val="18"/>
-          <w:szCs w:val="18"/>
-          <w:lang w:val="en-US"/>
-        </w:rPr>
-        <w:t>savedInstanceState) {</w:t>
+      <w:proofErr w:type="spellStart"/>
+      <w:r>
+        <w:rPr>
+          <w:color w:val="080808"/>
+          <w:sz w:val="18"/>
+          <w:szCs w:val="18"/>
+          <w:lang w:val="en-US"/>
+        </w:rPr>
+        <w:t>savedInstanceState</w:t>
+      </w:r>
+      <w:proofErr w:type="spellEnd"/>
+      <w:r>
+        <w:rPr>
+          <w:color w:val="080808"/>
+          <w:sz w:val="18"/>
+          <w:szCs w:val="18"/>
+          <w:lang w:val="en-US"/>
+        </w:rPr>
+        <w:t>) {</w:t>
       </w:r>
       <w:r>
         <w:rPr>
@@ -3246,14 +4101,25 @@
         </w:rPr>
         <w:t xml:space="preserve">    </w:t>
       </w:r>
-      <w:r>
-        <w:rPr>
-          <w:color w:val="080808"/>
-          <w:sz w:val="18"/>
-          <w:szCs w:val="18"/>
-          <w:lang w:val="en-US"/>
-        </w:rPr>
-        <w:t>InicializarFirebase();</w:t>
+      <w:proofErr w:type="spellStart"/>
+      <w:r>
+        <w:rPr>
+          <w:color w:val="080808"/>
+          <w:sz w:val="18"/>
+          <w:szCs w:val="18"/>
+          <w:lang w:val="en-US"/>
+        </w:rPr>
+        <w:t>InicializarFirebase</w:t>
+      </w:r>
+      <w:proofErr w:type="spellEnd"/>
+      <w:r>
+        <w:rPr>
+          <w:color w:val="080808"/>
+          <w:sz w:val="18"/>
+          <w:szCs w:val="18"/>
+          <w:lang w:val="en-US"/>
+        </w:rPr>
+        <w:t>();</w:t>
       </w:r>
       <w:r>
         <w:rPr>
@@ -3307,6 +4173,7 @@
         </w:rPr>
         <w:t xml:space="preserve">private void </w:t>
       </w:r>
+      <w:proofErr w:type="spellStart"/>
       <w:r>
         <w:rPr>
           <w:color w:val="00627A"/>
@@ -3316,6 +4183,7 @@
         </w:rPr>
         <w:t>InicializarFirebase</w:t>
       </w:r>
+      <w:proofErr w:type="spellEnd"/>
       <w:r>
         <w:rPr>
           <w:color w:val="080808"/>
@@ -3335,6 +4203,7 @@
         <w:br/>
         <w:t xml:space="preserve">    </w:t>
       </w:r>
+      <w:proofErr w:type="spellStart"/>
       <w:r>
         <w:rPr>
           <w:color w:val="000000"/>
@@ -3364,6 +4233,7 @@
         </w:rPr>
         <w:t>initializeApp</w:t>
       </w:r>
+      <w:proofErr w:type="spellEnd"/>
       <w:r>
         <w:rPr>
           <w:color w:val="080808"/>
@@ -3401,6 +4271,7 @@
         <w:br/>
         <w:t xml:space="preserve">    </w:t>
       </w:r>
+      <w:proofErr w:type="spellStart"/>
       <w:r>
         <w:rPr>
           <w:color w:val="871094"/>
@@ -3408,7 +4279,17 @@
           <w:szCs w:val="18"/>
           <w:lang w:val="en-US"/>
         </w:rPr>
-        <w:t xml:space="preserve">firebaseDatabase </w:t>
+        <w:t>firebaseDatabase</w:t>
+      </w:r>
+      <w:proofErr w:type="spellEnd"/>
+      <w:r>
+        <w:rPr>
+          <w:color w:val="871094"/>
+          <w:sz w:val="18"/>
+          <w:szCs w:val="18"/>
+          <w:lang w:val="en-US"/>
+        </w:rPr>
+        <w:t xml:space="preserve"> </w:t>
       </w:r>
       <w:r>
         <w:rPr>
@@ -3419,6 +4300,7 @@
         </w:rPr>
         <w:t xml:space="preserve">= </w:t>
       </w:r>
+      <w:proofErr w:type="spellStart"/>
       <w:r>
         <w:rPr>
           <w:color w:val="000000"/>
@@ -3448,6 +4330,7 @@
         </w:rPr>
         <w:t>getInstance</w:t>
       </w:r>
+      <w:proofErr w:type="spellEnd"/>
       <w:r>
         <w:rPr>
           <w:color w:val="080808"/>
@@ -3467,6 +4350,7 @@
         <w:br/>
         <w:t xml:space="preserve">    </w:t>
       </w:r>
+      <w:proofErr w:type="spellStart"/>
       <w:r>
         <w:rPr>
           <w:color w:val="871094"/>
@@ -3474,7 +4358,17 @@
           <w:szCs w:val="18"/>
           <w:lang w:val="en-US"/>
         </w:rPr>
-        <w:t xml:space="preserve">databaseReference </w:t>
+        <w:t>databaseReference</w:t>
+      </w:r>
+      <w:proofErr w:type="spellEnd"/>
+      <w:r>
+        <w:rPr>
+          <w:color w:val="871094"/>
+          <w:sz w:val="18"/>
+          <w:szCs w:val="18"/>
+          <w:lang w:val="en-US"/>
+        </w:rPr>
+        <w:t xml:space="preserve"> </w:t>
       </w:r>
       <w:r>
         <w:rPr>
@@ -3485,6 +4379,7 @@
         </w:rPr>
         <w:t xml:space="preserve">= </w:t>
       </w:r>
+      <w:proofErr w:type="spellStart"/>
       <w:r>
         <w:rPr>
           <w:color w:val="871094"/>
@@ -3501,7 +4396,17 @@
           <w:szCs w:val="18"/>
           <w:lang w:val="en-US"/>
         </w:rPr>
-        <w:t>.getReference();</w:t>
+        <w:t>.getReference</w:t>
+      </w:r>
+      <w:proofErr w:type="spellEnd"/>
+      <w:r>
+        <w:rPr>
+          <w:color w:val="080808"/>
+          <w:sz w:val="18"/>
+          <w:szCs w:val="18"/>
+          <w:lang w:val="en-US"/>
+        </w:rPr>
+        <w:t>();</w:t>
       </w:r>
       <w:r>
         <w:rPr>
@@ -3529,6 +4434,7 @@
       <w:r>
         <w:t xml:space="preserve">Se ha creado un método con el nombre </w:t>
       </w:r>
+      <w:proofErr w:type="spellStart"/>
       <w:r>
         <w:rPr>
           <w:b/>
@@ -3536,6 +4442,7 @@
         </w:rPr>
         <w:t>Gurdar</w:t>
       </w:r>
+      <w:proofErr w:type="spellEnd"/>
       <w:r>
         <w:t xml:space="preserve"> donde se recupera la información del formulario; posteriormente creamos una instancia a la clase </w:t>
       </w:r>
@@ -3601,6 +4508,8 @@
         </w:rPr>
         <w:br/>
       </w:r>
+      <w:proofErr w:type="spellStart"/>
+      <w:proofErr w:type="gramStart"/>
       <w:r>
         <w:rPr>
           <w:color w:val="000000"/>
@@ -3615,8 +4524,19 @@
           <w:sz w:val="18"/>
           <w:szCs w:val="18"/>
         </w:rPr>
-        <w:t>.setUid(</w:t>
-      </w:r>
+        <w:t>.setUid</w:t>
+      </w:r>
+      <w:proofErr w:type="spellEnd"/>
+      <w:proofErr w:type="gramEnd"/>
+      <w:r>
+        <w:rPr>
+          <w:color w:val="080808"/>
+          <w:sz w:val="18"/>
+          <w:szCs w:val="18"/>
+        </w:rPr>
+        <w:t>(</w:t>
+      </w:r>
+      <w:proofErr w:type="spellStart"/>
       <w:r>
         <w:rPr>
           <w:color w:val="000000"/>
@@ -3643,22 +4563,42 @@
         </w:rPr>
         <w:t>randomUUID</w:t>
       </w:r>
-      <w:r>
-        <w:rPr>
-          <w:color w:val="080808"/>
-          <w:sz w:val="18"/>
-          <w:szCs w:val="18"/>
-        </w:rPr>
-        <w:t>().toString());</w:t>
-      </w:r>
-      <w:r>
-        <w:rPr>
-          <w:color w:val="080808"/>
-          <w:sz w:val="18"/>
-          <w:szCs w:val="18"/>
-        </w:rPr>
-        <w:br/>
-      </w:r>
+      <w:proofErr w:type="spellEnd"/>
+      <w:r>
+        <w:rPr>
+          <w:color w:val="080808"/>
+          <w:sz w:val="18"/>
+          <w:szCs w:val="18"/>
+        </w:rPr>
+        <w:t>().</w:t>
+      </w:r>
+      <w:proofErr w:type="spellStart"/>
+      <w:r>
+        <w:rPr>
+          <w:color w:val="080808"/>
+          <w:sz w:val="18"/>
+          <w:szCs w:val="18"/>
+        </w:rPr>
+        <w:t>toString</w:t>
+      </w:r>
+      <w:proofErr w:type="spellEnd"/>
+      <w:r>
+        <w:rPr>
+          <w:color w:val="080808"/>
+          <w:sz w:val="18"/>
+          <w:szCs w:val="18"/>
+        </w:rPr>
+        <w:t>());</w:t>
+      </w:r>
+      <w:r>
+        <w:rPr>
+          <w:color w:val="080808"/>
+          <w:sz w:val="18"/>
+          <w:szCs w:val="18"/>
+        </w:rPr>
+        <w:br/>
+      </w:r>
+      <w:proofErr w:type="spellStart"/>
       <w:r>
         <w:rPr>
           <w:color w:val="000000"/>
@@ -3673,8 +4613,18 @@
           <w:sz w:val="18"/>
           <w:szCs w:val="18"/>
         </w:rPr>
-        <w:t>.setNombre(</w:t>
-      </w:r>
+        <w:t>.setNombre</w:t>
+      </w:r>
+      <w:proofErr w:type="spellEnd"/>
+      <w:r>
+        <w:rPr>
+          <w:color w:val="080808"/>
+          <w:sz w:val="18"/>
+          <w:szCs w:val="18"/>
+        </w:rPr>
+        <w:t>(</w:t>
+      </w:r>
+      <w:proofErr w:type="spellStart"/>
       <w:r>
         <w:rPr>
           <w:color w:val="000000"/>
@@ -3683,6 +4633,7 @@
         </w:rPr>
         <w:t>name</w:t>
       </w:r>
+      <w:proofErr w:type="spellEnd"/>
       <w:r>
         <w:rPr>
           <w:color w:val="080808"/>
@@ -3699,6 +4650,7 @@
         </w:rPr>
         <w:br/>
       </w:r>
+      <w:proofErr w:type="spellStart"/>
       <w:r>
         <w:rPr>
           <w:color w:val="000000"/>
@@ -3713,8 +4665,18 @@
           <w:sz w:val="18"/>
           <w:szCs w:val="18"/>
         </w:rPr>
-        <w:t>.setApellidos(</w:t>
-      </w:r>
+        <w:t>.setApellidos</w:t>
+      </w:r>
+      <w:proofErr w:type="spellEnd"/>
+      <w:r>
+        <w:rPr>
+          <w:color w:val="080808"/>
+          <w:sz w:val="18"/>
+          <w:szCs w:val="18"/>
+        </w:rPr>
+        <w:t>(</w:t>
+      </w:r>
+      <w:proofErr w:type="spellStart"/>
       <w:r>
         <w:rPr>
           <w:color w:val="000000"/>
@@ -3723,6 +4685,7 @@
         </w:rPr>
         <w:t>last</w:t>
       </w:r>
+      <w:proofErr w:type="spellEnd"/>
       <w:r>
         <w:rPr>
           <w:color w:val="080808"/>
@@ -3739,6 +4702,7 @@
         </w:rPr>
         <w:br/>
       </w:r>
+      <w:proofErr w:type="spellStart"/>
       <w:r>
         <w:rPr>
           <w:color w:val="000000"/>
@@ -3753,7 +4717,16 @@
           <w:sz w:val="18"/>
           <w:szCs w:val="18"/>
         </w:rPr>
-        <w:t>.setCorreo(</w:t>
+        <w:t>.setCorreo</w:t>
+      </w:r>
+      <w:proofErr w:type="spellEnd"/>
+      <w:r>
+        <w:rPr>
+          <w:color w:val="080808"/>
+          <w:sz w:val="18"/>
+          <w:szCs w:val="18"/>
+        </w:rPr>
+        <w:t>(</w:t>
       </w:r>
       <w:r>
         <w:rPr>
@@ -3779,6 +4752,7 @@
         </w:rPr>
         <w:br/>
       </w:r>
+      <w:proofErr w:type="spellStart"/>
       <w:r>
         <w:rPr>
           <w:color w:val="000000"/>
@@ -3793,7 +4767,16 @@
           <w:sz w:val="18"/>
           <w:szCs w:val="18"/>
         </w:rPr>
-        <w:t>.setPassword(</w:t>
+        <w:t>.setPassword</w:t>
+      </w:r>
+      <w:proofErr w:type="spellEnd"/>
+      <w:r>
+        <w:rPr>
+          <w:color w:val="080808"/>
+          <w:sz w:val="18"/>
+          <w:szCs w:val="18"/>
+        </w:rPr>
+        <w:t>(</w:t>
       </w:r>
       <w:r>
         <w:rPr>
@@ -3892,6 +4875,7 @@
         </w:rPr>
         <w:t>p</w:t>
       </w:r>
+      <w:proofErr w:type="gramStart"/>
       <w:r>
         <w:rPr>
           <w:color w:val="080808"/>
@@ -3901,6 +4885,7 @@
         </w:rPr>
         <w:t>);</w:t>
       </w:r>
+      <w:proofErr w:type="gramEnd"/>
     </w:p>
     <w:p>
       <w:pPr>
@@ -3917,6 +4902,7 @@
           <w:numId w:val="2"/>
         </w:numPr>
       </w:pPr>
+      <w:proofErr w:type="spellStart"/>
       <w:r>
         <w:rPr>
           <w:color w:val="871094"/>
@@ -3926,6 +4912,7 @@
         </w:rPr>
         <w:t>databaseReference</w:t>
       </w:r>
+      <w:proofErr w:type="spellEnd"/>
       <w:r>
         <w:rPr>
           <w:b/>
@@ -3945,13 +4932,23 @@
           <w:numId w:val="2"/>
         </w:numPr>
       </w:pPr>
-      <w:r>
-        <w:rPr>
-          <w:color w:val="080808"/>
-          <w:sz w:val="18"/>
-          <w:szCs w:val="18"/>
-        </w:rPr>
-        <w:t>child(</w:t>
+      <w:proofErr w:type="spellStart"/>
+      <w:r>
+        <w:rPr>
+          <w:color w:val="080808"/>
+          <w:sz w:val="18"/>
+          <w:szCs w:val="18"/>
+        </w:rPr>
+        <w:t>child</w:t>
+      </w:r>
+      <w:proofErr w:type="spellEnd"/>
+      <w:r>
+        <w:rPr>
+          <w:color w:val="080808"/>
+          <w:sz w:val="18"/>
+          <w:szCs w:val="18"/>
+        </w:rPr>
+        <w:t>(</w:t>
       </w:r>
       <w:r>
         <w:rPr>
@@ -4001,6 +4998,7 @@
         </w:rPr>
         <w:t>child(</w:t>
       </w:r>
+      <w:proofErr w:type="spellStart"/>
       <w:r>
         <w:rPr>
           <w:color w:val="000000"/>
@@ -4017,7 +5015,17 @@
           <w:szCs w:val="18"/>
           <w:lang w:val="en-US"/>
         </w:rPr>
-        <w:t>.getUid())</w:t>
+        <w:t>.getUid</w:t>
+      </w:r>
+      <w:proofErr w:type="spellEnd"/>
+      <w:r>
+        <w:rPr>
+          <w:color w:val="080808"/>
+          <w:sz w:val="18"/>
+          <w:szCs w:val="18"/>
+          <w:lang w:val="en-US"/>
+        </w:rPr>
+        <w:t>())</w:t>
       </w:r>
       <w:r>
         <w:rPr>
@@ -4058,13 +5066,23 @@
           <w:numId w:val="2"/>
         </w:numPr>
       </w:pPr>
-      <w:r>
-        <w:rPr>
-          <w:color w:val="080808"/>
-          <w:sz w:val="18"/>
-          <w:szCs w:val="18"/>
-        </w:rPr>
-        <w:t>setValue(</w:t>
+      <w:proofErr w:type="spellStart"/>
+      <w:r>
+        <w:rPr>
+          <w:color w:val="080808"/>
+          <w:sz w:val="18"/>
+          <w:szCs w:val="18"/>
+        </w:rPr>
+        <w:t>setValue</w:t>
+      </w:r>
+      <w:proofErr w:type="spellEnd"/>
+      <w:r>
+        <w:rPr>
+          <w:color w:val="080808"/>
+          <w:sz w:val="18"/>
+          <w:szCs w:val="18"/>
+        </w:rPr>
+        <w:t>(</w:t>
       </w:r>
       <w:r>
         <w:rPr>
@@ -4101,6 +5119,7 @@
       <w:r>
         <w:t xml:space="preserve">Finalmente colocamos un </w:t>
       </w:r>
+      <w:proofErr w:type="spellStart"/>
       <w:r>
         <w:rPr>
           <w:b/>
@@ -4108,6 +5127,7 @@
         </w:rPr>
         <w:t>Toast</w:t>
       </w:r>
+      <w:proofErr w:type="spellEnd"/>
       <w:r>
         <w:t xml:space="preserve"> y cerramos la ventana para finalizar la inserción de datos.</w:t>
       </w:r>
@@ -4231,6 +5251,7 @@
       <w:r>
         <w:t xml:space="preserve">Para esta sección, se ha creado una </w:t>
       </w:r>
+      <w:proofErr w:type="spellStart"/>
       <w:r>
         <w:rPr>
           <w:b/>
@@ -4238,9 +5259,19 @@
         </w:rPr>
         <w:t>Activity</w:t>
       </w:r>
-      <w:r>
-        <w:t xml:space="preserve"> llamada inicio, la cúal será el </w:t>
-      </w:r>
+      <w:proofErr w:type="spellEnd"/>
+      <w:r>
+        <w:t xml:space="preserve"> llamada inicio, la </w:t>
+      </w:r>
+      <w:proofErr w:type="spellStart"/>
+      <w:r>
+        <w:t>cúal</w:t>
+      </w:r>
+      <w:proofErr w:type="spellEnd"/>
+      <w:r>
+        <w:t xml:space="preserve"> será el </w:t>
+      </w:r>
+      <w:proofErr w:type="spellStart"/>
       <w:r>
         <w:rPr>
           <w:b/>
@@ -4248,6 +5279,7 @@
         </w:rPr>
         <w:t>layout</w:t>
       </w:r>
+      <w:proofErr w:type="spellEnd"/>
       <w:r>
         <w:t xml:space="preserve"> principal de la aplicación y donde se enlistarán los datos almacenados en </w:t>
       </w:r>
@@ -4271,6 +5303,7 @@
       <w:r>
         <w:t xml:space="preserve"> se compone de un simple </w:t>
       </w:r>
+      <w:proofErr w:type="spellStart"/>
       <w:r>
         <w:rPr>
           <w:b/>
@@ -4279,8 +5312,13 @@
         <w:t>TextView</w:t>
       </w:r>
       <w:r>
-        <w:t xml:space="preserve">y un </w:t>
-      </w:r>
+        <w:t>y</w:t>
+      </w:r>
+      <w:proofErr w:type="spellEnd"/>
+      <w:r>
+        <w:t xml:space="preserve"> un </w:t>
+      </w:r>
+      <w:proofErr w:type="spellStart"/>
       <w:r>
         <w:rPr>
           <w:b/>
@@ -4288,11 +5326,20 @@
         </w:rPr>
         <w:t>ListView</w:t>
       </w:r>
+      <w:proofErr w:type="spellEnd"/>
       <w:r>
         <w:t>.</w:t>
       </w:r>
       <w:r>
-        <w:t xml:space="preserve"> Iniciaremos declarado una lista y un adapter de la clase </w:t>
+        <w:t xml:space="preserve"> Iniciaremos declarado una lista y un </w:t>
+      </w:r>
+      <w:proofErr w:type="spellStart"/>
+      <w:r>
+        <w:t>adapter</w:t>
+      </w:r>
+      <w:proofErr w:type="spellEnd"/>
+      <w:r>
+        <w:t xml:space="preserve"> de la clase </w:t>
       </w:r>
       <w:r>
         <w:rPr>
@@ -4304,6 +5351,7 @@
       <w:r>
         <w:t xml:space="preserve"> que se encargarán de almacenar y vincular los datos al </w:t>
       </w:r>
+      <w:proofErr w:type="spellStart"/>
       <w:r>
         <w:rPr>
           <w:b/>
@@ -4311,8 +5359,17 @@
         </w:rPr>
         <w:t>ListView</w:t>
       </w:r>
-      <w:r>
-        <w:t xml:space="preserve"> respectivamente; también agregamos las variables  de la base de datos de </w:t>
+      <w:proofErr w:type="spellEnd"/>
+      <w:r>
+        <w:t xml:space="preserve"> respectivamente; también agregamos las </w:t>
+      </w:r>
+      <w:proofErr w:type="gramStart"/>
+      <w:r>
+        <w:t>variables  de</w:t>
+      </w:r>
+      <w:proofErr w:type="gramEnd"/>
+      <w:r>
+        <w:t xml:space="preserve"> la base de datos de </w:t>
       </w:r>
       <w:r>
         <w:rPr>
@@ -4335,14 +5392,25 @@
           <w:szCs w:val="18"/>
         </w:rPr>
       </w:pPr>
+      <w:proofErr w:type="spellStart"/>
       <w:r>
         <w:rPr>
           <w:color w:val="0033B3"/>
           <w:sz w:val="18"/>
           <w:szCs w:val="18"/>
         </w:rPr>
-        <w:t xml:space="preserve">private </w:t>
-      </w:r>
+        <w:t>private</w:t>
+      </w:r>
+      <w:proofErr w:type="spellEnd"/>
+      <w:r>
+        <w:rPr>
+          <w:color w:val="0033B3"/>
+          <w:sz w:val="18"/>
+          <w:szCs w:val="18"/>
+        </w:rPr>
+        <w:t xml:space="preserve"> </w:t>
+      </w:r>
+      <w:proofErr w:type="spellStart"/>
       <w:r>
         <w:rPr>
           <w:color w:val="000000"/>
@@ -4351,6 +5419,7 @@
         </w:rPr>
         <w:t>List</w:t>
       </w:r>
+      <w:proofErr w:type="spellEnd"/>
       <w:r>
         <w:rPr>
           <w:color w:val="080808"/>
@@ -4375,13 +5444,23 @@
         </w:rPr>
         <w:t xml:space="preserve">&gt; </w:t>
       </w:r>
+      <w:proofErr w:type="spellStart"/>
       <w:r>
         <w:rPr>
           <w:color w:val="871094"/>
           <w:sz w:val="18"/>
           <w:szCs w:val="18"/>
         </w:rPr>
-        <w:t xml:space="preserve">personaList </w:t>
+        <w:t>personaList</w:t>
+      </w:r>
+      <w:proofErr w:type="spellEnd"/>
+      <w:r>
+        <w:rPr>
+          <w:color w:val="871094"/>
+          <w:sz w:val="18"/>
+          <w:szCs w:val="18"/>
+        </w:rPr>
+        <w:t xml:space="preserve"> </w:t>
       </w:r>
       <w:r>
         <w:rPr>
@@ -4399,13 +5478,23 @@
         </w:rPr>
         <w:t xml:space="preserve">new </w:t>
       </w:r>
-      <w:r>
-        <w:rPr>
-          <w:color w:val="080808"/>
-          <w:sz w:val="18"/>
-          <w:szCs w:val="18"/>
-        </w:rPr>
-        <w:t>ArrayList&lt;</w:t>
+      <w:proofErr w:type="spellStart"/>
+      <w:r>
+        <w:rPr>
+          <w:color w:val="080808"/>
+          <w:sz w:val="18"/>
+          <w:szCs w:val="18"/>
+        </w:rPr>
+        <w:t>ArrayList</w:t>
+      </w:r>
+      <w:proofErr w:type="spellEnd"/>
+      <w:r>
+        <w:rPr>
+          <w:color w:val="080808"/>
+          <w:sz w:val="18"/>
+          <w:szCs w:val="18"/>
+        </w:rPr>
+        <w:t>&lt;</w:t>
       </w:r>
       <w:r>
         <w:rPr>
@@ -4431,6 +5520,7 @@
         </w:rPr>
         <w:br/>
       </w:r>
+      <w:proofErr w:type="spellStart"/>
       <w:r>
         <w:rPr>
           <w:color w:val="000000"/>
@@ -4439,6 +5529,7 @@
         </w:rPr>
         <w:t>ArrayAdapter</w:t>
       </w:r>
+      <w:proofErr w:type="spellEnd"/>
       <w:r>
         <w:rPr>
           <w:color w:val="080808"/>
@@ -4463,6 +5554,7 @@
         </w:rPr>
         <w:t xml:space="preserve">&gt; </w:t>
       </w:r>
+      <w:proofErr w:type="spellStart"/>
       <w:r>
         <w:rPr>
           <w:color w:val="871094"/>
@@ -4471,6 +5563,7 @@
         </w:rPr>
         <w:t>personaArrayAdapter</w:t>
       </w:r>
+      <w:proofErr w:type="spellEnd"/>
       <w:r>
         <w:rPr>
           <w:color w:val="080808"/>
@@ -4487,14 +5580,25 @@
         </w:rPr>
         <w:br/>
       </w:r>
+      <w:proofErr w:type="spellStart"/>
       <w:r>
         <w:rPr>
           <w:color w:val="000000"/>
           <w:sz w:val="18"/>
           <w:szCs w:val="18"/>
         </w:rPr>
-        <w:t xml:space="preserve">FirebaseDatabase </w:t>
-      </w:r>
+        <w:t>FirebaseDatabase</w:t>
+      </w:r>
+      <w:proofErr w:type="spellEnd"/>
+      <w:r>
+        <w:rPr>
+          <w:color w:val="000000"/>
+          <w:sz w:val="18"/>
+          <w:szCs w:val="18"/>
+        </w:rPr>
+        <w:t xml:space="preserve"> </w:t>
+      </w:r>
+      <w:proofErr w:type="spellStart"/>
       <w:r>
         <w:rPr>
           <w:color w:val="871094"/>
@@ -4503,6 +5607,7 @@
         </w:rPr>
         <w:t>firebaseDatabase</w:t>
       </w:r>
+      <w:proofErr w:type="spellEnd"/>
       <w:r>
         <w:rPr>
           <w:color w:val="080808"/>
@@ -4519,14 +5624,25 @@
         </w:rPr>
         <w:br/>
       </w:r>
+      <w:proofErr w:type="spellStart"/>
       <w:r>
         <w:rPr>
           <w:color w:val="000000"/>
           <w:sz w:val="18"/>
           <w:szCs w:val="18"/>
         </w:rPr>
-        <w:t xml:space="preserve">DatabaseReference </w:t>
-      </w:r>
+        <w:t>DatabaseReference</w:t>
+      </w:r>
+      <w:proofErr w:type="spellEnd"/>
+      <w:r>
+        <w:rPr>
+          <w:color w:val="000000"/>
+          <w:sz w:val="18"/>
+          <w:szCs w:val="18"/>
+        </w:rPr>
+        <w:t xml:space="preserve"> </w:t>
+      </w:r>
+      <w:proofErr w:type="spellStart"/>
       <w:r>
         <w:rPr>
           <w:color w:val="871094"/>
@@ -4535,6 +5651,7 @@
         </w:rPr>
         <w:t>databaseReference</w:t>
       </w:r>
+      <w:proofErr w:type="spellEnd"/>
       <w:r>
         <w:rPr>
           <w:color w:val="080808"/>
@@ -4549,6 +5666,7 @@
       <w:r>
         <w:t xml:space="preserve">Creamos un método que será invocado desde </w:t>
       </w:r>
+      <w:proofErr w:type="spellStart"/>
       <w:r>
         <w:rPr>
           <w:b/>
@@ -4556,6 +5674,7 @@
         </w:rPr>
         <w:t>onCreate</w:t>
       </w:r>
+      <w:proofErr w:type="spellEnd"/>
       <w:r>
         <w:t xml:space="preserve"> para inicializar las variables de Firebase:</w:t>
       </w:r>
@@ -4580,6 +5699,7 @@
         </w:rPr>
         <w:t xml:space="preserve">protected void </w:t>
       </w:r>
+      <w:proofErr w:type="spellStart"/>
       <w:r>
         <w:rPr>
           <w:color w:val="00627A"/>
@@ -4589,6 +5709,7 @@
         </w:rPr>
         <w:t>onCreate</w:t>
       </w:r>
+      <w:proofErr w:type="spellEnd"/>
       <w:r>
         <w:rPr>
           <w:color w:val="080808"/>
@@ -4607,14 +5728,25 @@
         </w:rPr>
         <w:t xml:space="preserve">Bundle </w:t>
       </w:r>
-      <w:r>
-        <w:rPr>
-          <w:color w:val="080808"/>
-          <w:sz w:val="18"/>
-          <w:szCs w:val="18"/>
-          <w:lang w:val="en-US"/>
-        </w:rPr>
-        <w:t>savedInstanceState) {</w:t>
+      <w:proofErr w:type="spellStart"/>
+      <w:r>
+        <w:rPr>
+          <w:color w:val="080808"/>
+          <w:sz w:val="18"/>
+          <w:szCs w:val="18"/>
+          <w:lang w:val="en-US"/>
+        </w:rPr>
+        <w:t>savedInstanceState</w:t>
+      </w:r>
+      <w:proofErr w:type="spellEnd"/>
+      <w:r>
+        <w:rPr>
+          <w:color w:val="080808"/>
+          <w:sz w:val="18"/>
+          <w:szCs w:val="18"/>
+          <w:lang w:val="en-US"/>
+        </w:rPr>
+        <w:t>) {</w:t>
       </w:r>
     </w:p>
     <w:p>
@@ -4657,14 +5789,25 @@
         </w:rPr>
         <w:t xml:space="preserve">    </w:t>
       </w:r>
-      <w:r>
-        <w:rPr>
-          <w:color w:val="080808"/>
-          <w:sz w:val="18"/>
-          <w:szCs w:val="18"/>
-          <w:lang w:val="en-US"/>
-        </w:rPr>
-        <w:t>InicializarFirebase();</w:t>
+      <w:proofErr w:type="spellStart"/>
+      <w:r>
+        <w:rPr>
+          <w:color w:val="080808"/>
+          <w:sz w:val="18"/>
+          <w:szCs w:val="18"/>
+          <w:lang w:val="en-US"/>
+        </w:rPr>
+        <w:t>InicializarFirebase</w:t>
+      </w:r>
+      <w:proofErr w:type="spellEnd"/>
+      <w:r>
+        <w:rPr>
+          <w:color w:val="080808"/>
+          <w:sz w:val="18"/>
+          <w:szCs w:val="18"/>
+          <w:lang w:val="en-US"/>
+        </w:rPr>
+        <w:t>();</w:t>
       </w:r>
       <w:r>
         <w:rPr>
@@ -4718,6 +5861,7 @@
         </w:rPr>
         <w:t xml:space="preserve">private void </w:t>
       </w:r>
+      <w:proofErr w:type="spellStart"/>
       <w:r>
         <w:rPr>
           <w:color w:val="00627A"/>
@@ -4727,6 +5871,7 @@
         </w:rPr>
         <w:t>InicializarFirebase</w:t>
       </w:r>
+      <w:proofErr w:type="spellEnd"/>
       <w:r>
         <w:rPr>
           <w:color w:val="080808"/>
@@ -4746,6 +5891,7 @@
         <w:br/>
         <w:t xml:space="preserve">    </w:t>
       </w:r>
+      <w:proofErr w:type="spellStart"/>
       <w:r>
         <w:rPr>
           <w:color w:val="000000"/>
@@ -4775,6 +5921,7 @@
         </w:rPr>
         <w:t>initializeApp</w:t>
       </w:r>
+      <w:proofErr w:type="spellEnd"/>
       <w:r>
         <w:rPr>
           <w:color w:val="080808"/>
@@ -4812,6 +5959,7 @@
         <w:br/>
         <w:t xml:space="preserve">    </w:t>
       </w:r>
+      <w:proofErr w:type="spellStart"/>
       <w:r>
         <w:rPr>
           <w:color w:val="871094"/>
@@ -4819,7 +5967,17 @@
           <w:szCs w:val="18"/>
           <w:lang w:val="en-US"/>
         </w:rPr>
-        <w:t xml:space="preserve">firebaseDatabase </w:t>
+        <w:t>firebaseDatabase</w:t>
+      </w:r>
+      <w:proofErr w:type="spellEnd"/>
+      <w:r>
+        <w:rPr>
+          <w:color w:val="871094"/>
+          <w:sz w:val="18"/>
+          <w:szCs w:val="18"/>
+          <w:lang w:val="en-US"/>
+        </w:rPr>
+        <w:t xml:space="preserve"> </w:t>
       </w:r>
       <w:r>
         <w:rPr>
@@ -4830,6 +5988,7 @@
         </w:rPr>
         <w:t xml:space="preserve">= </w:t>
       </w:r>
+      <w:proofErr w:type="spellStart"/>
       <w:r>
         <w:rPr>
           <w:color w:val="000000"/>
@@ -4859,6 +6018,7 @@
         </w:rPr>
         <w:t>getInstance</w:t>
       </w:r>
+      <w:proofErr w:type="spellEnd"/>
       <w:r>
         <w:rPr>
           <w:color w:val="080808"/>
@@ -4878,6 +6038,7 @@
         <w:br/>
         <w:t xml:space="preserve">    </w:t>
       </w:r>
+      <w:proofErr w:type="spellStart"/>
       <w:r>
         <w:rPr>
           <w:color w:val="871094"/>
@@ -4885,7 +6046,17 @@
           <w:szCs w:val="18"/>
           <w:lang w:val="en-US"/>
         </w:rPr>
-        <w:t xml:space="preserve">databaseReference </w:t>
+        <w:t>databaseReference</w:t>
+      </w:r>
+      <w:proofErr w:type="spellEnd"/>
+      <w:r>
+        <w:rPr>
+          <w:color w:val="871094"/>
+          <w:sz w:val="18"/>
+          <w:szCs w:val="18"/>
+          <w:lang w:val="en-US"/>
+        </w:rPr>
+        <w:t xml:space="preserve"> </w:t>
       </w:r>
       <w:r>
         <w:rPr>
@@ -4896,6 +6067,7 @@
         </w:rPr>
         <w:t xml:space="preserve">= </w:t>
       </w:r>
+      <w:proofErr w:type="spellStart"/>
       <w:r>
         <w:rPr>
           <w:color w:val="871094"/>
@@ -4912,7 +6084,17 @@
           <w:szCs w:val="18"/>
           <w:lang w:val="en-US"/>
         </w:rPr>
-        <w:t>.getReference();</w:t>
+        <w:t>.getReference</w:t>
+      </w:r>
+      <w:proofErr w:type="spellEnd"/>
+      <w:r>
+        <w:rPr>
+          <w:color w:val="080808"/>
+          <w:sz w:val="18"/>
+          <w:szCs w:val="18"/>
+          <w:lang w:val="en-US"/>
+        </w:rPr>
+        <w:t>();</w:t>
       </w:r>
       <w:r>
         <w:rPr>
@@ -4933,6 +6115,7 @@
       <w:r>
         <w:t xml:space="preserve">étodo que también será invocado desde </w:t>
       </w:r>
+      <w:proofErr w:type="spellStart"/>
       <w:r>
         <w:rPr>
           <w:b/>
@@ -4940,6 +6123,7 @@
         </w:rPr>
         <w:t>onCreate</w:t>
       </w:r>
+      <w:proofErr w:type="spellEnd"/>
       <w:r>
         <w:t xml:space="preserve"> para obtener y listar los datos.</w:t>
       </w:r>
@@ -4964,6 +6148,7 @@
         </w:rPr>
         <w:t xml:space="preserve">protected void </w:t>
       </w:r>
+      <w:proofErr w:type="spellStart"/>
       <w:r>
         <w:rPr>
           <w:color w:val="00627A"/>
@@ -4973,6 +6158,7 @@
         </w:rPr>
         <w:t>onCreate</w:t>
       </w:r>
+      <w:proofErr w:type="spellEnd"/>
       <w:r>
         <w:rPr>
           <w:color w:val="080808"/>
@@ -4991,14 +6177,25 @@
         </w:rPr>
         <w:t xml:space="preserve">Bundle </w:t>
       </w:r>
-      <w:r>
-        <w:rPr>
-          <w:color w:val="080808"/>
-          <w:sz w:val="18"/>
-          <w:szCs w:val="18"/>
-          <w:lang w:val="en-US"/>
-        </w:rPr>
-        <w:t>savedInstanceState) {</w:t>
+      <w:proofErr w:type="spellStart"/>
+      <w:r>
+        <w:rPr>
+          <w:color w:val="080808"/>
+          <w:sz w:val="18"/>
+          <w:szCs w:val="18"/>
+          <w:lang w:val="en-US"/>
+        </w:rPr>
+        <w:t>savedInstanceState</w:t>
+      </w:r>
+      <w:proofErr w:type="spellEnd"/>
+      <w:r>
+        <w:rPr>
+          <w:color w:val="080808"/>
+          <w:sz w:val="18"/>
+          <w:szCs w:val="18"/>
+          <w:lang w:val="en-US"/>
+        </w:rPr>
+        <w:t>) {</w:t>
       </w:r>
     </w:p>
     <w:p>
@@ -5042,6 +6239,7 @@
         </w:rPr>
         <w:t xml:space="preserve">    </w:t>
       </w:r>
+      <w:proofErr w:type="spellStart"/>
       <w:r>
         <w:rPr>
           <w:color w:val="080808"/>
@@ -5051,6 +6249,7 @@
         </w:rPr>
         <w:t>listarDatos</w:t>
       </w:r>
+      <w:proofErr w:type="spellEnd"/>
       <w:r>
         <w:rPr>
           <w:color w:val="080808"/>
@@ -5096,14 +6295,43 @@
           <w:szCs w:val="18"/>
         </w:rPr>
       </w:pPr>
+      <w:proofErr w:type="spellStart"/>
       <w:r>
         <w:rPr>
           <w:color w:val="0033B3"/>
           <w:sz w:val="18"/>
           <w:szCs w:val="18"/>
         </w:rPr>
-        <w:t xml:space="preserve">private void </w:t>
-      </w:r>
+        <w:t>private</w:t>
+      </w:r>
+      <w:proofErr w:type="spellEnd"/>
+      <w:r>
+        <w:rPr>
+          <w:color w:val="0033B3"/>
+          <w:sz w:val="18"/>
+          <w:szCs w:val="18"/>
+        </w:rPr>
+        <w:t xml:space="preserve"> </w:t>
+      </w:r>
+      <w:proofErr w:type="spellStart"/>
+      <w:r>
+        <w:rPr>
+          <w:color w:val="0033B3"/>
+          <w:sz w:val="18"/>
+          <w:szCs w:val="18"/>
+        </w:rPr>
+        <w:t>void</w:t>
+      </w:r>
+      <w:proofErr w:type="spellEnd"/>
+      <w:r>
+        <w:rPr>
+          <w:color w:val="0033B3"/>
+          <w:sz w:val="18"/>
+          <w:szCs w:val="18"/>
+        </w:rPr>
+        <w:t xml:space="preserve"> </w:t>
+      </w:r>
+      <w:proofErr w:type="spellStart"/>
       <w:r>
         <w:rPr>
           <w:color w:val="00627A"/>
@@ -5112,6 +6340,7 @@
         </w:rPr>
         <w:t>listarDatos</w:t>
       </w:r>
+      <w:proofErr w:type="spellEnd"/>
       <w:r>
         <w:rPr>
           <w:color w:val="080808"/>
@@ -5129,6 +6358,7 @@
         <w:br/>
         <w:t xml:space="preserve">    </w:t>
       </w:r>
+      <w:proofErr w:type="spellStart"/>
       <w:r>
         <w:rPr>
           <w:color w:val="871094"/>
@@ -5143,7 +6373,16 @@
           <w:sz w:val="18"/>
           <w:szCs w:val="18"/>
         </w:rPr>
-        <w:t>.child(</w:t>
+        <w:t>.child</w:t>
+      </w:r>
+      <w:proofErr w:type="spellEnd"/>
+      <w:r>
+        <w:rPr>
+          <w:color w:val="080808"/>
+          <w:sz w:val="18"/>
+          <w:szCs w:val="18"/>
+        </w:rPr>
+        <w:t>(</w:t>
       </w:r>
       <w:r>
         <w:rPr>
@@ -5159,7 +6398,25 @@
           <w:sz w:val="18"/>
           <w:szCs w:val="18"/>
         </w:rPr>
-        <w:t>).addValueEventListener(</w:t>
+        <w:t>).</w:t>
+      </w:r>
+      <w:proofErr w:type="spellStart"/>
+      <w:r>
+        <w:rPr>
+          <w:color w:val="080808"/>
+          <w:sz w:val="18"/>
+          <w:szCs w:val="18"/>
+        </w:rPr>
+        <w:t>addValueEventListener</w:t>
+      </w:r>
+      <w:proofErr w:type="spellEnd"/>
+      <w:r>
+        <w:rPr>
+          <w:color w:val="080808"/>
+          <w:sz w:val="18"/>
+          <w:szCs w:val="18"/>
+        </w:rPr>
+        <w:t>(</w:t>
       </w:r>
       <w:r>
         <w:rPr>
@@ -5169,6 +6426,7 @@
         </w:rPr>
         <w:t xml:space="preserve">new </w:t>
       </w:r>
+      <w:proofErr w:type="spellStart"/>
       <w:r>
         <w:rPr>
           <w:color w:val="000000"/>
@@ -5177,6 +6435,7 @@
         </w:rPr>
         <w:t>ValueEventListener</w:t>
       </w:r>
+      <w:proofErr w:type="spellEnd"/>
       <w:r>
         <w:rPr>
           <w:color w:val="080808"/>
@@ -5211,14 +6470,43 @@
         <w:br/>
         <w:t xml:space="preserve">        </w:t>
       </w:r>
+      <w:proofErr w:type="spellStart"/>
       <w:r>
         <w:rPr>
           <w:color w:val="0033B3"/>
           <w:sz w:val="18"/>
           <w:szCs w:val="18"/>
         </w:rPr>
-        <w:t xml:space="preserve">public void </w:t>
-      </w:r>
+        <w:t>public</w:t>
+      </w:r>
+      <w:proofErr w:type="spellEnd"/>
+      <w:r>
+        <w:rPr>
+          <w:color w:val="0033B3"/>
+          <w:sz w:val="18"/>
+          <w:szCs w:val="18"/>
+        </w:rPr>
+        <w:t xml:space="preserve"> </w:t>
+      </w:r>
+      <w:proofErr w:type="spellStart"/>
+      <w:r>
+        <w:rPr>
+          <w:color w:val="0033B3"/>
+          <w:sz w:val="18"/>
+          <w:szCs w:val="18"/>
+        </w:rPr>
+        <w:t>void</w:t>
+      </w:r>
+      <w:proofErr w:type="spellEnd"/>
+      <w:r>
+        <w:rPr>
+          <w:color w:val="0033B3"/>
+          <w:sz w:val="18"/>
+          <w:szCs w:val="18"/>
+        </w:rPr>
+        <w:t xml:space="preserve"> </w:t>
+      </w:r>
+      <w:proofErr w:type="spellStart"/>
       <w:r>
         <w:rPr>
           <w:color w:val="00627A"/>
@@ -5227,6 +6515,7 @@
         </w:rPr>
         <w:t>onDataChange</w:t>
       </w:r>
+      <w:proofErr w:type="spellEnd"/>
       <w:r>
         <w:rPr>
           <w:color w:val="080808"/>
@@ -5243,21 +6532,41 @@
         </w:rPr>
         <w:t xml:space="preserve">@NonNull </w:t>
       </w:r>
+      <w:proofErr w:type="spellStart"/>
       <w:r>
         <w:rPr>
           <w:color w:val="000000"/>
           <w:sz w:val="18"/>
           <w:szCs w:val="18"/>
         </w:rPr>
-        <w:t xml:space="preserve">DataSnapshot </w:t>
-      </w:r>
-      <w:r>
-        <w:rPr>
-          <w:color w:val="080808"/>
-          <w:sz w:val="18"/>
-          <w:szCs w:val="18"/>
-        </w:rPr>
-        <w:t>snapshot) {</w:t>
+        <w:t>DataSnapshot</w:t>
+      </w:r>
+      <w:proofErr w:type="spellEnd"/>
+      <w:r>
+        <w:rPr>
+          <w:color w:val="000000"/>
+          <w:sz w:val="18"/>
+          <w:szCs w:val="18"/>
+        </w:rPr>
+        <w:t xml:space="preserve"> </w:t>
+      </w:r>
+      <w:proofErr w:type="spellStart"/>
+      <w:r>
+        <w:rPr>
+          <w:color w:val="080808"/>
+          <w:sz w:val="18"/>
+          <w:szCs w:val="18"/>
+        </w:rPr>
+        <w:t>snapshot</w:t>
+      </w:r>
+      <w:proofErr w:type="spellEnd"/>
+      <w:r>
+        <w:rPr>
+          <w:color w:val="080808"/>
+          <w:sz w:val="18"/>
+          <w:szCs w:val="18"/>
+        </w:rPr>
+        <w:t>) {</w:t>
       </w:r>
       <w:r>
         <w:rPr>
@@ -5268,6 +6577,7 @@
         <w:br/>
         <w:t xml:space="preserve">            </w:t>
       </w:r>
+      <w:proofErr w:type="spellStart"/>
       <w:r>
         <w:rPr>
           <w:color w:val="871094"/>
@@ -5282,7 +6592,16 @@
           <w:sz w:val="18"/>
           <w:szCs w:val="18"/>
         </w:rPr>
-        <w:t>.clear();</w:t>
+        <w:t>.clear</w:t>
+      </w:r>
+      <w:proofErr w:type="spellEnd"/>
+      <w:r>
+        <w:rPr>
+          <w:color w:val="080808"/>
+          <w:sz w:val="18"/>
+          <w:szCs w:val="18"/>
+        </w:rPr>
+        <w:t>();</w:t>
       </w:r>
       <w:r>
         <w:rPr>
@@ -5293,6 +6612,7 @@
         <w:br/>
         <w:t xml:space="preserve">            </w:t>
       </w:r>
+      <w:proofErr w:type="spellStart"/>
       <w:r>
         <w:rPr>
           <w:color w:val="0033B3"/>
@@ -5301,6 +6621,7 @@
         </w:rPr>
         <w:t>for</w:t>
       </w:r>
+      <w:proofErr w:type="spellEnd"/>
       <w:r>
         <w:rPr>
           <w:color w:val="080808"/>
@@ -5309,21 +6630,67 @@
         </w:rPr>
         <w:t>(</w:t>
       </w:r>
+      <w:proofErr w:type="spellStart"/>
       <w:r>
         <w:rPr>
           <w:color w:val="000000"/>
           <w:sz w:val="18"/>
           <w:szCs w:val="18"/>
         </w:rPr>
-        <w:t xml:space="preserve">DataSnapshot dataSnapshot </w:t>
-      </w:r>
-      <w:r>
-        <w:rPr>
-          <w:color w:val="080808"/>
-          <w:sz w:val="18"/>
-          <w:szCs w:val="18"/>
-        </w:rPr>
-        <w:t>: snapshot.getChildren()){</w:t>
+        <w:t>DataSnapshot</w:t>
+      </w:r>
+      <w:proofErr w:type="spellEnd"/>
+      <w:r>
+        <w:rPr>
+          <w:color w:val="000000"/>
+          <w:sz w:val="18"/>
+          <w:szCs w:val="18"/>
+        </w:rPr>
+        <w:t xml:space="preserve"> </w:t>
+      </w:r>
+      <w:proofErr w:type="spellStart"/>
+      <w:r>
+        <w:rPr>
+          <w:color w:val="000000"/>
+          <w:sz w:val="18"/>
+          <w:szCs w:val="18"/>
+        </w:rPr>
+        <w:t>dataSnapshot</w:t>
+      </w:r>
+      <w:proofErr w:type="spellEnd"/>
+      <w:r>
+        <w:rPr>
+          <w:color w:val="000000"/>
+          <w:sz w:val="18"/>
+          <w:szCs w:val="18"/>
+        </w:rPr>
+        <w:t xml:space="preserve"> </w:t>
+      </w:r>
+      <w:r>
+        <w:rPr>
+          <w:color w:val="080808"/>
+          <w:sz w:val="18"/>
+          <w:szCs w:val="18"/>
+        </w:rPr>
+        <w:t xml:space="preserve">: </w:t>
+      </w:r>
+      <w:proofErr w:type="spellStart"/>
+      <w:r>
+        <w:rPr>
+          <w:color w:val="080808"/>
+          <w:sz w:val="18"/>
+          <w:szCs w:val="18"/>
+        </w:rPr>
+        <w:t>snapshot.getChildren</w:t>
+      </w:r>
+      <w:proofErr w:type="spellEnd"/>
+      <w:r>
+        <w:rPr>
+          <w:color w:val="080808"/>
+          <w:sz w:val="18"/>
+          <w:szCs w:val="18"/>
+        </w:rPr>
+        <w:t>()){</w:t>
       </w:r>
       <w:r>
         <w:rPr>
@@ -5350,6 +6717,7 @@
         </w:rPr>
         <w:t xml:space="preserve">= </w:t>
       </w:r>
+      <w:proofErr w:type="spellStart"/>
       <w:r>
         <w:rPr>
           <w:color w:val="000000"/>
@@ -5364,8 +6732,18 @@
           <w:sz w:val="18"/>
           <w:szCs w:val="18"/>
         </w:rPr>
-        <w:t>.getValue(</w:t>
-      </w:r>
+        <w:t>.getValue</w:t>
+      </w:r>
+      <w:proofErr w:type="spellEnd"/>
+      <w:r>
+        <w:rPr>
+          <w:color w:val="080808"/>
+          <w:sz w:val="18"/>
+          <w:szCs w:val="18"/>
+        </w:rPr>
+        <w:t>(</w:t>
+      </w:r>
+      <w:proofErr w:type="spellStart"/>
       <w:r>
         <w:rPr>
           <w:color w:val="000000"/>
@@ -5390,6 +6768,7 @@
         </w:rPr>
         <w:t>class</w:t>
       </w:r>
+      <w:proofErr w:type="spellEnd"/>
       <w:r>
         <w:rPr>
           <w:color w:val="080808"/>
@@ -5407,6 +6786,7 @@
         <w:br/>
         <w:t xml:space="preserve">                </w:t>
       </w:r>
+      <w:proofErr w:type="spellStart"/>
       <w:r>
         <w:rPr>
           <w:color w:val="871094"/>
@@ -5421,7 +6801,16 @@
           <w:sz w:val="18"/>
           <w:szCs w:val="18"/>
         </w:rPr>
-        <w:t>.add(</w:t>
+        <w:t>.add</w:t>
+      </w:r>
+      <w:proofErr w:type="spellEnd"/>
+      <w:r>
+        <w:rPr>
+          <w:color w:val="080808"/>
+          <w:sz w:val="18"/>
+          <w:szCs w:val="18"/>
+        </w:rPr>
+        <w:t>(</w:t>
       </w:r>
       <w:r>
         <w:rPr>
@@ -5448,13 +6837,23 @@
         <w:br/>
         <w:t xml:space="preserve">                </w:t>
       </w:r>
+      <w:proofErr w:type="spellStart"/>
       <w:r>
         <w:rPr>
           <w:color w:val="871094"/>
           <w:sz w:val="18"/>
           <w:szCs w:val="18"/>
         </w:rPr>
-        <w:t xml:space="preserve">personaArrayAdapter </w:t>
+        <w:t>personaArrayAdapter</w:t>
+      </w:r>
+      <w:proofErr w:type="spellEnd"/>
+      <w:r>
+        <w:rPr>
+          <w:color w:val="871094"/>
+          <w:sz w:val="18"/>
+          <w:szCs w:val="18"/>
+        </w:rPr>
+        <w:t xml:space="preserve"> </w:t>
       </w:r>
       <w:r>
         <w:rPr>
@@ -5472,13 +6871,23 @@
         </w:rPr>
         <w:t xml:space="preserve">new </w:t>
       </w:r>
-      <w:r>
-        <w:rPr>
-          <w:color w:val="080808"/>
-          <w:sz w:val="18"/>
-          <w:szCs w:val="18"/>
-        </w:rPr>
-        <w:t>ArrayAdapter&lt;</w:t>
+      <w:proofErr w:type="spellStart"/>
+      <w:r>
+        <w:rPr>
+          <w:color w:val="080808"/>
+          <w:sz w:val="18"/>
+          <w:szCs w:val="18"/>
+        </w:rPr>
+        <w:t>ArrayAdapter</w:t>
+      </w:r>
+      <w:proofErr w:type="spellEnd"/>
+      <w:r>
+        <w:rPr>
+          <w:color w:val="080808"/>
+          <w:sz w:val="18"/>
+          <w:szCs w:val="18"/>
+        </w:rPr>
+        <w:t>&lt;</w:t>
       </w:r>
       <w:r>
         <w:rPr>
@@ -5494,7 +6903,25 @@
           <w:sz w:val="18"/>
           <w:szCs w:val="18"/>
         </w:rPr>
-        <w:t xml:space="preserve">&gt;(getApplicationContext(), </w:t>
+        <w:t>&gt;(</w:t>
+      </w:r>
+      <w:proofErr w:type="spellStart"/>
+      <w:r>
+        <w:rPr>
+          <w:color w:val="080808"/>
+          <w:sz w:val="18"/>
+          <w:szCs w:val="18"/>
+        </w:rPr>
+        <w:t>getApplicationContext</w:t>
+      </w:r>
+      <w:proofErr w:type="spellEnd"/>
+      <w:r>
+        <w:rPr>
+          <w:color w:val="080808"/>
+          <w:sz w:val="18"/>
+          <w:szCs w:val="18"/>
+        </w:rPr>
+        <w:t xml:space="preserve">(), </w:t>
       </w:r>
       <w:r>
         <w:rPr>
@@ -5546,6 +6973,7 @@
         </w:rPr>
         <w:t xml:space="preserve">, </w:t>
       </w:r>
+      <w:proofErr w:type="spellStart"/>
       <w:r>
         <w:rPr>
           <w:color w:val="871094"/>
@@ -5554,6 +6982,7 @@
         </w:rPr>
         <w:t>personaList</w:t>
       </w:r>
+      <w:proofErr w:type="spellEnd"/>
       <w:r>
         <w:rPr>
           <w:color w:val="080808"/>
@@ -5571,6 +7000,7 @@
         <w:br/>
         <w:t xml:space="preserve">                </w:t>
       </w:r>
+      <w:proofErr w:type="spellStart"/>
       <w:r>
         <w:rPr>
           <w:color w:val="871094"/>
@@ -5585,8 +7015,18 @@
           <w:sz w:val="18"/>
           <w:szCs w:val="18"/>
         </w:rPr>
-        <w:t>.setAdapter(</w:t>
-      </w:r>
+        <w:t>.setAdapter</w:t>
+      </w:r>
+      <w:proofErr w:type="spellEnd"/>
+      <w:r>
+        <w:rPr>
+          <w:color w:val="080808"/>
+          <w:sz w:val="18"/>
+          <w:szCs w:val="18"/>
+        </w:rPr>
+        <w:t>(</w:t>
+      </w:r>
+      <w:proofErr w:type="spellStart"/>
       <w:r>
         <w:rPr>
           <w:color w:val="871094"/>
@@ -5595,6 +7035,7 @@
         </w:rPr>
         <w:t>personaArrayAdapter</w:t>
       </w:r>
+      <w:proofErr w:type="spellEnd"/>
       <w:r>
         <w:rPr>
           <w:color w:val="080808"/>
@@ -5655,14 +7096,43 @@
         <w:br/>
         <w:t xml:space="preserve">        </w:t>
       </w:r>
+      <w:proofErr w:type="spellStart"/>
       <w:r>
         <w:rPr>
           <w:color w:val="0033B3"/>
           <w:sz w:val="18"/>
           <w:szCs w:val="18"/>
         </w:rPr>
-        <w:t xml:space="preserve">public void </w:t>
-      </w:r>
+        <w:t>public</w:t>
+      </w:r>
+      <w:proofErr w:type="spellEnd"/>
+      <w:r>
+        <w:rPr>
+          <w:color w:val="0033B3"/>
+          <w:sz w:val="18"/>
+          <w:szCs w:val="18"/>
+        </w:rPr>
+        <w:t xml:space="preserve"> </w:t>
+      </w:r>
+      <w:proofErr w:type="spellStart"/>
+      <w:r>
+        <w:rPr>
+          <w:color w:val="0033B3"/>
+          <w:sz w:val="18"/>
+          <w:szCs w:val="18"/>
+        </w:rPr>
+        <w:t>void</w:t>
+      </w:r>
+      <w:proofErr w:type="spellEnd"/>
+      <w:r>
+        <w:rPr>
+          <w:color w:val="0033B3"/>
+          <w:sz w:val="18"/>
+          <w:szCs w:val="18"/>
+        </w:rPr>
+        <w:t xml:space="preserve"> </w:t>
+      </w:r>
+      <w:proofErr w:type="spellStart"/>
       <w:r>
         <w:rPr>
           <w:color w:val="00627A"/>
@@ -5671,6 +7141,7 @@
         </w:rPr>
         <w:t>onCancelled</w:t>
       </w:r>
+      <w:proofErr w:type="spellEnd"/>
       <w:r>
         <w:rPr>
           <w:color w:val="080808"/>
@@ -5687,13 +7158,23 @@
         </w:rPr>
         <w:t xml:space="preserve">@NonNull </w:t>
       </w:r>
+      <w:proofErr w:type="spellStart"/>
       <w:r>
         <w:rPr>
           <w:color w:val="000000"/>
           <w:sz w:val="18"/>
           <w:szCs w:val="18"/>
         </w:rPr>
-        <w:t xml:space="preserve">DatabaseError </w:t>
+        <w:t>DatabaseError</w:t>
+      </w:r>
+      <w:proofErr w:type="spellEnd"/>
+      <w:r>
+        <w:rPr>
+          <w:color w:val="000000"/>
+          <w:sz w:val="18"/>
+          <w:szCs w:val="18"/>
+        </w:rPr>
+        <w:t xml:space="preserve"> </w:t>
       </w:r>
       <w:r>
         <w:rPr>
@@ -5785,6 +7266,396 @@
       </w:r>
     </w:p>
     <w:p/>
+    <w:p>
+      <w:pPr>
+        <w:pStyle w:val="Ttulo2"/>
+      </w:pPr>
+      <w:r>
+        <w:t>Persistencia de datos</w:t>
+      </w:r>
+    </w:p>
+    <w:p/>
+    <w:p>
+      <w:r>
+        <w:t xml:space="preserve">La persistencia de datos se aplica para conservar los cambios de forma local </w:t>
+      </w:r>
+      <w:r>
+        <w:t xml:space="preserve">cuando han sido modificados y no se tenga una conexión a la base de datos; una vez que se tiene la conexión, la </w:t>
+      </w:r>
+      <w:r>
+        <w:lastRenderedPageBreak/>
+        <w:t xml:space="preserve">aplicación detectará los cambios y modificara los registros a como sea necesario. </w:t>
+      </w:r>
+      <w:r>
+        <w:t xml:space="preserve">Para hacer una persistencia de datos local, debemos modificar la función </w:t>
+      </w:r>
+      <w:proofErr w:type="spellStart"/>
+      <w:proofErr w:type="gramStart"/>
+      <w:r>
+        <w:rPr>
+          <w:b/>
+          <w:bCs/>
+        </w:rPr>
+        <w:t>InicializarFirebase</w:t>
+      </w:r>
+      <w:proofErr w:type="spellEnd"/>
+      <w:r>
+        <w:rPr>
+          <w:b/>
+          <w:bCs/>
+        </w:rPr>
+        <w:t>(</w:t>
+      </w:r>
+      <w:proofErr w:type="gramEnd"/>
+      <w:r>
+        <w:rPr>
+          <w:b/>
+          <w:bCs/>
+        </w:rPr>
+        <w:t>)</w:t>
+      </w:r>
+      <w:r>
+        <w:t xml:space="preserve"> de la siguiente manera:</w:t>
+      </w:r>
+    </w:p>
+    <w:p>
+      <w:pPr>
+        <w:pStyle w:val="HTMLconformatoprevio"/>
+        <w:shd w:val="clear" w:color="auto" w:fill="FFFFFF"/>
+        <w:rPr>
+          <w:color w:val="080808"/>
+          <w:sz w:val="18"/>
+          <w:szCs w:val="18"/>
+          <w:lang w:val="en-US"/>
+        </w:rPr>
+      </w:pPr>
+      <w:r>
+        <w:rPr>
+          <w:color w:val="0033B3"/>
+          <w:sz w:val="18"/>
+          <w:szCs w:val="18"/>
+          <w:lang w:val="en-US"/>
+        </w:rPr>
+        <w:t xml:space="preserve">private void </w:t>
+      </w:r>
+      <w:proofErr w:type="spellStart"/>
+      <w:r>
+        <w:rPr>
+          <w:color w:val="00627A"/>
+          <w:sz w:val="18"/>
+          <w:szCs w:val="18"/>
+          <w:lang w:val="en-US"/>
+        </w:rPr>
+        <w:t>InicializarFirebase</w:t>
+      </w:r>
+      <w:proofErr w:type="spellEnd"/>
+      <w:r>
+        <w:rPr>
+          <w:color w:val="080808"/>
+          <w:sz w:val="18"/>
+          <w:szCs w:val="18"/>
+          <w:lang w:val="en-US"/>
+        </w:rPr>
+        <w:t>(){</w:t>
+      </w:r>
+      <w:r>
+        <w:rPr>
+          <w:color w:val="080808"/>
+          <w:sz w:val="18"/>
+          <w:szCs w:val="18"/>
+          <w:lang w:val="en-US"/>
+        </w:rPr>
+        <w:br/>
+        <w:t xml:space="preserve">    </w:t>
+      </w:r>
+      <w:proofErr w:type="spellStart"/>
+      <w:r>
+        <w:rPr>
+          <w:color w:val="000000"/>
+          <w:sz w:val="18"/>
+          <w:szCs w:val="18"/>
+          <w:lang w:val="en-US"/>
+        </w:rPr>
+        <w:t>FirebaseApp</w:t>
+      </w:r>
+      <w:r>
+        <w:rPr>
+          <w:color w:val="080808"/>
+          <w:sz w:val="18"/>
+          <w:szCs w:val="18"/>
+          <w:lang w:val="en-US"/>
+        </w:rPr>
+        <w:t>.</w:t>
+      </w:r>
+      <w:r>
+        <w:rPr>
+          <w:i/>
+          <w:iCs/>
+          <w:color w:val="080808"/>
+          <w:sz w:val="18"/>
+          <w:szCs w:val="18"/>
+          <w:lang w:val="en-US"/>
+        </w:rPr>
+        <w:t>initializeApp</w:t>
+      </w:r>
+      <w:proofErr w:type="spellEnd"/>
+      <w:r>
+        <w:rPr>
+          <w:color w:val="080808"/>
+          <w:sz w:val="18"/>
+          <w:szCs w:val="18"/>
+          <w:lang w:val="en-US"/>
+        </w:rPr>
+        <w:t>(</w:t>
+      </w:r>
+      <w:r>
+        <w:rPr>
+          <w:color w:val="0033B3"/>
+          <w:sz w:val="18"/>
+          <w:szCs w:val="18"/>
+          <w:lang w:val="en-US"/>
+        </w:rPr>
+        <w:t>this</w:t>
+      </w:r>
+      <w:r>
+        <w:rPr>
+          <w:color w:val="080808"/>
+          <w:sz w:val="18"/>
+          <w:szCs w:val="18"/>
+          <w:lang w:val="en-US"/>
+        </w:rPr>
+        <w:t>);</w:t>
+      </w:r>
+      <w:r>
+        <w:rPr>
+          <w:color w:val="080808"/>
+          <w:sz w:val="18"/>
+          <w:szCs w:val="18"/>
+          <w:lang w:val="en-US"/>
+        </w:rPr>
+        <w:br/>
+        <w:t xml:space="preserve">    </w:t>
+      </w:r>
+      <w:proofErr w:type="spellStart"/>
+      <w:r>
+        <w:rPr>
+          <w:color w:val="871094"/>
+          <w:sz w:val="18"/>
+          <w:szCs w:val="18"/>
+          <w:lang w:val="en-US"/>
+        </w:rPr>
+        <w:t>firebaseDatabase</w:t>
+      </w:r>
+      <w:proofErr w:type="spellEnd"/>
+      <w:r>
+        <w:rPr>
+          <w:color w:val="871094"/>
+          <w:sz w:val="18"/>
+          <w:szCs w:val="18"/>
+          <w:lang w:val="en-US"/>
+        </w:rPr>
+        <w:t xml:space="preserve"> </w:t>
+      </w:r>
+      <w:r>
+        <w:rPr>
+          <w:color w:val="080808"/>
+          <w:sz w:val="18"/>
+          <w:szCs w:val="18"/>
+          <w:lang w:val="en-US"/>
+        </w:rPr>
+        <w:t xml:space="preserve">= </w:t>
+      </w:r>
+      <w:proofErr w:type="spellStart"/>
+      <w:r>
+        <w:rPr>
+          <w:color w:val="000000"/>
+          <w:sz w:val="18"/>
+          <w:szCs w:val="18"/>
+          <w:lang w:val="en-US"/>
+        </w:rPr>
+        <w:t>FirebaseDatabase</w:t>
+      </w:r>
+      <w:r>
+        <w:rPr>
+          <w:color w:val="080808"/>
+          <w:sz w:val="18"/>
+          <w:szCs w:val="18"/>
+          <w:lang w:val="en-US"/>
+        </w:rPr>
+        <w:t>.</w:t>
+      </w:r>
+      <w:r>
+        <w:rPr>
+          <w:i/>
+          <w:iCs/>
+          <w:color w:val="080808"/>
+          <w:sz w:val="18"/>
+          <w:szCs w:val="18"/>
+          <w:lang w:val="en-US"/>
+        </w:rPr>
+        <w:t>getInstance</w:t>
+      </w:r>
+      <w:proofErr w:type="spellEnd"/>
+      <w:r>
+        <w:rPr>
+          <w:color w:val="080808"/>
+          <w:sz w:val="18"/>
+          <w:szCs w:val="18"/>
+          <w:lang w:val="en-US"/>
+        </w:rPr>
+        <w:t>();</w:t>
+      </w:r>
+      <w:r>
+        <w:rPr>
+          <w:color w:val="080808"/>
+          <w:sz w:val="18"/>
+          <w:szCs w:val="18"/>
+          <w:lang w:val="en-US"/>
+        </w:rPr>
+        <w:br/>
+        <w:t xml:space="preserve">    </w:t>
+      </w:r>
+      <w:proofErr w:type="spellStart"/>
+      <w:r>
+        <w:rPr>
+          <w:color w:val="871094"/>
+          <w:sz w:val="18"/>
+          <w:szCs w:val="18"/>
+          <w:lang w:val="en-US"/>
+        </w:rPr>
+        <w:t>firebaseDatabase</w:t>
+      </w:r>
+      <w:r>
+        <w:rPr>
+          <w:color w:val="080808"/>
+          <w:sz w:val="18"/>
+          <w:szCs w:val="18"/>
+          <w:lang w:val="en-US"/>
+        </w:rPr>
+        <w:t>.setPersistenceEnabled</w:t>
+      </w:r>
+      <w:proofErr w:type="spellEnd"/>
+      <w:r>
+        <w:rPr>
+          <w:color w:val="080808"/>
+          <w:sz w:val="18"/>
+          <w:szCs w:val="18"/>
+          <w:lang w:val="en-US"/>
+        </w:rPr>
+        <w:t>(</w:t>
+      </w:r>
+      <w:r>
+        <w:rPr>
+          <w:color w:val="0033B3"/>
+          <w:sz w:val="18"/>
+          <w:szCs w:val="18"/>
+          <w:lang w:val="en-US"/>
+        </w:rPr>
+        <w:t>true</w:t>
+      </w:r>
+      <w:r>
+        <w:rPr>
+          <w:color w:val="080808"/>
+          <w:sz w:val="18"/>
+          <w:szCs w:val="18"/>
+          <w:lang w:val="en-US"/>
+        </w:rPr>
+        <w:t>);</w:t>
+      </w:r>
+      <w:r>
+        <w:rPr>
+          <w:color w:val="080808"/>
+          <w:sz w:val="18"/>
+          <w:szCs w:val="18"/>
+          <w:lang w:val="en-US"/>
+        </w:rPr>
+        <w:br/>
+        <w:t xml:space="preserve">    </w:t>
+      </w:r>
+      <w:proofErr w:type="spellStart"/>
+      <w:r>
+        <w:rPr>
+          <w:color w:val="871094"/>
+          <w:sz w:val="18"/>
+          <w:szCs w:val="18"/>
+          <w:lang w:val="en-US"/>
+        </w:rPr>
+        <w:t>databaseReference</w:t>
+      </w:r>
+      <w:proofErr w:type="spellEnd"/>
+      <w:r>
+        <w:rPr>
+          <w:color w:val="871094"/>
+          <w:sz w:val="18"/>
+          <w:szCs w:val="18"/>
+          <w:lang w:val="en-US"/>
+        </w:rPr>
+        <w:t xml:space="preserve"> </w:t>
+      </w:r>
+      <w:r>
+        <w:rPr>
+          <w:color w:val="080808"/>
+          <w:sz w:val="18"/>
+          <w:szCs w:val="18"/>
+          <w:lang w:val="en-US"/>
+        </w:rPr>
+        <w:t xml:space="preserve">= </w:t>
+      </w:r>
+      <w:proofErr w:type="spellStart"/>
+      <w:r>
+        <w:rPr>
+          <w:color w:val="871094"/>
+          <w:sz w:val="18"/>
+          <w:szCs w:val="18"/>
+          <w:lang w:val="en-US"/>
+        </w:rPr>
+        <w:t>firebaseDatabase</w:t>
+      </w:r>
+      <w:r>
+        <w:rPr>
+          <w:color w:val="080808"/>
+          <w:sz w:val="18"/>
+          <w:szCs w:val="18"/>
+          <w:lang w:val="en-US"/>
+        </w:rPr>
+        <w:t>.getReference</w:t>
+      </w:r>
+      <w:proofErr w:type="spellEnd"/>
+      <w:r>
+        <w:rPr>
+          <w:color w:val="080808"/>
+          <w:sz w:val="18"/>
+          <w:szCs w:val="18"/>
+          <w:lang w:val="en-US"/>
+        </w:rPr>
+        <w:t>();</w:t>
+      </w:r>
+      <w:r>
+        <w:rPr>
+          <w:color w:val="080808"/>
+          <w:sz w:val="18"/>
+          <w:szCs w:val="18"/>
+          <w:lang w:val="en-US"/>
+        </w:rPr>
+        <w:br/>
+        <w:t>}</w:t>
+      </w:r>
+    </w:p>
+    <w:p>
+      <w:pPr>
+        <w:rPr>
+          <w:lang w:val="en-US"/>
+        </w:rPr>
+      </w:pPr>
+    </w:p>
+    <w:p>
+      <w:r>
+        <w:t>Sin embargo, el uso d</w:t>
+      </w:r>
+      <w:r>
+        <w:t>e esta persistencia es incorrecta dada la documentación de Android/Firebase</w:t>
+      </w:r>
+    </w:p>
     <w:p/>
     <w:sectPr>
       <w:footerReference w:type="default" r:id="rId24"/>

</xml_diff>